<commit_message>
Implementierung von Office. Implementierung von Threadee. Dokumentation upgedated.
</commit_message>
<xml_diff>
--- a/files/protokoll/Dokumentation.docx
+++ b/files/protokoll/Dokumentation.docx
@@ -22,11 +22,12 @@
           <w:r>
             <w:rPr>
               <w:noProof/>
+              <w:lang w:eastAsia="en-GB"/>
             </w:rPr>
             <mc:AlternateContent>
               <mc:Choice Requires="wps">
                 <w:drawing>
-                  <wp:anchor distT="0" distB="0" distL="114300" distR="114300" simplePos="0" relativeHeight="251659264" behindDoc="0" locked="0" layoutInCell="1" allowOverlap="1" wp14:anchorId="75EC5D40" wp14:editId="07C264BA">
+                  <wp:anchor distT="0" distB="0" distL="114300" distR="114300" simplePos="0" relativeHeight="251656704" behindDoc="0" locked="0" layoutInCell="1" allowOverlap="1" wp14:anchorId="75EC5D40" wp14:editId="07C264BA">
                     <wp:simplePos x="0" y="0"/>
                     <mc:AlternateContent>
                       <mc:Choice Requires="wp14">
@@ -108,6 +109,7 @@
                                   <w:dataBinding w:prefixMappings="xmlns:ns0='http://schemas.openxmlformats.org/package/2006/metadata/core-properties' xmlns:ns1='http://purl.org/dc/elements/1.1/'" w:xpath="/ns0:coreProperties[1]/ns1:title[1]" w:storeItemID="{6C3C8BC8-F283-45AE-878A-BAB7291924A1}"/>
                                   <w:text/>
                                 </w:sdtPr>
+                                <w:sdtEndPr/>
                                 <w:sdtContent>
                                   <w:p>
                                     <w:pPr>
@@ -157,6 +159,7 @@
                                   <w:dataBinding w:prefixMappings="xmlns:ns0='http://schemas.microsoft.com/office/2006/coverPageProps'" w:xpath="/ns0:CoverPageProperties[1]/ns0:Abstract[1]" w:storeItemID="{55AF091B-3C7A-41E3-B477-F2FDAA23CFDA}"/>
                                   <w:text/>
                                 </w:sdtPr>
+                                <w:sdtEndPr/>
                                 <w:sdtContent>
                                   <w:p>
                                     <w:pPr>
@@ -191,18 +194,8 @@
                                         <w:sz w:val="21"/>
                                         <w:szCs w:val="21"/>
                                       </w:rPr>
-                                      <w:t xml:space="preserve"> und Simon </w:t>
+                                      <w:t xml:space="preserve"> und Simon Wortha</w:t>
                                     </w:r>
-                                    <w:proofErr w:type="spellStart"/>
-                                    <w:r>
-                                      <w:rPr>
-                                        <w:color w:val="FFFFFF" w:themeColor="background1"/>
-                                        <w:sz w:val="21"/>
-                                        <w:szCs w:val="21"/>
-                                      </w:rPr>
-                                      <w:t>Wortha</w:t>
-                                    </w:r>
-                                    <w:proofErr w:type="spellEnd"/>
                                   </w:p>
                                 </w:sdtContent>
                               </w:sdt>
@@ -228,7 +221,7 @@
               </mc:Choice>
               <mc:Fallback>
                 <w:pict>
-                  <v:rect id="Rechteck 47" o:spid="_x0000_s1026" style="position:absolute;margin-left:0;margin-top:0;width:422.3pt;height:760.3pt;z-index:251659264;visibility:visible;mso-wrap-style:square;mso-width-percent:690;mso-height-percent:960;mso-left-percent:20;mso-top-percent:20;mso-wrap-distance-left:9pt;mso-wrap-distance-top:0;mso-wrap-distance-right:9pt;mso-wrap-distance-bottom:0;mso-position-horizontal-relative:page;mso-position-vertical-relative:page;mso-width-percent:690;mso-height-percent:960;mso-left-percent:20;mso-top-percent:20;mso-width-relative:page;mso-height-relative:page;v-text-anchor:middle" o:gfxdata="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" fillcolor="#4f81bd [3204]" stroked="f" strokeweight="2pt">
+                  <v:rect id="Rechteck 47" o:spid="_x0000_s1026" style="position:absolute;margin-left:0;margin-top:0;width:422.3pt;height:760.3pt;z-index:251656704;visibility:visible;mso-wrap-style:square;mso-width-percent:690;mso-height-percent:960;mso-left-percent:20;mso-top-percent:20;mso-wrap-distance-left:9pt;mso-wrap-distance-top:0;mso-wrap-distance-right:9pt;mso-wrap-distance-bottom:0;mso-position-horizontal-relative:page;mso-position-vertical-relative:page;mso-width-percent:690;mso-height-percent:960;mso-left-percent:20;mso-top-percent:20;mso-width-relative:page;mso-height-relative:page;v-text-anchor:middle" o:gfxdata="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" fillcolor="#4f81bd [3204]" stroked="f" strokeweight="2pt">
                     <v:path arrowok="t"/>
                     <v:textbox inset="21.6pt,1in,21.6pt">
                       <w:txbxContent>
@@ -245,6 +238,7 @@
                             <w:dataBinding w:prefixMappings="xmlns:ns0='http://schemas.openxmlformats.org/package/2006/metadata/core-properties' xmlns:ns1='http://purl.org/dc/elements/1.1/'" w:xpath="/ns0:coreProperties[1]/ns1:title[1]" w:storeItemID="{6C3C8BC8-F283-45AE-878A-BAB7291924A1}"/>
                             <w:text/>
                           </w:sdtPr>
+                          <w:sdtEndPr/>
                           <w:sdtContent>
                             <w:p>
                               <w:pPr>
@@ -294,6 +288,7 @@
                             <w:dataBinding w:prefixMappings="xmlns:ns0='http://schemas.microsoft.com/office/2006/coverPageProps'" w:xpath="/ns0:CoverPageProperties[1]/ns0:Abstract[1]" w:storeItemID="{55AF091B-3C7A-41E3-B477-F2FDAA23CFDA}"/>
                             <w:text/>
                           </w:sdtPr>
+                          <w:sdtEndPr/>
                           <w:sdtContent>
                             <w:p>
                               <w:pPr>
@@ -328,18 +323,8 @@
                                   <w:sz w:val="21"/>
                                   <w:szCs w:val="21"/>
                                 </w:rPr>
-                                <w:t xml:space="preserve"> und Simon </w:t>
+                                <w:t xml:space="preserve"> und Simon Wortha</w:t>
                               </w:r>
-                              <w:proofErr w:type="spellStart"/>
-                              <w:r>
-                                <w:rPr>
-                                  <w:color w:val="FFFFFF" w:themeColor="background1"/>
-                                  <w:sz w:val="21"/>
-                                  <w:szCs w:val="21"/>
-                                </w:rPr>
-                                <w:t>Wortha</w:t>
-                              </w:r>
-                              <w:proofErr w:type="spellEnd"/>
                             </w:p>
                           </w:sdtContent>
                         </w:sdt>
@@ -354,11 +339,12 @@
           <w:r>
             <w:rPr>
               <w:noProof/>
+              <w:lang w:eastAsia="en-GB"/>
             </w:rPr>
             <mc:AlternateContent>
               <mc:Choice Requires="wps">
                 <w:drawing>
-                  <wp:anchor distT="0" distB="0" distL="114300" distR="114300" simplePos="0" relativeHeight="251660288" behindDoc="0" locked="0" layoutInCell="1" allowOverlap="1" wp14:anchorId="479EEC71" wp14:editId="36E17FB8">
+                  <wp:anchor distT="0" distB="0" distL="114300" distR="114300" simplePos="0" relativeHeight="251657728" behindDoc="0" locked="0" layoutInCell="1" allowOverlap="1" wp14:anchorId="479EEC71" wp14:editId="36E17FB8">
                     <wp:simplePos x="0" y="0"/>
                     <mc:AlternateContent>
                       <mc:Choice Requires="wp14">
@@ -431,6 +417,7 @@
                                   <w:dataBinding w:prefixMappings="xmlns:ns0='http://schemas.openxmlformats.org/package/2006/metadata/core-properties' xmlns:ns1='http://purl.org/dc/elements/1.1/'" w:xpath="/ns0:coreProperties[1]/ns1:subject[1]" w:storeItemID="{6C3C8BC8-F283-45AE-878A-BAB7291924A1}"/>
                                   <w:text/>
                                 </w:sdtPr>
+                                <w:sdtEndPr/>
                                 <w:sdtContent>
                                   <w:p>
                                     <w:pPr>
@@ -470,7 +457,7 @@
               </mc:Choice>
               <mc:Fallback>
                 <w:pict>
-                  <v:rect id="Rechteck 48" o:spid="_x0000_s1027" style="position:absolute;margin-left:0;margin-top:0;width:148.1pt;height:760.3pt;z-index:251660288;visibility:visible;mso-wrap-style:square;mso-width-percent:242;mso-height-percent:960;mso-left-percent:730;mso-wrap-distance-left:9pt;mso-wrap-distance-top:0;mso-wrap-distance-right:9pt;mso-wrap-distance-bottom:0;mso-position-horizontal-relative:page;mso-position-vertical:center;mso-position-vertical-relative:page;mso-width-percent:242;mso-height-percent:960;mso-left-percent:730;mso-width-relative:page;mso-height-relative:page;v-text-anchor:middle" o:gfxdata="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" fillcolor="#1f497d [3215]" stroked="f" strokeweight="2pt">
+                  <v:rect id="Rechteck 48" o:spid="_x0000_s1027" style="position:absolute;margin-left:0;margin-top:0;width:148.1pt;height:760.3pt;z-index:251657728;visibility:visible;mso-wrap-style:square;mso-width-percent:242;mso-height-percent:960;mso-left-percent:730;mso-wrap-distance-left:9pt;mso-wrap-distance-top:0;mso-wrap-distance-right:9pt;mso-wrap-distance-bottom:0;mso-position-horizontal-relative:page;mso-position-vertical:center;mso-position-vertical-relative:page;mso-width-percent:242;mso-height-percent:960;mso-left-percent:730;mso-width-relative:page;mso-height-relative:page;v-text-anchor:middle" o:gfxdata="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" fillcolor="#1f497d [3215]" stroked="f" strokeweight="2pt">
                     <v:path arrowok="t"/>
                     <v:textbox inset="14.4pt,,14.4pt">
                       <w:txbxContent>
@@ -484,6 +471,7 @@
                             <w:dataBinding w:prefixMappings="xmlns:ns0='http://schemas.openxmlformats.org/package/2006/metadata/core-properties' xmlns:ns1='http://purl.org/dc/elements/1.1/'" w:xpath="/ns0:coreProperties[1]/ns1:subject[1]" w:storeItemID="{6C3C8BC8-F283-45AE-878A-BAB7291924A1}"/>
                             <w:text/>
                           </w:sdtPr>
+                          <w:sdtEndPr/>
                           <w:sdtContent>
                             <w:p>
                               <w:pPr>
@@ -544,7 +532,6 @@
           <w:szCs w:val="40"/>
           <w:lang w:val="de-AT"/>
         </w:rPr>
-        <w:lastRenderedPageBreak/>
         <w:t>1. Angabe:</w:t>
       </w:r>
     </w:p>
@@ -623,29 +610,7 @@
           <w:lang w:val="de-AT"/>
         </w:rPr>
         <w:br/>
-        <w:t xml:space="preserve">Die Lieferanten schreiben ihre Teile ins Lager-File mit </w:t>
-      </w:r>
-      <w:proofErr w:type="gramStart"/>
-      <w:r>
-        <w:rPr>
-          <w:rFonts w:asciiTheme="minorHAnsi" w:hAnsiTheme="minorHAnsi"/>
-          <w:color w:val="333333"/>
-          <w:sz w:val="22"/>
-          <w:szCs w:val="22"/>
-          <w:lang w:val="de-AT"/>
-        </w:rPr>
-        <w:t>zufällig (PRNG?)</w:t>
-      </w:r>
-      <w:proofErr w:type="gramEnd"/>
-      <w:r>
-        <w:rPr>
-          <w:rFonts w:asciiTheme="minorHAnsi" w:hAnsiTheme="minorHAnsi"/>
-          <w:color w:val="333333"/>
-          <w:sz w:val="22"/>
-          <w:szCs w:val="22"/>
-          <w:lang w:val="de-AT"/>
-        </w:rPr>
-        <w:t xml:space="preserve"> erstellten Zahlenfeldern. Die Art der gelieferten Teile soll nach einer bestimmten Zeit gewechselt werden.</w:t>
+        <w:t>Die Lieferanten schreiben ihre Teile ins Lager-File mit zufällig (PRNG?) erstellten Zahlenfeldern. Die Art der gelieferten Teile soll nach einer bestimmten Zeit gewechselt werden.</w:t>
       </w:r>
       <w:r>
         <w:rPr>
@@ -1070,16 +1035,6 @@
           <w:lang w:val="de-AT"/>
         </w:rPr>
         <w:br/>
-      </w:r>
-      <w:r>
-        <w:rPr>
-          <w:rFonts w:asciiTheme="minorHAnsi" w:hAnsiTheme="minorHAnsi"/>
-          <w:color w:val="333333"/>
-          <w:sz w:val="22"/>
-          <w:szCs w:val="22"/>
-          <w:lang w:val="de-AT"/>
-        </w:rPr>
-        <w:lastRenderedPageBreak/>
         <w:t>Rumpf,91,62,3,4,54,6,7,8,9,10,11,12,13,14,15,16,17,18,119,21</w:t>
       </w:r>
       <w:r>
@@ -1633,17 +1588,8 @@
           <w:szCs w:val="40"/>
           <w:lang w:val="de-AT"/>
         </w:rPr>
-        <w:t xml:space="preserve">2.1 </w:t>
-      </w:r>
-      <w:proofErr w:type="gramStart"/>
-      <w:r>
-        <w:rPr>
-          <w:szCs w:val="40"/>
-          <w:lang w:val="de-AT"/>
-        </w:rPr>
-        <w:t>Zeitabschätzung</w:t>
-      </w:r>
-      <w:proofErr w:type="gramEnd"/>
+        <w:t>2.1 Zeitabschätzung</w:t>
+      </w:r>
     </w:p>
     <w:p>
       <w:pPr>
@@ -1790,17 +1736,8 @@
                 <w:szCs w:val="40"/>
                 <w:lang w:val="de-AT"/>
               </w:rPr>
-              <w:t xml:space="preserve">, Samuel Schober, Simon </w:t>
+              <w:t>, Samuel Schober, Simon Wortha</w:t>
             </w:r>
-            <w:proofErr w:type="spellStart"/>
-            <w:r>
-              <w:rPr>
-                <w:szCs w:val="40"/>
-                <w:lang w:val="de-AT"/>
-              </w:rPr>
-              <w:t>Wortha</w:t>
-            </w:r>
-            <w:proofErr w:type="spellEnd"/>
           </w:p>
         </w:tc>
         <w:tc>
@@ -1893,17 +1830,8 @@
                 <w:szCs w:val="40"/>
                 <w:lang w:val="de-AT"/>
               </w:rPr>
-              <w:t xml:space="preserve">, Samuel Schober, Simon </w:t>
+              <w:t>, Samuel Schober, Simon Wortha</w:t>
             </w:r>
-            <w:proofErr w:type="spellStart"/>
-            <w:r>
-              <w:rPr>
-                <w:szCs w:val="40"/>
-                <w:lang w:val="de-AT"/>
-              </w:rPr>
-              <w:t>Wortha</w:t>
-            </w:r>
-            <w:proofErr w:type="spellEnd"/>
           </w:p>
         </w:tc>
         <w:tc>
@@ -2227,6 +2155,13 @@
                 <w:lang w:val="de-AT"/>
               </w:rPr>
             </w:pPr>
+            <w:r>
+              <w:rPr>
+                <w:szCs w:val="40"/>
+                <w:lang w:val="de-AT"/>
+              </w:rPr>
+              <w:t>Simon Wortha</w:t>
+            </w:r>
           </w:p>
         </w:tc>
         <w:tc>
@@ -2240,6 +2175,13 @@
                 <w:lang w:val="de-AT"/>
               </w:rPr>
             </w:pPr>
+            <w:r>
+              <w:rPr>
+                <w:szCs w:val="40"/>
+                <w:lang w:val="de-AT"/>
+              </w:rPr>
+              <w:t>Implementierung von Office</w:t>
+            </w:r>
           </w:p>
         </w:tc>
         <w:tc>
@@ -2253,6 +2195,13 @@
                 <w:lang w:val="de-AT"/>
               </w:rPr>
             </w:pPr>
+            <w:r>
+              <w:rPr>
+                <w:szCs w:val="40"/>
+                <w:lang w:val="de-AT"/>
+              </w:rPr>
+              <w:t>5 Minuten</w:t>
+            </w:r>
           </w:p>
         </w:tc>
       </w:tr>
@@ -2268,6 +2217,13 @@
                 <w:lang w:val="de-AT"/>
               </w:rPr>
             </w:pPr>
+            <w:r>
+              <w:rPr>
+                <w:szCs w:val="40"/>
+                <w:lang w:val="de-AT"/>
+              </w:rPr>
+              <w:t>Simon Wortha</w:t>
+            </w:r>
           </w:p>
         </w:tc>
         <w:tc>
@@ -2281,6 +2237,22 @@
                 <w:lang w:val="de-AT"/>
               </w:rPr>
             </w:pPr>
+            <w:r>
+              <w:rPr>
+                <w:szCs w:val="40"/>
+                <w:lang w:val="de-AT"/>
+              </w:rPr>
+              <w:t xml:space="preserve">Implementierung von </w:t>
+            </w:r>
+            <w:proofErr w:type="spellStart"/>
+            <w:r>
+              <w:rPr>
+                <w:szCs w:val="40"/>
+                <w:lang w:val="de-AT"/>
+              </w:rPr>
+              <w:t>Employee</w:t>
+            </w:r>
+            <w:proofErr w:type="spellEnd"/>
           </w:p>
         </w:tc>
         <w:tc>
@@ -2294,6 +2266,13 @@
                 <w:lang w:val="de-AT"/>
               </w:rPr>
             </w:pPr>
+            <w:r>
+              <w:rPr>
+                <w:szCs w:val="40"/>
+                <w:lang w:val="de-AT"/>
+              </w:rPr>
+              <w:t>15 Minuten</w:t>
+            </w:r>
           </w:p>
         </w:tc>
       </w:tr>
@@ -2335,7 +2314,6 @@
           <w:szCs w:val="40"/>
           <w:lang w:val="de-AT"/>
         </w:rPr>
-        <w:lastRenderedPageBreak/>
         <w:t>3</w:t>
       </w:r>
       <w:r>
@@ -2866,8 +2844,6 @@
           <w:lang w:val="de-DE" w:eastAsia="de-DE"/>
         </w:rPr>
       </w:pPr>
-      <w:bookmarkStart w:id="0" w:name="_GoBack"/>
-      <w:bookmarkEnd w:id="0"/>
     </w:p>
     <w:p>
       <w:pPr>
@@ -3005,7 +2981,7 @@
             <v:path o:extrusionok="f" gradientshapeok="t" o:connecttype="rect"/>
             <o:lock v:ext="edit" aspectratio="t"/>
           </v:shapetype>
-          <v:shape id="_x0000_s1026" type="#_x0000_t75" style="position:absolute;margin-left:-51.35pt;margin-top:30.6pt;width:552.95pt;height:249pt;z-index:-251654144;mso-position-horizontal-relative:text;mso-position-vertical-relative:text;mso-width-relative:page;mso-height-relative:page" wrapcoords="-36 0 -36 21521 21600 21521 21600 0 -36 0">
+          <v:shape id="_x0000_s1026" type="#_x0000_t75" style="position:absolute;margin-left:-51.35pt;margin-top:30.6pt;width:552.95pt;height:249pt;z-index:-251657728;mso-position-horizontal-relative:text;mso-position-vertical-relative:text;mso-width-relative:page;mso-height-relative:page" wrapcoords="-36 0 -36 21521 21600 21521 21600 0 -36 0">
             <v:imagedata r:id="rId11" o:title="UML"/>
             <w10:wrap type="tight"/>
           </v:shape>
@@ -3017,15 +2993,68 @@
           <w:szCs w:val="40"/>
           <w:lang w:val="de-AT"/>
         </w:rPr>
-        <w:t>4</w:t>
-      </w:r>
-      <w:r>
+        <w:t>4. UML-Diagramm</w:t>
+      </w:r>
+    </w:p>
+    <w:p>
+      <w:pPr>
         <w:rPr>
           <w:sz w:val="40"/>
           <w:szCs w:val="40"/>
           <w:lang w:val="de-AT"/>
         </w:rPr>
-        <w:t>. UML-Diagramm</w:t>
+      </w:pPr>
+      <w:r>
+        <w:rPr>
+          <w:sz w:val="40"/>
+          <w:szCs w:val="40"/>
+          <w:lang w:val="de-AT"/>
+        </w:rPr>
+        <w:t>5</w:t>
+      </w:r>
+      <w:r>
+        <w:rPr>
+          <w:sz w:val="40"/>
+          <w:szCs w:val="40"/>
+          <w:lang w:val="de-AT"/>
+        </w:rPr>
+        <w:t xml:space="preserve">. Things I </w:t>
+      </w:r>
+      <w:proofErr w:type="spellStart"/>
+      <w:r>
+        <w:rPr>
+          <w:sz w:val="40"/>
+          <w:szCs w:val="40"/>
+          <w:lang w:val="de-AT"/>
+        </w:rPr>
+        <w:t>have</w:t>
+      </w:r>
+      <w:proofErr w:type="spellEnd"/>
+      <w:r>
+        <w:rPr>
+          <w:sz w:val="40"/>
+          <w:szCs w:val="40"/>
+          <w:lang w:val="de-AT"/>
+        </w:rPr>
+        <w:t xml:space="preserve"> </w:t>
+      </w:r>
+      <w:proofErr w:type="spellStart"/>
+      <w:r>
+        <w:rPr>
+          <w:sz w:val="40"/>
+          <w:szCs w:val="40"/>
+          <w:lang w:val="de-AT"/>
+        </w:rPr>
+        <w:t>done</w:t>
+      </w:r>
+      <w:proofErr w:type="spellEnd"/>
+      <w:r>
+        <w:rPr>
+          <w:sz w:val="40"/>
+          <w:szCs w:val="40"/>
+          <w:lang w:val="de-AT"/>
+        </w:rPr>
+        <w:t>:</w:t>
       </w:r>
     </w:p>
     <w:p>
@@ -3042,7 +3071,7 @@
           <w:szCs w:val="40"/>
           <w:lang w:val="de-AT"/>
         </w:rPr>
-        <w:t>5</w:t>
+        <w:t>6</w:t>
       </w:r>
       <w:r>
         <w:rPr>
@@ -3050,7 +3079,7 @@
           <w:szCs w:val="40"/>
           <w:lang w:val="de-AT"/>
         </w:rPr>
-        <w:t xml:space="preserve">. Things I </w:t>
+        <w:t xml:space="preserve">. </w:t>
       </w:r>
       <w:proofErr w:type="spellStart"/>
       <w:r>
@@ -3059,7 +3088,7 @@
           <w:szCs w:val="40"/>
           <w:lang w:val="de-AT"/>
         </w:rPr>
-        <w:t>have</w:t>
+        <w:t>Lessons</w:t>
       </w:r>
       <w:proofErr w:type="spellEnd"/>
       <w:r>
@@ -3077,7 +3106,7 @@
           <w:szCs w:val="40"/>
           <w:lang w:val="de-AT"/>
         </w:rPr>
-        <w:t>done</w:t>
+        <w:t>Learned</w:t>
       </w:r>
       <w:proofErr w:type="spellEnd"/>
       <w:r>
@@ -3103,68 +3132,6 @@
           <w:szCs w:val="40"/>
           <w:lang w:val="de-AT"/>
         </w:rPr>
-        <w:t>6</w:t>
-      </w:r>
-      <w:r>
-        <w:rPr>
-          <w:sz w:val="40"/>
-          <w:szCs w:val="40"/>
-          <w:lang w:val="de-AT"/>
-        </w:rPr>
-        <w:t xml:space="preserve">. </w:t>
-      </w:r>
-      <w:proofErr w:type="spellStart"/>
-      <w:r>
-        <w:rPr>
-          <w:sz w:val="40"/>
-          <w:szCs w:val="40"/>
-          <w:lang w:val="de-AT"/>
-        </w:rPr>
-        <w:t>Lessons</w:t>
-      </w:r>
-      <w:proofErr w:type="spellEnd"/>
-      <w:r>
-        <w:rPr>
-          <w:sz w:val="40"/>
-          <w:szCs w:val="40"/>
-          <w:lang w:val="de-AT"/>
-        </w:rPr>
-        <w:t xml:space="preserve"> </w:t>
-      </w:r>
-      <w:proofErr w:type="spellStart"/>
-      <w:r>
-        <w:rPr>
-          <w:sz w:val="40"/>
-          <w:szCs w:val="40"/>
-          <w:lang w:val="de-AT"/>
-        </w:rPr>
-        <w:t>Learned</w:t>
-      </w:r>
-      <w:proofErr w:type="spellEnd"/>
-      <w:r>
-        <w:rPr>
-          <w:sz w:val="40"/>
-          <w:szCs w:val="40"/>
-          <w:lang w:val="de-AT"/>
-        </w:rPr>
-        <w:t>:</w:t>
-      </w:r>
-    </w:p>
-    <w:p>
-      <w:pPr>
-        <w:rPr>
-          <w:sz w:val="40"/>
-          <w:szCs w:val="40"/>
-          <w:lang w:val="de-AT"/>
-        </w:rPr>
-      </w:pPr>
-      <w:r>
-        <w:rPr>
-          <w:sz w:val="40"/>
-          <w:szCs w:val="40"/>
-          <w:lang w:val="de-AT"/>
-        </w:rPr>
-        <w:lastRenderedPageBreak/>
         <w:t>7</w:t>
       </w:r>
       <w:r>
@@ -3230,13 +3197,8 @@
     </w:r>
     <w:proofErr w:type="spellEnd"/>
     <w:r>
-      <w:t xml:space="preserve"> und Simon </w:t>
+      <w:t xml:space="preserve"> und Simon Wortha</w:t>
     </w:r>
-    <w:proofErr w:type="spellStart"/>
-    <w:r>
-      <w:t>Wortha</w:t>
-    </w:r>
-    <w:proofErr w:type="spellEnd"/>
   </w:p>
   <w:p>
     <w:pPr>
@@ -5138,7 +5100,7 @@
 </file>
 
 <file path=customXml/itemProps2.xml><?xml version="1.0" encoding="utf-8"?>
-<ds:datastoreItem xmlns:ds="http://schemas.openxmlformats.org/officeDocument/2006/customXml" ds:itemID="{2415A60B-42A6-4B8A-90C4-DD8AC94F7698}">
+<ds:datastoreItem xmlns:ds="http://schemas.openxmlformats.org/officeDocument/2006/customXml" ds:itemID="{2F838470-6BFC-4D76-85FA-FD0FEB6CB05D}">
   <ds:schemaRefs>
     <ds:schemaRef ds:uri="http://schemas.openxmlformats.org/officeDocument/2006/bibliography"/>
   </ds:schemaRefs>

</xml_diff>

<commit_message>
Supplier, Supply und Part implementiert Watchable hinzugefuegt
</commit_message>
<xml_diff>
--- a/files/protokoll/Dokumentation.docx
+++ b/files/protokoll/Dokumentation.docx
@@ -22,7 +22,7 @@
           <w:r>
             <w:rPr>
               <w:noProof/>
-              <w:lang w:eastAsia="en-GB"/>
+              <w:lang w:val="de-AT" w:eastAsia="de-AT"/>
             </w:rPr>
             <mc:AlternateContent>
               <mc:Choice Requires="wps">
@@ -176,25 +176,7 @@
                                         <w:sz w:val="21"/>
                                         <w:szCs w:val="21"/>
                                       </w:rPr>
-                                      <w:t xml:space="preserve">Von Rene Hollander, Samuel </w:t>
-                                    </w:r>
-                                    <w:proofErr w:type="spellStart"/>
-                                    <w:r>
-                                      <w:rPr>
-                                        <w:color w:val="FFFFFF" w:themeColor="background1"/>
-                                        <w:sz w:val="21"/>
-                                        <w:szCs w:val="21"/>
-                                      </w:rPr>
-                                      <w:t>Schober</w:t>
-                                    </w:r>
-                                    <w:proofErr w:type="spellEnd"/>
-                                    <w:r>
-                                      <w:rPr>
-                                        <w:color w:val="FFFFFF" w:themeColor="background1"/>
-                                        <w:sz w:val="21"/>
-                                        <w:szCs w:val="21"/>
-                                      </w:rPr>
-                                      <w:t xml:space="preserve"> und Simon Wortha</w:t>
+                                      <w:t>Von Rene Hollander, Samuel Schober und Simon Wortha</w:t>
                                     </w:r>
                                   </w:p>
                                 </w:sdtContent>
@@ -339,7 +321,7 @@
           <w:r>
             <w:rPr>
               <w:noProof/>
-              <w:lang w:eastAsia="en-GB"/>
+              <w:lang w:val="de-AT" w:eastAsia="de-AT"/>
             </w:rPr>
             <mc:AlternateContent>
               <mc:Choice Requires="wps">
@@ -532,6 +514,7 @@
           <w:szCs w:val="40"/>
           <w:lang w:val="de-AT"/>
         </w:rPr>
+        <w:lastRenderedPageBreak/>
         <w:t>1. Angabe:</w:t>
       </w:r>
     </w:p>
@@ -556,29 +539,7 @@
           <w:szCs w:val="22"/>
           <w:lang w:val="de-AT"/>
         </w:rPr>
-        <w:t xml:space="preserve">Es soll eine Spielzeugroboter-Fabrik simuliert werden. Die einzelnen Bestandteile des Spielzeugroboters (kurz </w:t>
-      </w:r>
-      <w:proofErr w:type="spellStart"/>
-      <w:r>
-        <w:rPr>
-          <w:rFonts w:asciiTheme="minorHAnsi" w:hAnsiTheme="minorHAnsi"/>
-          <w:color w:val="333333"/>
-          <w:sz w:val="22"/>
-          <w:szCs w:val="22"/>
-          <w:lang w:val="de-AT"/>
-        </w:rPr>
-        <w:t>Threadee</w:t>
-      </w:r>
-      <w:proofErr w:type="spellEnd"/>
-      <w:r>
-        <w:rPr>
-          <w:rFonts w:asciiTheme="minorHAnsi" w:hAnsiTheme="minorHAnsi"/>
-          <w:color w:val="333333"/>
-          <w:sz w:val="22"/>
-          <w:szCs w:val="22"/>
-          <w:lang w:val="de-AT"/>
-        </w:rPr>
-        <w:t>) werden in einem Lager gesammelt. Dieses Lager wird als Verzeichnis und die einzelnen Elementtypen werden als Files im Betriebssystem abgebildet. Der Lagermitarbeiter verwaltet regelmäßig den Ein- und Ausgang des Lagers um Anfragen von Montagemitarbeiter und Kunden zu beantworten. Die Anlieferung der Teile erfolgt durch Ändern von Files im Verzeichnis, eine Lagerung fertiger Roboter ebenso.</w:t>
+        <w:t>Es soll eine Spielzeugroboter-Fabrik simuliert werden. Die einzelnen Bestandteile des Spielzeugroboters (kurz Threadee) werden in einem Lager gesammelt. Dieses Lager wird als Verzeichnis und die einzelnen Elementtypen werden als Files im Betriebssystem abgebildet. Der Lagermitarbeiter verwaltet regelmäßig den Ein- und Ausgang des Lagers um Anfragen von Montagemitarbeiter und Kunden zu beantworten. Die Anlieferung der Teile erfolgt durch Ändern von Files im Verzeichnis, eine Lagerung fertiger Roboter ebenso.</w:t>
       </w:r>
       <w:r>
         <w:rPr>
@@ -631,51 +592,7 @@
           <w:lang w:val="de-AT"/>
         </w:rPr>
         <w:br/>
-        <w:t>Die Montagemitarbeiter müssen nun für einen "</w:t>
-      </w:r>
-      <w:proofErr w:type="spellStart"/>
-      <w:r>
-        <w:rPr>
-          <w:rFonts w:asciiTheme="minorHAnsi" w:hAnsiTheme="minorHAnsi"/>
-          <w:color w:val="333333"/>
-          <w:sz w:val="22"/>
-          <w:szCs w:val="22"/>
-          <w:lang w:val="de-AT"/>
-        </w:rPr>
-        <w:t>Threadee</w:t>
-      </w:r>
-      <w:proofErr w:type="spellEnd"/>
-      <w:r>
-        <w:rPr>
-          <w:rFonts w:asciiTheme="minorHAnsi" w:hAnsiTheme="minorHAnsi"/>
-          <w:color w:val="333333"/>
-          <w:sz w:val="22"/>
-          <w:szCs w:val="22"/>
-          <w:lang w:val="de-AT"/>
-        </w:rPr>
-        <w:t>" alle entsprechenden Teile anfordern und diese zusammenbauen. Der Vorgang des Zusammenbauens wird durch das Sortieren der einzelnen Ganzzahlenfelder simuliert. Der fertige "</w:t>
-      </w:r>
-      <w:proofErr w:type="spellStart"/>
-      <w:r>
-        <w:rPr>
-          <w:rFonts w:asciiTheme="minorHAnsi" w:hAnsiTheme="minorHAnsi"/>
-          <w:color w:val="333333"/>
-          <w:sz w:val="22"/>
-          <w:szCs w:val="22"/>
-          <w:lang w:val="de-AT"/>
-        </w:rPr>
-        <w:t>Threadee</w:t>
-      </w:r>
-      <w:proofErr w:type="spellEnd"/>
-      <w:r>
-        <w:rPr>
-          <w:rFonts w:asciiTheme="minorHAnsi" w:hAnsiTheme="minorHAnsi"/>
-          <w:color w:val="333333"/>
-          <w:sz w:val="22"/>
-          <w:szCs w:val="22"/>
-          <w:lang w:val="de-AT"/>
-        </w:rPr>
-        <w:t>" wird nun mit der Mitarbeiter-ID des Monteurs versehen.</w:t>
+        <w:t>Die Montagemitarbeiter müssen nun für einen "Threadee" alle entsprechenden Teile anfordern und diese zusammenbauen. Der Vorgang des Zusammenbauens wird durch das Sortieren der einzelnen Ganzzahlenfelder simuliert. Der fertige "Threadee" wird nun mit der Mitarbeiter-ID des Monteurs versehen.</w:t>
       </w:r>
       <w:r>
         <w:rPr>
@@ -696,29 +613,7 @@
           <w:lang w:val="de-AT"/>
         </w:rPr>
         <w:br/>
-        <w:t>Es ist zu bedenken, dass ein Roboter immer alle Teile benötigt um hergestellt werden zu können. Sollte ein Monteur nicht alle Teile bekommen, muss er die angeforderten Teile wieder zurückgeben um andere Monteure nicht zu blockieren. Fertige "</w:t>
-      </w:r>
-      <w:proofErr w:type="spellStart"/>
-      <w:r>
-        <w:rPr>
-          <w:rFonts w:asciiTheme="minorHAnsi" w:hAnsiTheme="minorHAnsi"/>
-          <w:color w:val="333333"/>
-          <w:sz w:val="22"/>
-          <w:szCs w:val="22"/>
-          <w:lang w:val="de-AT"/>
-        </w:rPr>
-        <w:t>Threadee"s</w:t>
-      </w:r>
-      <w:proofErr w:type="spellEnd"/>
-      <w:r>
-        <w:rPr>
-          <w:rFonts w:asciiTheme="minorHAnsi" w:hAnsiTheme="minorHAnsi"/>
-          <w:color w:val="333333"/>
-          <w:sz w:val="22"/>
-          <w:szCs w:val="22"/>
-          <w:lang w:val="de-AT"/>
-        </w:rPr>
-        <w:t xml:space="preserve"> werden zur Auslieferung in das Lager zurück gestellt.</w:t>
+        <w:t>Es ist zu bedenken, dass ein Roboter immer alle Teile benötigt um hergestellt werden zu können. Sollte ein Monteur nicht alle Teile bekommen, muss er die angeforderten Teile wieder zurückgeben um andere Monteure nicht zu blockieren. Fertige "Threadee"s werden zur Auslieferung in das Lager zurück gestellt.</w:t>
       </w:r>
       <w:r>
         <w:rPr>
@@ -760,29 +655,7 @@
           <w:lang w:val="de-AT"/>
         </w:rPr>
         <w:br/>
-        <w:t>Die IDs der Mitarbeiter werden in der Fabrik durch das Sekretariat verwaltet. Es dürfen nur eindeutige IDs vergeben werden. Das Sekretariat vergibt auch die eindeutigen Kennungen für die erstellten "</w:t>
-      </w:r>
-      <w:proofErr w:type="spellStart"/>
-      <w:r>
-        <w:rPr>
-          <w:rFonts w:asciiTheme="minorHAnsi" w:hAnsiTheme="minorHAnsi"/>
-          <w:color w:val="333333"/>
-          <w:sz w:val="22"/>
-          <w:szCs w:val="22"/>
-          <w:lang w:val="de-AT"/>
-        </w:rPr>
-        <w:t>Threadee"s</w:t>
-      </w:r>
-      <w:proofErr w:type="spellEnd"/>
-      <w:r>
-        <w:rPr>
-          <w:rFonts w:asciiTheme="minorHAnsi" w:hAnsiTheme="minorHAnsi"/>
-          <w:color w:val="333333"/>
-          <w:sz w:val="22"/>
-          <w:szCs w:val="22"/>
-          <w:lang w:val="de-AT"/>
-        </w:rPr>
-        <w:t>.</w:t>
+        <w:t>Die IDs der Mitarbeiter werden in der Fabrik durch das Sekretariat verwaltet. Es dürfen nur eindeutige IDs vergeben werden. Das Sekretariat vergibt auch die eindeutigen Kennungen für die erstellten "Threadee"s.</w:t>
       </w:r>
       <w:r>
         <w:rPr>
@@ -803,29 +676,7 @@
           <w:lang w:val="de-AT"/>
         </w:rPr>
         <w:br/>
-        <w:t xml:space="preserve">Beachten Sie beim Einlesen die Möglichkeit der Fehler von Files. Diese Fehler müssen im Log protokolliert werden und entsprechend mit </w:t>
-      </w:r>
-      <w:proofErr w:type="spellStart"/>
-      <w:r>
-        <w:rPr>
-          <w:rFonts w:asciiTheme="minorHAnsi" w:hAnsiTheme="minorHAnsi"/>
-          <w:color w:val="333333"/>
-          <w:sz w:val="22"/>
-          <w:szCs w:val="22"/>
-          <w:lang w:val="de-AT"/>
-        </w:rPr>
-        <w:t>Exceptions</w:t>
-      </w:r>
-      <w:proofErr w:type="spellEnd"/>
-      <w:r>
-        <w:rPr>
-          <w:rFonts w:asciiTheme="minorHAnsi" w:hAnsiTheme="minorHAnsi"/>
-          <w:color w:val="333333"/>
-          <w:sz w:val="22"/>
-          <w:szCs w:val="22"/>
-          <w:lang w:val="de-AT"/>
-        </w:rPr>
-        <w:t xml:space="preserve"> abgefangen werden.</w:t>
+        <w:t>Beachten Sie beim Einlesen die Möglichkeit der Fehler von Files. Diese Fehler müssen im Log protokolliert werden und entsprechend mit Exceptions abgefangen werden.</w:t>
       </w:r>
     </w:p>
     <w:p>
@@ -874,51 +725,7 @@
           <w:szCs w:val="22"/>
           <w:lang w:val="de-AT"/>
         </w:rPr>
-        <w:t xml:space="preserve">Verwenden Sie (optional) für die einzelnen Arbeiter das </w:t>
-      </w:r>
-      <w:proofErr w:type="spellStart"/>
-      <w:r>
-        <w:rPr>
-          <w:rFonts w:asciiTheme="minorHAnsi" w:hAnsiTheme="minorHAnsi"/>
-          <w:color w:val="333333"/>
-          <w:sz w:val="22"/>
-          <w:szCs w:val="22"/>
-          <w:lang w:val="de-AT"/>
-        </w:rPr>
-        <w:t>ExecutorService</w:t>
-      </w:r>
-      <w:proofErr w:type="spellEnd"/>
-      <w:r>
-        <w:rPr>
-          <w:rFonts w:asciiTheme="minorHAnsi" w:hAnsiTheme="minorHAnsi"/>
-          <w:color w:val="333333"/>
-          <w:sz w:val="22"/>
-          <w:szCs w:val="22"/>
-          <w:lang w:val="de-AT"/>
-        </w:rPr>
-        <w:t xml:space="preserve"> mit </w:t>
-      </w:r>
-      <w:proofErr w:type="spellStart"/>
-      <w:r>
-        <w:rPr>
-          <w:rFonts w:asciiTheme="minorHAnsi" w:hAnsiTheme="minorHAnsi"/>
-          <w:color w:val="333333"/>
-          <w:sz w:val="22"/>
-          <w:szCs w:val="22"/>
-          <w:lang w:val="de-AT"/>
-        </w:rPr>
-        <w:t>ThreadPools</w:t>
-      </w:r>
-      <w:proofErr w:type="spellEnd"/>
-      <w:r>
-        <w:rPr>
-          <w:rFonts w:asciiTheme="minorHAnsi" w:hAnsiTheme="minorHAnsi"/>
-          <w:color w:val="333333"/>
-          <w:sz w:val="22"/>
-          <w:szCs w:val="22"/>
-          <w:lang w:val="de-AT"/>
-        </w:rPr>
-        <w:t>. Achten Sie, dass die Monteure nicht "verhungern". Angeforderte Ressourcen müssen auch sauber wieder freigegeben werden.</w:t>
+        <w:t>Verwenden Sie (optional) für die einzelnen Arbeiter das ExecutorService mit ThreadPools. Achten Sie, dass die Monteure nicht "verhungern". Angeforderte Ressourcen müssen auch sauber wieder freigegeben werden.</w:t>
       </w:r>
       <w:r>
         <w:rPr>
@@ -1035,6 +842,16 @@
           <w:lang w:val="de-AT"/>
         </w:rPr>
         <w:br/>
+      </w:r>
+      <w:r>
+        <w:rPr>
+          <w:rFonts w:asciiTheme="minorHAnsi" w:hAnsiTheme="minorHAnsi"/>
+          <w:color w:val="333333"/>
+          <w:sz w:val="22"/>
+          <w:szCs w:val="22"/>
+          <w:lang w:val="de-AT"/>
+        </w:rPr>
+        <w:lastRenderedPageBreak/>
         <w:t>Rumpf,91,62,3,4,54,6,7,8,9,10,11,12,13,14,15,16,17,18,119,21</w:t>
       </w:r>
       <w:r>
@@ -1066,31 +883,7 @@
           <w:szCs w:val="22"/>
           <w:lang w:val="de-AT"/>
         </w:rPr>
-        <w:t xml:space="preserve">Beispiel für </w:t>
-      </w:r>
-      <w:proofErr w:type="spellStart"/>
-      <w:r>
-        <w:rPr>
-          <w:rStyle w:val="Fett"/>
-          <w:rFonts w:asciiTheme="minorHAnsi" w:hAnsiTheme="minorHAnsi"/>
-          <w:color w:val="333333"/>
-          <w:sz w:val="22"/>
-          <w:szCs w:val="22"/>
-          <w:lang w:val="de-AT"/>
-        </w:rPr>
-        <w:t>Threadee</w:t>
-      </w:r>
-      <w:proofErr w:type="spellEnd"/>
-      <w:r>
-        <w:rPr>
-          <w:rStyle w:val="Fett"/>
-          <w:rFonts w:asciiTheme="minorHAnsi" w:hAnsiTheme="minorHAnsi"/>
-          <w:color w:val="333333"/>
-          <w:sz w:val="22"/>
-          <w:szCs w:val="22"/>
-          <w:lang w:val="de-AT"/>
-        </w:rPr>
-        <w:t>-File</w:t>
+        <w:t>Beispiel für Threadee-File</w:t>
       </w:r>
       <w:r>
         <w:rPr>
@@ -1217,226 +1010,7 @@
           <w:lang w:val="de-AT"/>
         </w:rPr>
         <w:br/>
-      </w:r>
-      <w:proofErr w:type="spellStart"/>
-      <w:r>
-        <w:rPr>
-          <w:rFonts w:asciiTheme="minorHAnsi" w:hAnsiTheme="minorHAnsi"/>
-          <w:color w:val="333333"/>
-          <w:sz w:val="22"/>
-          <w:szCs w:val="22"/>
-          <w:lang w:val="de-AT"/>
-        </w:rPr>
-        <w:t>java</w:t>
-      </w:r>
-      <w:proofErr w:type="spellEnd"/>
-      <w:r>
-        <w:rPr>
-          <w:rFonts w:asciiTheme="minorHAnsi" w:hAnsiTheme="minorHAnsi"/>
-          <w:color w:val="333333"/>
-          <w:sz w:val="22"/>
-          <w:szCs w:val="22"/>
-          <w:lang w:val="de-AT"/>
-        </w:rPr>
-        <w:t xml:space="preserve"> </w:t>
-      </w:r>
-      <w:proofErr w:type="spellStart"/>
-      <w:r>
-        <w:rPr>
-          <w:rFonts w:asciiTheme="minorHAnsi" w:hAnsiTheme="minorHAnsi"/>
-          <w:color w:val="333333"/>
-          <w:sz w:val="22"/>
-          <w:szCs w:val="22"/>
-          <w:lang w:val="de-AT"/>
-        </w:rPr>
-        <w:t>tgm.sew.hit.roboterfabrik.Simulation</w:t>
-      </w:r>
-      <w:proofErr w:type="spellEnd"/>
-      <w:r>
-        <w:rPr>
-          <w:rFonts w:asciiTheme="minorHAnsi" w:hAnsiTheme="minorHAnsi"/>
-          <w:color w:val="333333"/>
-          <w:sz w:val="22"/>
-          <w:szCs w:val="22"/>
-          <w:lang w:val="de-AT"/>
-        </w:rPr>
-        <w:t xml:space="preserve"> --</w:t>
-      </w:r>
-      <w:proofErr w:type="spellStart"/>
-      <w:r>
-        <w:rPr>
-          <w:rFonts w:asciiTheme="minorHAnsi" w:hAnsiTheme="minorHAnsi"/>
-          <w:color w:val="333333"/>
-          <w:sz w:val="22"/>
-          <w:szCs w:val="22"/>
-          <w:lang w:val="de-AT"/>
-        </w:rPr>
-        <w:t>lager</w:t>
-      </w:r>
-      <w:proofErr w:type="spellEnd"/>
-      <w:r>
-        <w:rPr>
-          <w:rFonts w:asciiTheme="minorHAnsi" w:hAnsiTheme="minorHAnsi"/>
-          <w:color w:val="333333"/>
-          <w:sz w:val="22"/>
-          <w:szCs w:val="22"/>
-          <w:lang w:val="de-AT"/>
-        </w:rPr>
-        <w:t xml:space="preserve"> /</w:t>
-      </w:r>
-      <w:proofErr w:type="spellStart"/>
-      <w:r>
-        <w:rPr>
-          <w:rFonts w:asciiTheme="minorHAnsi" w:hAnsiTheme="minorHAnsi"/>
-          <w:color w:val="333333"/>
-          <w:sz w:val="22"/>
-          <w:szCs w:val="22"/>
-          <w:lang w:val="de-AT"/>
-        </w:rPr>
-        <w:t>verzeichnis</w:t>
-      </w:r>
-      <w:proofErr w:type="spellEnd"/>
-      <w:r>
-        <w:rPr>
-          <w:rFonts w:asciiTheme="minorHAnsi" w:hAnsiTheme="minorHAnsi"/>
-          <w:color w:val="333333"/>
-          <w:sz w:val="22"/>
-          <w:szCs w:val="22"/>
-          <w:lang w:val="de-AT"/>
-        </w:rPr>
-        <w:t>/zum/</w:t>
-      </w:r>
-      <w:proofErr w:type="spellStart"/>
-      <w:r>
-        <w:rPr>
-          <w:rFonts w:asciiTheme="minorHAnsi" w:hAnsiTheme="minorHAnsi"/>
-          <w:color w:val="333333"/>
-          <w:sz w:val="22"/>
-          <w:szCs w:val="22"/>
-          <w:lang w:val="de-AT"/>
-        </w:rPr>
-        <w:t>lager</w:t>
-      </w:r>
-      <w:proofErr w:type="spellEnd"/>
-      <w:r>
-        <w:rPr>
-          <w:rFonts w:asciiTheme="minorHAnsi" w:hAnsiTheme="minorHAnsi"/>
-          <w:color w:val="333333"/>
-          <w:sz w:val="22"/>
-          <w:szCs w:val="22"/>
-          <w:lang w:val="de-AT"/>
-        </w:rPr>
-        <w:t xml:space="preserve"> --</w:t>
-      </w:r>
-      <w:proofErr w:type="spellStart"/>
-      <w:r>
-        <w:rPr>
-          <w:rFonts w:asciiTheme="minorHAnsi" w:hAnsiTheme="minorHAnsi"/>
-          <w:color w:val="333333"/>
-          <w:sz w:val="22"/>
-          <w:szCs w:val="22"/>
-          <w:lang w:val="de-AT"/>
-        </w:rPr>
-        <w:t>logs</w:t>
-      </w:r>
-      <w:proofErr w:type="spellEnd"/>
-      <w:r>
-        <w:rPr>
-          <w:rFonts w:asciiTheme="minorHAnsi" w:hAnsiTheme="minorHAnsi"/>
-          <w:color w:val="333333"/>
-          <w:sz w:val="22"/>
-          <w:szCs w:val="22"/>
-          <w:lang w:val="de-AT"/>
-        </w:rPr>
-        <w:t xml:space="preserve"> /</w:t>
-      </w:r>
-      <w:proofErr w:type="spellStart"/>
-      <w:r>
-        <w:rPr>
-          <w:rFonts w:asciiTheme="minorHAnsi" w:hAnsiTheme="minorHAnsi"/>
-          <w:color w:val="333333"/>
-          <w:sz w:val="22"/>
-          <w:szCs w:val="22"/>
-          <w:lang w:val="de-AT"/>
-        </w:rPr>
-        <w:t>verzeichnis</w:t>
-      </w:r>
-      <w:proofErr w:type="spellEnd"/>
-      <w:r>
-        <w:rPr>
-          <w:rFonts w:asciiTheme="minorHAnsi" w:hAnsiTheme="minorHAnsi"/>
-          <w:color w:val="333333"/>
-          <w:sz w:val="22"/>
-          <w:szCs w:val="22"/>
-          <w:lang w:val="de-AT"/>
-        </w:rPr>
-        <w:t>/zum/loggen --</w:t>
-      </w:r>
-      <w:proofErr w:type="spellStart"/>
-      <w:r>
-        <w:rPr>
-          <w:rFonts w:asciiTheme="minorHAnsi" w:hAnsiTheme="minorHAnsi"/>
-          <w:color w:val="333333"/>
-          <w:sz w:val="22"/>
-          <w:szCs w:val="22"/>
-          <w:lang w:val="de-AT"/>
-        </w:rPr>
-        <w:t>lieferanten</w:t>
-      </w:r>
-      <w:proofErr w:type="spellEnd"/>
-      <w:r>
-        <w:rPr>
-          <w:rFonts w:asciiTheme="minorHAnsi" w:hAnsiTheme="minorHAnsi"/>
-          <w:color w:val="333333"/>
-          <w:sz w:val="22"/>
-          <w:szCs w:val="22"/>
-          <w:lang w:val="de-AT"/>
-        </w:rPr>
-        <w:t xml:space="preserve"> 12 --</w:t>
-      </w:r>
-      <w:proofErr w:type="spellStart"/>
-      <w:r>
-        <w:rPr>
-          <w:rFonts w:asciiTheme="minorHAnsi" w:hAnsiTheme="minorHAnsi"/>
-          <w:color w:val="333333"/>
-          <w:sz w:val="22"/>
-          <w:szCs w:val="22"/>
-          <w:lang w:val="de-AT"/>
-        </w:rPr>
-        <w:t>monteure</w:t>
-      </w:r>
-      <w:proofErr w:type="spellEnd"/>
-      <w:r>
-        <w:rPr>
-          <w:rFonts w:asciiTheme="minorHAnsi" w:hAnsiTheme="minorHAnsi"/>
-          <w:color w:val="333333"/>
-          <w:sz w:val="22"/>
-          <w:szCs w:val="22"/>
-          <w:lang w:val="de-AT"/>
-        </w:rPr>
-        <w:t xml:space="preserve"> 25 --</w:t>
-      </w:r>
-      <w:proofErr w:type="spellStart"/>
-      <w:r>
-        <w:rPr>
-          <w:rFonts w:asciiTheme="minorHAnsi" w:hAnsiTheme="minorHAnsi"/>
-          <w:color w:val="333333"/>
-          <w:sz w:val="22"/>
-          <w:szCs w:val="22"/>
-          <w:lang w:val="de-AT"/>
-        </w:rPr>
-        <w:t>laufzeit</w:t>
-      </w:r>
-      <w:proofErr w:type="spellEnd"/>
-      <w:r>
-        <w:rPr>
-          <w:rFonts w:asciiTheme="minorHAnsi" w:hAnsiTheme="minorHAnsi"/>
-          <w:color w:val="333333"/>
-          <w:sz w:val="22"/>
-          <w:szCs w:val="22"/>
-          <w:lang w:val="de-AT"/>
-        </w:rPr>
-        <w:t xml:space="preserve"> 10000</w:t>
+        <w:t>java tgm.sew.hit.roboterfabrik.Simulation --lager /verzeichnis/zum/lager --logs /verzeichnis/zum/loggen --lieferanten 12 --monteure 25 --laufzeit 10000</w:t>
       </w:r>
       <w:r>
         <w:rPr>
@@ -1618,17 +1192,8 @@
           <w:szCs w:val="40"/>
           <w:lang w:val="de-AT"/>
         </w:rPr>
-        <w:t xml:space="preserve">2.2 </w:t>
-      </w:r>
-      <w:proofErr w:type="gramStart"/>
-      <w:r>
-        <w:rPr>
-          <w:szCs w:val="40"/>
-          <w:lang w:val="de-AT"/>
-        </w:rPr>
-        <w:t>Zeitaufstellung</w:t>
-      </w:r>
-      <w:proofErr w:type="gramEnd"/>
+        <w:t>2.2 Zeitaufstellung</w:t>
+      </w:r>
     </w:p>
     <w:tbl>
       <w:tblPr>
@@ -1720,23 +1285,7 @@
                 <w:szCs w:val="40"/>
                 <w:lang w:val="de-AT"/>
               </w:rPr>
-              <w:t xml:space="preserve">Rene </w:t>
-            </w:r>
-            <w:proofErr w:type="spellStart"/>
-            <w:r>
-              <w:rPr>
-                <w:szCs w:val="40"/>
-                <w:lang w:val="de-AT"/>
-              </w:rPr>
-              <w:t>Hollander</w:t>
-            </w:r>
-            <w:proofErr w:type="spellEnd"/>
-            <w:r>
-              <w:rPr>
-                <w:szCs w:val="40"/>
-                <w:lang w:val="de-AT"/>
-              </w:rPr>
-              <w:t>, Samuel Schober, Simon Wortha</w:t>
+              <w:t>Rene Hollander, Samuel Schober, Simon Wortha</w:t>
             </w:r>
           </w:p>
         </w:tc>
@@ -1756,23 +1305,7 @@
                 <w:szCs w:val="40"/>
                 <w:lang w:val="de-AT"/>
               </w:rPr>
-              <w:t xml:space="preserve">Erstellung </w:t>
-            </w:r>
-            <w:proofErr w:type="spellStart"/>
-            <w:r>
-              <w:rPr>
-                <w:szCs w:val="40"/>
-                <w:lang w:val="de-AT"/>
-              </w:rPr>
-              <w:t>Requirements</w:t>
-            </w:r>
-            <w:proofErr w:type="spellEnd"/>
-            <w:r>
-              <w:rPr>
-                <w:szCs w:val="40"/>
-                <w:lang w:val="de-AT"/>
-              </w:rPr>
-              <w:t xml:space="preserve"> Analyse</w:t>
+              <w:t>Erstellung Requirements Analyse</w:t>
             </w:r>
           </w:p>
         </w:tc>
@@ -1814,23 +1347,7 @@
                 <w:szCs w:val="40"/>
                 <w:lang w:val="de-AT"/>
               </w:rPr>
-              <w:t xml:space="preserve">Rene </w:t>
-            </w:r>
-            <w:proofErr w:type="spellStart"/>
-            <w:r>
-              <w:rPr>
-                <w:szCs w:val="40"/>
-                <w:lang w:val="de-AT"/>
-              </w:rPr>
-              <w:t>Hollander</w:t>
-            </w:r>
-            <w:proofErr w:type="spellEnd"/>
-            <w:r>
-              <w:rPr>
-                <w:szCs w:val="40"/>
-                <w:lang w:val="de-AT"/>
-              </w:rPr>
-              <w:t>, Samuel Schober, Simon Wortha</w:t>
+              <w:t>Rene Hollander, Samuel Schober, Simon Wortha</w:t>
             </w:r>
           </w:p>
         </w:tc>
@@ -1892,17 +1409,8 @@
                 <w:szCs w:val="40"/>
                 <w:lang w:val="de-AT"/>
               </w:rPr>
-              <w:t xml:space="preserve">Rene </w:t>
+              <w:t>Rene Hollander</w:t>
             </w:r>
-            <w:proofErr w:type="spellStart"/>
-            <w:r>
-              <w:rPr>
-                <w:szCs w:val="40"/>
-                <w:lang w:val="de-AT"/>
-              </w:rPr>
-              <w:t>Hollander</w:t>
-            </w:r>
-            <w:proofErr w:type="spellEnd"/>
           </w:p>
         </w:tc>
         <w:tc>
@@ -1931,21 +1439,12 @@
                 <w:lang w:val="de-AT"/>
               </w:rPr>
             </w:pPr>
-            <w:proofErr w:type="spellStart"/>
             <w:r>
               <w:rPr>
                 <w:szCs w:val="40"/>
                 <w:lang w:val="de-AT"/>
               </w:rPr>
-              <w:t>Maven</w:t>
-            </w:r>
-            <w:proofErr w:type="spellEnd"/>
-            <w:r>
-              <w:rPr>
-                <w:szCs w:val="40"/>
-                <w:lang w:val="de-AT"/>
-              </w:rPr>
-              <w:t xml:space="preserve"> einrichten</w:t>
+              <w:t>Maven einrichten</w:t>
             </w:r>
           </w:p>
           <w:p>
@@ -2002,17 +1501,8 @@
                 <w:szCs w:val="40"/>
                 <w:lang w:val="de-AT"/>
               </w:rPr>
-              <w:t xml:space="preserve">Rene </w:t>
+              <w:t>Rene Hollander</w:t>
             </w:r>
-            <w:proofErr w:type="spellStart"/>
-            <w:r>
-              <w:rPr>
-                <w:szCs w:val="40"/>
-                <w:lang w:val="de-AT"/>
-              </w:rPr>
-              <w:t>Hollander</w:t>
-            </w:r>
-            <w:proofErr w:type="spellEnd"/>
           </w:p>
         </w:tc>
         <w:tc>
@@ -2073,17 +1563,8 @@
                 <w:szCs w:val="40"/>
                 <w:lang w:val="de-AT"/>
               </w:rPr>
-              <w:t xml:space="preserve">Rene </w:t>
+              <w:t>Rene Hollander</w:t>
             </w:r>
-            <w:proofErr w:type="spellStart"/>
-            <w:r>
-              <w:rPr>
-                <w:szCs w:val="40"/>
-                <w:lang w:val="de-AT"/>
-              </w:rPr>
-              <w:t>Hollander</w:t>
-            </w:r>
-            <w:proofErr w:type="spellEnd"/>
           </w:p>
         </w:tc>
         <w:tc>
@@ -2102,23 +1583,7 @@
                 <w:szCs w:val="40"/>
                 <w:lang w:val="de-AT"/>
               </w:rPr>
-              <w:t xml:space="preserve">Implementierung der CLI Argumente mithilfe von </w:t>
-            </w:r>
-            <w:proofErr w:type="spellStart"/>
-            <w:r>
-              <w:rPr>
-                <w:szCs w:val="40"/>
-                <w:lang w:val="de-AT"/>
-              </w:rPr>
-              <w:t>Commons</w:t>
-            </w:r>
-            <w:proofErr w:type="spellEnd"/>
-            <w:r>
-              <w:rPr>
-                <w:szCs w:val="40"/>
-                <w:lang w:val="de-AT"/>
-              </w:rPr>
-              <w:t xml:space="preserve"> CLI</w:t>
+              <w:t>Implementierung der CLI Argumente mithilfe von Commons CLI</w:t>
             </w:r>
           </w:p>
         </w:tc>
@@ -2242,17 +1707,8 @@
                 <w:szCs w:val="40"/>
                 <w:lang w:val="de-AT"/>
               </w:rPr>
-              <w:t xml:space="preserve">Implementierung von </w:t>
+              <w:t>Implementierung von Employee</w:t>
             </w:r>
-            <w:proofErr w:type="spellStart"/>
-            <w:r>
-              <w:rPr>
-                <w:szCs w:val="40"/>
-                <w:lang w:val="de-AT"/>
-              </w:rPr>
-              <w:t>Employee</w:t>
-            </w:r>
-            <w:proofErr w:type="spellEnd"/>
           </w:p>
         </w:tc>
         <w:tc>
@@ -2276,6 +1732,132 @@
           </w:p>
         </w:tc>
       </w:tr>
+      <w:tr>
+        <w:tc>
+          <w:tcPr>
+            <w:tcW w:w="3070" w:type="dxa"/>
+          </w:tcPr>
+          <w:p>
+            <w:pPr>
+              <w:rPr>
+                <w:szCs w:val="40"/>
+                <w:lang w:val="de-AT"/>
+              </w:rPr>
+            </w:pPr>
+            <w:r>
+              <w:rPr>
+                <w:szCs w:val="40"/>
+                <w:lang w:val="de-AT"/>
+              </w:rPr>
+              <w:t>Samuel Schober</w:t>
+            </w:r>
+          </w:p>
+        </w:tc>
+        <w:tc>
+          <w:tcPr>
+            <w:tcW w:w="3071" w:type="dxa"/>
+          </w:tcPr>
+          <w:p>
+            <w:pPr>
+              <w:rPr>
+                <w:szCs w:val="40"/>
+                <w:lang w:val="de-AT"/>
+              </w:rPr>
+            </w:pPr>
+            <w:r>
+              <w:rPr>
+                <w:szCs w:val="40"/>
+                <w:lang w:val="de-AT"/>
+              </w:rPr>
+              <w:t>Implementierung Supply, Supplier, Part</w:t>
+            </w:r>
+          </w:p>
+        </w:tc>
+        <w:tc>
+          <w:tcPr>
+            <w:tcW w:w="3071" w:type="dxa"/>
+          </w:tcPr>
+          <w:p>
+            <w:pPr>
+              <w:rPr>
+                <w:szCs w:val="40"/>
+                <w:lang w:val="de-AT"/>
+              </w:rPr>
+            </w:pPr>
+            <w:r>
+              <w:rPr>
+                <w:szCs w:val="40"/>
+                <w:lang w:val="de-AT"/>
+              </w:rPr>
+              <w:t>60 Minuten</w:t>
+            </w:r>
+          </w:p>
+        </w:tc>
+      </w:tr>
+      <w:tr>
+        <w:tc>
+          <w:tcPr>
+            <w:tcW w:w="3070" w:type="dxa"/>
+          </w:tcPr>
+          <w:p>
+            <w:pPr>
+              <w:rPr>
+                <w:szCs w:val="40"/>
+                <w:lang w:val="de-AT"/>
+              </w:rPr>
+            </w:pPr>
+            <w:r>
+              <w:rPr>
+                <w:szCs w:val="40"/>
+                <w:lang w:val="de-AT"/>
+              </w:rPr>
+              <w:t>Samuel Schober</w:t>
+            </w:r>
+          </w:p>
+        </w:tc>
+        <w:tc>
+          <w:tcPr>
+            <w:tcW w:w="3071" w:type="dxa"/>
+          </w:tcPr>
+          <w:p>
+            <w:pPr>
+              <w:rPr>
+                <w:szCs w:val="40"/>
+                <w:lang w:val="de-AT"/>
+              </w:rPr>
+            </w:pPr>
+            <w:r>
+              <w:rPr>
+                <w:szCs w:val="40"/>
+                <w:lang w:val="de-AT"/>
+              </w:rPr>
+              <w:t>Implementierung Watchdog</w:t>
+            </w:r>
+          </w:p>
+        </w:tc>
+        <w:tc>
+          <w:tcPr>
+            <w:tcW w:w="3071" w:type="dxa"/>
+          </w:tcPr>
+          <w:p>
+            <w:pPr>
+              <w:rPr>
+                <w:szCs w:val="40"/>
+                <w:lang w:val="de-AT"/>
+              </w:rPr>
+            </w:pPr>
+            <w:r>
+              <w:rPr>
+                <w:szCs w:val="40"/>
+                <w:lang w:val="de-AT"/>
+              </w:rPr>
+              <w:t>60 Minuten</w:t>
+            </w:r>
+            <w:bookmarkStart w:id="0" w:name="_GoBack"/>
+            <w:bookmarkEnd w:id="0"/>
+          </w:p>
+        </w:tc>
+      </w:tr>
     </w:tbl>
     <w:p>
       <w:pPr>
@@ -2314,6 +1896,7 @@
           <w:szCs w:val="40"/>
           <w:lang w:val="de-AT"/>
         </w:rPr>
+        <w:lastRenderedPageBreak/>
         <w:t>3</w:t>
       </w:r>
       <w:r>
@@ -2322,18 +1905,8 @@
           <w:szCs w:val="40"/>
           <w:lang w:val="de-AT"/>
         </w:rPr>
-        <w:t xml:space="preserve">. </w:t>
-      </w:r>
-      <w:proofErr w:type="spellStart"/>
-      <w:r>
-        <w:rPr>
-          <w:sz w:val="40"/>
-          <w:szCs w:val="40"/>
-          <w:lang w:val="de-AT"/>
-        </w:rPr>
-        <w:t>Requirementsanalyse</w:t>
-      </w:r>
-      <w:proofErr w:type="spellEnd"/>
+        <w:t>. Requirementsanalyse</w:t>
+      </w:r>
     </w:p>
     <w:p>
       <w:pPr>
@@ -2426,19 +1999,8 @@
           <w:szCs w:val="23"/>
           <w:lang w:val="de-DE" w:eastAsia="de-DE"/>
         </w:rPr>
-        <w:t xml:space="preserve">Arbeiter bekommt Mitarbeiter ID vom Sekretariat für eindeutige </w:t>
-      </w:r>
-      <w:proofErr w:type="spellStart"/>
-      <w:r>
-        <w:rPr>
-          <w:rFonts w:eastAsia="Times New Roman" w:cs="Arial"/>
-          <w:color w:val="000000"/>
-          <w:szCs w:val="23"/>
-          <w:lang w:val="de-DE" w:eastAsia="de-DE"/>
-        </w:rPr>
-        <w:t>zuordnung</w:t>
-      </w:r>
-      <w:proofErr w:type="spellEnd"/>
+        <w:t>Arbeiter bekommt Mitarbeiter ID vom Sekretariat für eindeutige zuordnung</w:t>
+      </w:r>
     </w:p>
     <w:p>
       <w:pPr>
@@ -2462,19 +2024,8 @@
           <w:szCs w:val="23"/>
           <w:lang w:val="de-DE" w:eastAsia="de-DE"/>
         </w:rPr>
-        <w:t xml:space="preserve">Wenn Roboter fertig, Arbeiter holt sich ID vom Sekretariat für </w:t>
-      </w:r>
-      <w:proofErr w:type="spellStart"/>
-      <w:r>
-        <w:rPr>
-          <w:rFonts w:eastAsia="Times New Roman" w:cs="Arial"/>
-          <w:color w:val="000000"/>
-          <w:szCs w:val="23"/>
-          <w:lang w:val="de-DE" w:eastAsia="de-DE"/>
-        </w:rPr>
-        <w:t>Threadee</w:t>
-      </w:r>
-      <w:proofErr w:type="spellEnd"/>
+        <w:t>Wenn Roboter fertig, Arbeiter holt sich ID vom Sekretariat für Threadee</w:t>
+      </w:r>
     </w:p>
     <w:p>
       <w:pPr>
@@ -2491,7 +2042,6 @@
           <w:lang w:val="de-DE" w:eastAsia="de-DE"/>
         </w:rPr>
       </w:pPr>
-      <w:proofErr w:type="spellStart"/>
       <w:r>
         <w:rPr>
           <w:rFonts w:eastAsia="Times New Roman" w:cs="Arial"/>
@@ -2499,9 +2049,18 @@
           <w:szCs w:val="23"/>
           <w:lang w:val="de-DE" w:eastAsia="de-DE"/>
         </w:rPr>
-        <w:t>Threadee</w:t>
-      </w:r>
-      <w:proofErr w:type="spellEnd"/>
+        <w:t>Threadee mit ID wird dem Lagermitarbeiter übergeben</w:t>
+      </w:r>
+    </w:p>
+    <w:p>
+      <w:pPr>
+        <w:spacing w:after="0" w:line="240" w:lineRule="auto"/>
+        <w:rPr>
+          <w:rFonts w:eastAsia="Times New Roman" w:cs="Times New Roman"/>
+          <w:szCs w:val="24"/>
+          <w:lang w:val="de-DE" w:eastAsia="de-DE"/>
+        </w:rPr>
+      </w:pPr>
       <w:r>
         <w:rPr>
           <w:rFonts w:eastAsia="Times New Roman" w:cs="Arial"/>
@@ -2509,46 +2068,7 @@
           <w:szCs w:val="23"/>
           <w:lang w:val="de-DE" w:eastAsia="de-DE"/>
         </w:rPr>
-        <w:t xml:space="preserve"> mit ID wird dem Lagermitarbeiter übergeben</w:t>
-      </w:r>
-    </w:p>
-    <w:p>
-      <w:pPr>
-        <w:spacing w:after="0" w:line="240" w:lineRule="auto"/>
-        <w:rPr>
-          <w:rFonts w:eastAsia="Times New Roman" w:cs="Times New Roman"/>
-          <w:szCs w:val="24"/>
-          <w:lang w:val="de-DE" w:eastAsia="de-DE"/>
-        </w:rPr>
-      </w:pPr>
-      <w:r>
-        <w:rPr>
-          <w:rFonts w:eastAsia="Times New Roman" w:cs="Arial"/>
-          <w:color w:val="000000"/>
-          <w:szCs w:val="23"/>
-          <w:lang w:val="de-DE" w:eastAsia="de-DE"/>
-        </w:rPr>
-        <w:t xml:space="preserve">Lagerarbeiter der Teile ins Lager bringt und holt und fertige </w:t>
-      </w:r>
-      <w:proofErr w:type="spellStart"/>
-      <w:r>
-        <w:rPr>
-          <w:rFonts w:eastAsia="Times New Roman" w:cs="Arial"/>
-          <w:color w:val="000000"/>
-          <w:szCs w:val="23"/>
-          <w:lang w:val="de-DE" w:eastAsia="de-DE"/>
-        </w:rPr>
-        <w:t>Threadees</w:t>
-      </w:r>
-      <w:proofErr w:type="spellEnd"/>
-      <w:r>
-        <w:rPr>
-          <w:rFonts w:eastAsia="Times New Roman" w:cs="Arial"/>
-          <w:color w:val="000000"/>
-          <w:szCs w:val="23"/>
-          <w:lang w:val="de-DE" w:eastAsia="de-DE"/>
-        </w:rPr>
-        <w:t xml:space="preserve"> lagert</w:t>
+        <w:t>Lagerarbeiter der Teile ins Lager bringt und holt und fertige Threadees lagert</w:t>
       </w:r>
     </w:p>
     <w:p>
@@ -2623,27 +2143,7 @@
           <w:szCs w:val="23"/>
           <w:lang w:val="de-DE" w:eastAsia="de-DE"/>
         </w:rPr>
-        <w:t xml:space="preserve">Fertige </w:t>
-      </w:r>
-      <w:proofErr w:type="spellStart"/>
-      <w:r>
-        <w:rPr>
-          <w:rFonts w:eastAsia="Times New Roman" w:cs="Arial"/>
-          <w:color w:val="000000"/>
-          <w:szCs w:val="23"/>
-          <w:lang w:val="de-DE" w:eastAsia="de-DE"/>
-        </w:rPr>
-        <w:t>Threadees</w:t>
-      </w:r>
-      <w:proofErr w:type="spellEnd"/>
-      <w:r>
-        <w:rPr>
-          <w:rFonts w:eastAsia="Times New Roman" w:cs="Arial"/>
-          <w:color w:val="000000"/>
-          <w:szCs w:val="23"/>
-          <w:lang w:val="de-DE" w:eastAsia="de-DE"/>
-        </w:rPr>
-        <w:t xml:space="preserve"> werden im Lager aufbewahrt</w:t>
+        <w:t>Fertige Threadees werden im Lager aufbewahrt</w:t>
       </w:r>
     </w:p>
     <w:p>
@@ -2687,27 +2187,7 @@
           <w:szCs w:val="23"/>
           <w:lang w:val="de-DE" w:eastAsia="de-DE"/>
         </w:rPr>
-        <w:t xml:space="preserve">Lieferant liefert </w:t>
-      </w:r>
-      <w:proofErr w:type="spellStart"/>
-      <w:r>
-        <w:rPr>
-          <w:rFonts w:eastAsia="Times New Roman" w:cs="Arial"/>
-          <w:color w:val="000000"/>
-          <w:szCs w:val="23"/>
-          <w:lang w:val="de-DE" w:eastAsia="de-DE"/>
-        </w:rPr>
-        <w:t>z.b</w:t>
-      </w:r>
-      <w:proofErr w:type="spellEnd"/>
-      <w:r>
-        <w:rPr>
-          <w:rFonts w:eastAsia="Times New Roman" w:cs="Arial"/>
-          <w:color w:val="000000"/>
-          <w:szCs w:val="23"/>
-          <w:lang w:val="de-DE" w:eastAsia="de-DE"/>
-        </w:rPr>
-        <w:t>: 10 Augen mit zufälligen Zahlen, die später vom Arbeiter sortiert werden</w:t>
+        <w:t>Lieferant liefert z.b: 10 Augen mit zufälligen Zahlen, die später vom Arbeiter sortiert werden</w:t>
       </w:r>
     </w:p>
     <w:p>
@@ -2751,19 +2231,8 @@
           <w:szCs w:val="23"/>
           <w:lang w:val="de-DE" w:eastAsia="de-DE"/>
         </w:rPr>
-        <w:t xml:space="preserve">Sekretariat verteilt IDs an Arbeiter und </w:t>
-      </w:r>
-      <w:proofErr w:type="spellStart"/>
-      <w:r>
-        <w:rPr>
-          <w:rFonts w:eastAsia="Times New Roman" w:cs="Arial"/>
-          <w:color w:val="000000"/>
-          <w:szCs w:val="23"/>
-          <w:lang w:val="de-DE" w:eastAsia="de-DE"/>
-        </w:rPr>
-        <w:t>Threadees</w:t>
-      </w:r>
-      <w:proofErr w:type="spellEnd"/>
+        <w:t>Sekretariat verteilt IDs an Arbeiter und Threadees</w:t>
+      </w:r>
     </w:p>
     <w:p>
       <w:pPr>
@@ -2812,9 +2281,28 @@
           <w:szCs w:val="23"/>
           <w:lang w:val="de-DE" w:eastAsia="de-DE"/>
         </w:rPr>
-        <w:t xml:space="preserve">Jeder </w:t>
-      </w:r>
-      <w:proofErr w:type="spellStart"/>
+        <w:t>Jeder Threadee bekommt eindeutige ID</w:t>
+      </w:r>
+    </w:p>
+    <w:p>
+      <w:pPr>
+        <w:spacing w:after="0" w:line="240" w:lineRule="auto"/>
+        <w:rPr>
+          <w:rFonts w:eastAsia="Times New Roman" w:cs="Times New Roman"/>
+          <w:szCs w:val="24"/>
+          <w:lang w:val="de-DE" w:eastAsia="de-DE"/>
+        </w:rPr>
+      </w:pPr>
+    </w:p>
+    <w:p>
+      <w:pPr>
+        <w:spacing w:after="0" w:line="240" w:lineRule="auto"/>
+        <w:rPr>
+          <w:rFonts w:eastAsia="Times New Roman" w:cs="Times New Roman"/>
+          <w:szCs w:val="24"/>
+          <w:lang w:val="de-DE" w:eastAsia="de-DE"/>
+        </w:rPr>
+      </w:pPr>
       <w:r>
         <w:rPr>
           <w:rFonts w:eastAsia="Times New Roman" w:cs="Arial"/>
@@ -2822,66 +2310,7 @@
           <w:szCs w:val="23"/>
           <w:lang w:val="de-DE" w:eastAsia="de-DE"/>
         </w:rPr>
-        <w:t>Threadee</w:t>
-      </w:r>
-      <w:proofErr w:type="spellEnd"/>
-      <w:r>
-        <w:rPr>
-          <w:rFonts w:eastAsia="Times New Roman" w:cs="Arial"/>
-          <w:color w:val="000000"/>
-          <w:szCs w:val="23"/>
-          <w:lang w:val="de-DE" w:eastAsia="de-DE"/>
-        </w:rPr>
-        <w:t xml:space="preserve"> bekommt eindeutige ID</w:t>
-      </w:r>
-    </w:p>
-    <w:p>
-      <w:pPr>
-        <w:spacing w:after="0" w:line="240" w:lineRule="auto"/>
-        <w:rPr>
-          <w:rFonts w:eastAsia="Times New Roman" w:cs="Times New Roman"/>
-          <w:szCs w:val="24"/>
-          <w:lang w:val="de-DE" w:eastAsia="de-DE"/>
-        </w:rPr>
-      </w:pPr>
-    </w:p>
-    <w:p>
-      <w:pPr>
-        <w:spacing w:after="0" w:line="240" w:lineRule="auto"/>
-        <w:rPr>
-          <w:rFonts w:eastAsia="Times New Roman" w:cs="Times New Roman"/>
-          <w:szCs w:val="24"/>
-          <w:lang w:val="de-DE" w:eastAsia="de-DE"/>
-        </w:rPr>
-      </w:pPr>
-      <w:r>
-        <w:rPr>
-          <w:rFonts w:eastAsia="Times New Roman" w:cs="Arial"/>
-          <w:color w:val="000000"/>
-          <w:szCs w:val="23"/>
-          <w:lang w:val="de-DE" w:eastAsia="de-DE"/>
-        </w:rPr>
-        <w:t xml:space="preserve">Jeder </w:t>
-      </w:r>
-      <w:proofErr w:type="spellStart"/>
-      <w:r>
-        <w:rPr>
-          <w:rFonts w:eastAsia="Times New Roman" w:cs="Arial"/>
-          <w:color w:val="000000"/>
-          <w:szCs w:val="23"/>
-          <w:lang w:val="de-DE" w:eastAsia="de-DE"/>
-        </w:rPr>
-        <w:t>Abeiter</w:t>
-      </w:r>
-      <w:proofErr w:type="spellEnd"/>
-      <w:r>
-        <w:rPr>
-          <w:rFonts w:eastAsia="Times New Roman" w:cs="Arial"/>
-          <w:color w:val="000000"/>
-          <w:szCs w:val="23"/>
-          <w:lang w:val="de-DE" w:eastAsia="de-DE"/>
-        </w:rPr>
-        <w:t xml:space="preserve"> hat eigenen Thread</w:t>
+        <w:t>Jeder Abeiter hat eigenen Thread</w:t>
       </w:r>
     </w:p>
     <w:p>
@@ -3018,120 +2447,49 @@
           <w:szCs w:val="40"/>
           <w:lang w:val="de-AT"/>
         </w:rPr>
-        <w:t xml:space="preserve">. Things I </w:t>
-      </w:r>
-      <w:proofErr w:type="spellStart"/>
-      <w:r>
+        <w:t>. Things I have done:</w:t>
+      </w:r>
+    </w:p>
+    <w:p>
+      <w:pPr>
         <w:rPr>
           <w:sz w:val="40"/>
           <w:szCs w:val="40"/>
           <w:lang w:val="de-AT"/>
         </w:rPr>
-        <w:t>have</w:t>
-      </w:r>
-      <w:proofErr w:type="spellEnd"/>
+      </w:pPr>
       <w:r>
         <w:rPr>
           <w:sz w:val="40"/>
           <w:szCs w:val="40"/>
           <w:lang w:val="de-AT"/>
         </w:rPr>
-        <w:t xml:space="preserve"> </w:t>
-      </w:r>
-      <w:proofErr w:type="spellStart"/>
+        <w:t>6</w:t>
+      </w:r>
       <w:r>
         <w:rPr>
           <w:sz w:val="40"/>
           <w:szCs w:val="40"/>
           <w:lang w:val="de-AT"/>
         </w:rPr>
-        <w:t>done</w:t>
-      </w:r>
-      <w:proofErr w:type="spellEnd"/>
-      <w:r>
+        <w:t>. Lessons Learned:</w:t>
+      </w:r>
+    </w:p>
+    <w:p>
+      <w:pPr>
         <w:rPr>
           <w:sz w:val="40"/>
           <w:szCs w:val="40"/>
           <w:lang w:val="de-AT"/>
         </w:rPr>
-        <w:t>:</w:t>
-      </w:r>
-    </w:p>
-    <w:p>
-      <w:pPr>
+      </w:pPr>
+      <w:r>
         <w:rPr>
           <w:sz w:val="40"/>
           <w:szCs w:val="40"/>
           <w:lang w:val="de-AT"/>
         </w:rPr>
-      </w:pPr>
-      <w:r>
-        <w:rPr>
-          <w:sz w:val="40"/>
-          <w:szCs w:val="40"/>
-          <w:lang w:val="de-AT"/>
-        </w:rPr>
-        <w:t>6</w:t>
-      </w:r>
-      <w:r>
-        <w:rPr>
-          <w:sz w:val="40"/>
-          <w:szCs w:val="40"/>
-          <w:lang w:val="de-AT"/>
-        </w:rPr>
-        <w:t xml:space="preserve">. </w:t>
-      </w:r>
-      <w:proofErr w:type="spellStart"/>
-      <w:r>
-        <w:rPr>
-          <w:sz w:val="40"/>
-          <w:szCs w:val="40"/>
-          <w:lang w:val="de-AT"/>
-        </w:rPr>
-        <w:t>Lessons</w:t>
-      </w:r>
-      <w:proofErr w:type="spellEnd"/>
-      <w:r>
-        <w:rPr>
-          <w:sz w:val="40"/>
-          <w:szCs w:val="40"/>
-          <w:lang w:val="de-AT"/>
-        </w:rPr>
-        <w:t xml:space="preserve"> </w:t>
-      </w:r>
-      <w:proofErr w:type="spellStart"/>
-      <w:r>
-        <w:rPr>
-          <w:sz w:val="40"/>
-          <w:szCs w:val="40"/>
-          <w:lang w:val="de-AT"/>
-        </w:rPr>
-        <w:t>Learned</w:t>
-      </w:r>
-      <w:proofErr w:type="spellEnd"/>
-      <w:r>
-        <w:rPr>
-          <w:sz w:val="40"/>
-          <w:szCs w:val="40"/>
-          <w:lang w:val="de-AT"/>
-        </w:rPr>
-        <w:t>:</w:t>
-      </w:r>
-    </w:p>
-    <w:p>
-      <w:pPr>
-        <w:rPr>
-          <w:sz w:val="40"/>
-          <w:szCs w:val="40"/>
-          <w:lang w:val="de-AT"/>
-        </w:rPr>
-      </w:pPr>
-      <w:r>
-        <w:rPr>
-          <w:sz w:val="40"/>
-          <w:szCs w:val="40"/>
-          <w:lang w:val="de-AT"/>
-        </w:rPr>
+        <w:lastRenderedPageBreak/>
         <w:t>7</w:t>
       </w:r>
       <w:r>
@@ -3189,15 +2547,7 @@
       <w:pStyle w:val="Fuzeile"/>
     </w:pPr>
     <w:r>
-      <w:t xml:space="preserve">Von René Hollander, Samuel </w:t>
-    </w:r>
-    <w:proofErr w:type="spellStart"/>
-    <w:r>
-      <w:t>Schober</w:t>
-    </w:r>
-    <w:proofErr w:type="spellEnd"/>
-    <w:r>
-      <w:t xml:space="preserve"> und Simon Wortha</w:t>
+      <w:t>Von René Hollander, Samuel Schober und Simon Wortha</w:t>
     </w:r>
   </w:p>
   <w:p>
@@ -5100,7 +4450,7 @@
 </file>
 
 <file path=customXml/itemProps2.xml><?xml version="1.0" encoding="utf-8"?>
-<ds:datastoreItem xmlns:ds="http://schemas.openxmlformats.org/officeDocument/2006/customXml" ds:itemID="{2F838470-6BFC-4D76-85FA-FD0FEB6CB05D}">
+<ds:datastoreItem xmlns:ds="http://schemas.openxmlformats.org/officeDocument/2006/customXml" ds:itemID="{15671ABD-47D4-44E6-B6DD-C1421DDD36D3}">
   <ds:schemaRefs>
     <ds:schemaRef ds:uri="http://schemas.openxmlformats.org/officeDocument/2006/bibliography"/>
   </ds:schemaRefs>

</xml_diff>

<commit_message>
updated documentation fixed javadoc error
</commit_message>
<xml_diff>
--- a/files/protokoll/Dokumentation.docx
+++ b/files/protokoll/Dokumentation.docx
@@ -1,6 +1,6 @@
 
 <file path=word/document.xml><?xml version="1.0" encoding="utf-8"?>
-<w:document xmlns:wpc="http://schemas.microsoft.com/office/word/2010/wordprocessingCanvas" xmlns:mc="http://schemas.openxmlformats.org/markup-compatibility/2006" xmlns:o="urn:schemas-microsoft-com:office:office" xmlns:r="http://schemas.openxmlformats.org/officeDocument/2006/relationships" xmlns:m="http://schemas.openxmlformats.org/officeDocument/2006/math" xmlns:v="urn:schemas-microsoft-com:vml" xmlns:wp14="http://schemas.microsoft.com/office/word/2010/wordprocessingDrawing" xmlns:wp="http://schemas.openxmlformats.org/drawingml/2006/wordprocessingDrawing" xmlns:w10="urn:schemas-microsoft-com:office:word" xmlns:w="http://schemas.openxmlformats.org/wordprocessingml/2006/main" xmlns:w14="http://schemas.microsoft.com/office/word/2010/wordml" xmlns:wpg="http://schemas.microsoft.com/office/word/2010/wordprocessingGroup" xmlns:wpi="http://schemas.microsoft.com/office/word/2010/wordprocessingInk" xmlns:wne="http://schemas.microsoft.com/office/word/2006/wordml" xmlns:wps="http://schemas.microsoft.com/office/word/2010/wordprocessingShape" mc:Ignorable="w14 wp14">
+<w:document xmlns:wpc="http://schemas.microsoft.com/office/word/2010/wordprocessingCanvas" xmlns:mc="http://schemas.openxmlformats.org/markup-compatibility/2006" xmlns:o="urn:schemas-microsoft-com:office:office" xmlns:r="http://schemas.openxmlformats.org/officeDocument/2006/relationships" xmlns:m="http://schemas.openxmlformats.org/officeDocument/2006/math" xmlns:v="urn:schemas-microsoft-com:vml" xmlns:wp14="http://schemas.microsoft.com/office/word/2010/wordprocessingDrawing" xmlns:wp="http://schemas.openxmlformats.org/drawingml/2006/wordprocessingDrawing" xmlns:w10="urn:schemas-microsoft-com:office:word" xmlns:w="http://schemas.openxmlformats.org/wordprocessingml/2006/main" xmlns:w14="http://schemas.microsoft.com/office/word/2010/wordml" xmlns:w15="http://schemas.microsoft.com/office/word/2012/wordml" xmlns:wpg="http://schemas.microsoft.com/office/word/2010/wordprocessingGroup" xmlns:wpi="http://schemas.microsoft.com/office/word/2010/wordprocessingInk" xmlns:wne="http://schemas.microsoft.com/office/word/2006/wordml" xmlns:wps="http://schemas.microsoft.com/office/word/2010/wordprocessingShape" mc:Ignorable="w14 w15 wp14">
   <w:body>
     <w:sdt>
       <w:sdtPr>
@@ -176,8 +176,36 @@
                                         <w:sz w:val="21"/>
                                         <w:szCs w:val="21"/>
                                       </w:rPr>
-                                      <w:t>Von Rene Hollander, Samuel Schober und Simon Wortha</w:t>
+                                      <w:t xml:space="preserve">Von Rene Hollander, Samuel </w:t>
                                     </w:r>
+                                    <w:proofErr w:type="spellStart"/>
+                                    <w:r>
+                                      <w:rPr>
+                                        <w:color w:val="FFFFFF" w:themeColor="background1"/>
+                                        <w:sz w:val="21"/>
+                                        <w:szCs w:val="21"/>
+                                      </w:rPr>
+                                      <w:t>Schober</w:t>
+                                    </w:r>
+                                    <w:proofErr w:type="spellEnd"/>
+                                    <w:r>
+                                      <w:rPr>
+                                        <w:color w:val="FFFFFF" w:themeColor="background1"/>
+                                        <w:sz w:val="21"/>
+                                        <w:szCs w:val="21"/>
+                                      </w:rPr>
+                                      <w:t xml:space="preserve"> und Simon </w:t>
+                                    </w:r>
+                                    <w:proofErr w:type="spellStart"/>
+                                    <w:r>
+                                      <w:rPr>
+                                        <w:color w:val="FFFFFF" w:themeColor="background1"/>
+                                        <w:sz w:val="21"/>
+                                        <w:szCs w:val="21"/>
+                                      </w:rPr>
+                                      <w:t>Wortha</w:t>
+                                    </w:r>
+                                    <w:proofErr w:type="spellEnd"/>
                                   </w:p>
                                 </w:sdtContent>
                               </w:sdt>
@@ -203,7 +231,7 @@
               </mc:Choice>
               <mc:Fallback>
                 <w:pict>
-                  <v:rect id="Rechteck 47" o:spid="_x0000_s1026" style="position:absolute;margin-left:0;margin-top:0;width:422.3pt;height:760.3pt;z-index:251656704;visibility:visible;mso-wrap-style:square;mso-width-percent:690;mso-height-percent:960;mso-left-percent:20;mso-top-percent:20;mso-wrap-distance-left:9pt;mso-wrap-distance-top:0;mso-wrap-distance-right:9pt;mso-wrap-distance-bottom:0;mso-position-horizontal-relative:page;mso-position-vertical-relative:page;mso-width-percent:690;mso-height-percent:960;mso-left-percent:20;mso-top-percent:20;mso-width-relative:page;mso-height-relative:page;v-text-anchor:middle" o:gfxdata="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" fillcolor="#4f81bd [3204]" stroked="f" strokeweight="2pt">
+                  <v:rect w14:anchorId="75EC5D40" id="Rechteck 47" o:spid="_x0000_s1026" style="position:absolute;margin-left:0;margin-top:0;width:422.3pt;height:760.3pt;z-index:251656704;visibility:visible;mso-wrap-style:square;mso-width-percent:690;mso-height-percent:960;mso-left-percent:20;mso-top-percent:20;mso-wrap-distance-left:9pt;mso-wrap-distance-top:0;mso-wrap-distance-right:9pt;mso-wrap-distance-bottom:0;mso-position-horizontal-relative:page;mso-position-vertical-relative:page;mso-width-percent:690;mso-height-percent:960;mso-left-percent:20;mso-top-percent:20;mso-width-relative:page;mso-height-relative:page;v-text-anchor:middle" o:gfxdata="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" fillcolor="#4f81bd [3204]" stroked="f" strokeweight="2pt">
                     <v:path arrowok="t"/>
                     <v:textbox inset="21.6pt,1in,21.6pt">
                       <w:txbxContent>
@@ -305,8 +333,18 @@
                                   <w:sz w:val="21"/>
                                   <w:szCs w:val="21"/>
                                 </w:rPr>
-                                <w:t xml:space="preserve"> und Simon Wortha</w:t>
+                                <w:t xml:space="preserve"> und Simon </w:t>
                               </w:r>
+                              <w:proofErr w:type="spellStart"/>
+                              <w:r>
+                                <w:rPr>
+                                  <w:color w:val="FFFFFF" w:themeColor="background1"/>
+                                  <w:sz w:val="21"/>
+                                  <w:szCs w:val="21"/>
+                                </w:rPr>
+                                <w:t>Wortha</w:t>
+                              </w:r>
+                              <w:proofErr w:type="spellEnd"/>
                             </w:p>
                           </w:sdtContent>
                         </w:sdt>
@@ -439,7 +477,7 @@
               </mc:Choice>
               <mc:Fallback>
                 <w:pict>
-                  <v:rect id="Rechteck 48" o:spid="_x0000_s1027" style="position:absolute;margin-left:0;margin-top:0;width:148.1pt;height:760.3pt;z-index:251657728;visibility:visible;mso-wrap-style:square;mso-width-percent:242;mso-height-percent:960;mso-left-percent:730;mso-wrap-distance-left:9pt;mso-wrap-distance-top:0;mso-wrap-distance-right:9pt;mso-wrap-distance-bottom:0;mso-position-horizontal-relative:page;mso-position-vertical:center;mso-position-vertical-relative:page;mso-width-percent:242;mso-height-percent:960;mso-left-percent:730;mso-width-relative:page;mso-height-relative:page;v-text-anchor:middle" o:gfxdata="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" fillcolor="#1f497d [3215]" stroked="f" strokeweight="2pt">
+                  <v:rect w14:anchorId="479EEC71" id="Rechteck 48" o:spid="_x0000_s1027" style="position:absolute;margin-left:0;margin-top:0;width:148.1pt;height:760.3pt;z-index:251657728;visibility:visible;mso-wrap-style:square;mso-width-percent:242;mso-height-percent:960;mso-left-percent:730;mso-wrap-distance-left:9pt;mso-wrap-distance-top:0;mso-wrap-distance-right:9pt;mso-wrap-distance-bottom:0;mso-position-horizontal-relative:page;mso-position-vertical:center;mso-position-vertical-relative:page;mso-width-percent:242;mso-height-percent:960;mso-left-percent:730;mso-width-relative:page;mso-height-relative:page;v-text-anchor:middle" o:gfxdata="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" fillcolor="#1f497d [3215]" stroked="f" strokeweight="2pt">
                     <v:path arrowok="t"/>
                     <v:textbox inset="14.4pt,,14.4pt">
                       <w:txbxContent>
@@ -514,7 +552,6 @@
           <w:szCs w:val="40"/>
           <w:lang w:val="de-AT"/>
         </w:rPr>
-        <w:lastRenderedPageBreak/>
         <w:t>1. Angabe:</w:t>
       </w:r>
     </w:p>
@@ -539,7 +576,29 @@
           <w:szCs w:val="22"/>
           <w:lang w:val="de-AT"/>
         </w:rPr>
-        <w:t>Es soll eine Spielzeugroboter-Fabrik simuliert werden. Die einzelnen Bestandteile des Spielzeugroboters (kurz Threadee) werden in einem Lager gesammelt. Dieses Lager wird als Verzeichnis und die einzelnen Elementtypen werden als Files im Betriebssystem abgebildet. Der Lagermitarbeiter verwaltet regelmäßig den Ein- und Ausgang des Lagers um Anfragen von Montagemitarbeiter und Kunden zu beantworten. Die Anlieferung der Teile erfolgt durch Ändern von Files im Verzeichnis, eine Lagerung fertiger Roboter ebenso.</w:t>
+        <w:t xml:space="preserve">Es soll eine Spielzeugroboter-Fabrik simuliert werden. Die einzelnen Bestandteile des Spielzeugroboters (kurz </w:t>
+      </w:r>
+      <w:proofErr w:type="spellStart"/>
+      <w:r>
+        <w:rPr>
+          <w:rFonts w:asciiTheme="minorHAnsi" w:hAnsiTheme="minorHAnsi"/>
+          <w:color w:val="333333"/>
+          <w:sz w:val="22"/>
+          <w:szCs w:val="22"/>
+          <w:lang w:val="de-AT"/>
+        </w:rPr>
+        <w:t>Threadee</w:t>
+      </w:r>
+      <w:proofErr w:type="spellEnd"/>
+      <w:r>
+        <w:rPr>
+          <w:rFonts w:asciiTheme="minorHAnsi" w:hAnsiTheme="minorHAnsi"/>
+          <w:color w:val="333333"/>
+          <w:sz w:val="22"/>
+          <w:szCs w:val="22"/>
+          <w:lang w:val="de-AT"/>
+        </w:rPr>
+        <w:t>) werden in einem Lager gesammelt. Dieses Lager wird als Verzeichnis und die einzelnen Elementtypen werden als Files im Betriebssystem abgebildet. Der Lagermitarbeiter verwaltet regelmäßig den Ein- und Ausgang des Lagers um Anfragen von Montagemitarbeiter und Kunden zu beantworten. Die Anlieferung der Teile erfolgt durch Ändern von Files im Verzeichnis, eine Lagerung fertiger Roboter ebenso.</w:t>
       </w:r>
       <w:r>
         <w:rPr>
@@ -592,7 +651,51 @@
           <w:lang w:val="de-AT"/>
         </w:rPr>
         <w:br/>
-        <w:t>Die Montagemitarbeiter müssen nun für einen "Threadee" alle entsprechenden Teile anfordern und diese zusammenbauen. Der Vorgang des Zusammenbauens wird durch das Sortieren der einzelnen Ganzzahlenfelder simuliert. Der fertige "Threadee" wird nun mit der Mitarbeiter-ID des Monteurs versehen.</w:t>
+        <w:t>Die Montagemitarbeiter müssen nun für einen "</w:t>
+      </w:r>
+      <w:proofErr w:type="spellStart"/>
+      <w:r>
+        <w:rPr>
+          <w:rFonts w:asciiTheme="minorHAnsi" w:hAnsiTheme="minorHAnsi"/>
+          <w:color w:val="333333"/>
+          <w:sz w:val="22"/>
+          <w:szCs w:val="22"/>
+          <w:lang w:val="de-AT"/>
+        </w:rPr>
+        <w:t>Threadee</w:t>
+      </w:r>
+      <w:proofErr w:type="spellEnd"/>
+      <w:r>
+        <w:rPr>
+          <w:rFonts w:asciiTheme="minorHAnsi" w:hAnsiTheme="minorHAnsi"/>
+          <w:color w:val="333333"/>
+          <w:sz w:val="22"/>
+          <w:szCs w:val="22"/>
+          <w:lang w:val="de-AT"/>
+        </w:rPr>
+        <w:t>" alle entsprechenden Teile anfordern und diese zusammenbauen. Der Vorgang des Zusammenbauens wird durch das Sortieren der einzelnen Ganzzahlenfelder simuliert. Der fertige "</w:t>
+      </w:r>
+      <w:proofErr w:type="spellStart"/>
+      <w:r>
+        <w:rPr>
+          <w:rFonts w:asciiTheme="minorHAnsi" w:hAnsiTheme="minorHAnsi"/>
+          <w:color w:val="333333"/>
+          <w:sz w:val="22"/>
+          <w:szCs w:val="22"/>
+          <w:lang w:val="de-AT"/>
+        </w:rPr>
+        <w:t>Threadee</w:t>
+      </w:r>
+      <w:proofErr w:type="spellEnd"/>
+      <w:r>
+        <w:rPr>
+          <w:rFonts w:asciiTheme="minorHAnsi" w:hAnsiTheme="minorHAnsi"/>
+          <w:color w:val="333333"/>
+          <w:sz w:val="22"/>
+          <w:szCs w:val="22"/>
+          <w:lang w:val="de-AT"/>
+        </w:rPr>
+        <w:t>" wird nun mit der Mitarbeiter-ID des Monteurs versehen.</w:t>
       </w:r>
       <w:r>
         <w:rPr>
@@ -613,7 +716,29 @@
           <w:lang w:val="de-AT"/>
         </w:rPr>
         <w:br/>
-        <w:t>Es ist zu bedenken, dass ein Roboter immer alle Teile benötigt um hergestellt werden zu können. Sollte ein Monteur nicht alle Teile bekommen, muss er die angeforderten Teile wieder zurückgeben um andere Monteure nicht zu blockieren. Fertige "Threadee"s werden zur Auslieferung in das Lager zurück gestellt.</w:t>
+        <w:t>Es ist zu bedenken, dass ein Roboter immer alle Teile benötigt um hergestellt werden zu können. Sollte ein Monteur nicht alle Teile bekommen, muss er die angeforderten Teile wieder zurückgeben um andere Monteure nicht zu blockieren. Fertige "</w:t>
+      </w:r>
+      <w:proofErr w:type="spellStart"/>
+      <w:r>
+        <w:rPr>
+          <w:rFonts w:asciiTheme="minorHAnsi" w:hAnsiTheme="minorHAnsi"/>
+          <w:color w:val="333333"/>
+          <w:sz w:val="22"/>
+          <w:szCs w:val="22"/>
+          <w:lang w:val="de-AT"/>
+        </w:rPr>
+        <w:t>Threadee"s</w:t>
+      </w:r>
+      <w:proofErr w:type="spellEnd"/>
+      <w:r>
+        <w:rPr>
+          <w:rFonts w:asciiTheme="minorHAnsi" w:hAnsiTheme="minorHAnsi"/>
+          <w:color w:val="333333"/>
+          <w:sz w:val="22"/>
+          <w:szCs w:val="22"/>
+          <w:lang w:val="de-AT"/>
+        </w:rPr>
+        <w:t xml:space="preserve"> werden zur Auslieferung in das Lager zurück gestellt.</w:t>
       </w:r>
       <w:r>
         <w:rPr>
@@ -655,7 +780,29 @@
           <w:lang w:val="de-AT"/>
         </w:rPr>
         <w:br/>
-        <w:t>Die IDs der Mitarbeiter werden in der Fabrik durch das Sekretariat verwaltet. Es dürfen nur eindeutige IDs vergeben werden. Das Sekretariat vergibt auch die eindeutigen Kennungen für die erstellten "Threadee"s.</w:t>
+        <w:t>Die IDs der Mitarbeiter werden in der Fabrik durch das Sekretariat verwaltet. Es dürfen nur eindeutige IDs vergeben werden. Das Sekretariat vergibt auch die eindeutigen Kennungen für die erstellten "</w:t>
+      </w:r>
+      <w:proofErr w:type="spellStart"/>
+      <w:r>
+        <w:rPr>
+          <w:rFonts w:asciiTheme="minorHAnsi" w:hAnsiTheme="minorHAnsi"/>
+          <w:color w:val="333333"/>
+          <w:sz w:val="22"/>
+          <w:szCs w:val="22"/>
+          <w:lang w:val="de-AT"/>
+        </w:rPr>
+        <w:t>Threadee"s</w:t>
+      </w:r>
+      <w:proofErr w:type="spellEnd"/>
+      <w:r>
+        <w:rPr>
+          <w:rFonts w:asciiTheme="minorHAnsi" w:hAnsiTheme="minorHAnsi"/>
+          <w:color w:val="333333"/>
+          <w:sz w:val="22"/>
+          <w:szCs w:val="22"/>
+          <w:lang w:val="de-AT"/>
+        </w:rPr>
+        <w:t>.</w:t>
       </w:r>
       <w:r>
         <w:rPr>
@@ -676,7 +823,29 @@
           <w:lang w:val="de-AT"/>
         </w:rPr>
         <w:br/>
-        <w:t>Beachten Sie beim Einlesen die Möglichkeit der Fehler von Files. Diese Fehler müssen im Log protokolliert werden und entsprechend mit Exceptions abgefangen werden.</w:t>
+        <w:t xml:space="preserve">Beachten Sie beim Einlesen die Möglichkeit der Fehler von Files. Diese Fehler müssen im Log protokolliert werden und entsprechend mit </w:t>
+      </w:r>
+      <w:proofErr w:type="spellStart"/>
+      <w:r>
+        <w:rPr>
+          <w:rFonts w:asciiTheme="minorHAnsi" w:hAnsiTheme="minorHAnsi"/>
+          <w:color w:val="333333"/>
+          <w:sz w:val="22"/>
+          <w:szCs w:val="22"/>
+          <w:lang w:val="de-AT"/>
+        </w:rPr>
+        <w:t>Exceptions</w:t>
+      </w:r>
+      <w:proofErr w:type="spellEnd"/>
+      <w:r>
+        <w:rPr>
+          <w:rFonts w:asciiTheme="minorHAnsi" w:hAnsiTheme="minorHAnsi"/>
+          <w:color w:val="333333"/>
+          <w:sz w:val="22"/>
+          <w:szCs w:val="22"/>
+          <w:lang w:val="de-AT"/>
+        </w:rPr>
+        <w:t xml:space="preserve"> abgefangen werden.</w:t>
       </w:r>
     </w:p>
     <w:p>
@@ -725,7 +894,51 @@
           <w:szCs w:val="22"/>
           <w:lang w:val="de-AT"/>
         </w:rPr>
-        <w:t>Verwenden Sie (optional) für die einzelnen Arbeiter das ExecutorService mit ThreadPools. Achten Sie, dass die Monteure nicht "verhungern". Angeforderte Ressourcen müssen auch sauber wieder freigegeben werden.</w:t>
+        <w:t xml:space="preserve">Verwenden Sie (optional) für die einzelnen Arbeiter das </w:t>
+      </w:r>
+      <w:proofErr w:type="spellStart"/>
+      <w:r>
+        <w:rPr>
+          <w:rFonts w:asciiTheme="minorHAnsi" w:hAnsiTheme="minorHAnsi"/>
+          <w:color w:val="333333"/>
+          <w:sz w:val="22"/>
+          <w:szCs w:val="22"/>
+          <w:lang w:val="de-AT"/>
+        </w:rPr>
+        <w:t>ExecutorService</w:t>
+      </w:r>
+      <w:proofErr w:type="spellEnd"/>
+      <w:r>
+        <w:rPr>
+          <w:rFonts w:asciiTheme="minorHAnsi" w:hAnsiTheme="minorHAnsi"/>
+          <w:color w:val="333333"/>
+          <w:sz w:val="22"/>
+          <w:szCs w:val="22"/>
+          <w:lang w:val="de-AT"/>
+        </w:rPr>
+        <w:t xml:space="preserve"> mit </w:t>
+      </w:r>
+      <w:proofErr w:type="spellStart"/>
+      <w:r>
+        <w:rPr>
+          <w:rFonts w:asciiTheme="minorHAnsi" w:hAnsiTheme="minorHAnsi"/>
+          <w:color w:val="333333"/>
+          <w:sz w:val="22"/>
+          <w:szCs w:val="22"/>
+          <w:lang w:val="de-AT"/>
+        </w:rPr>
+        <w:t>ThreadPools</w:t>
+      </w:r>
+      <w:proofErr w:type="spellEnd"/>
+      <w:r>
+        <w:rPr>
+          <w:rFonts w:asciiTheme="minorHAnsi" w:hAnsiTheme="minorHAnsi"/>
+          <w:color w:val="333333"/>
+          <w:sz w:val="22"/>
+          <w:szCs w:val="22"/>
+          <w:lang w:val="de-AT"/>
+        </w:rPr>
+        <w:t>. Achten Sie, dass die Monteure nicht "verhungern". Angeforderte Ressourcen müssen auch sauber wieder freigegeben werden.</w:t>
       </w:r>
       <w:r>
         <w:rPr>
@@ -842,16 +1055,6 @@
           <w:lang w:val="de-AT"/>
         </w:rPr>
         <w:br/>
-      </w:r>
-      <w:r>
-        <w:rPr>
-          <w:rFonts w:asciiTheme="minorHAnsi" w:hAnsiTheme="minorHAnsi"/>
-          <w:color w:val="333333"/>
-          <w:sz w:val="22"/>
-          <w:szCs w:val="22"/>
-          <w:lang w:val="de-AT"/>
-        </w:rPr>
-        <w:lastRenderedPageBreak/>
         <w:t>Rumpf,91,62,3,4,54,6,7,8,9,10,11,12,13,14,15,16,17,18,119,21</w:t>
       </w:r>
       <w:r>
@@ -883,7 +1086,31 @@
           <w:szCs w:val="22"/>
           <w:lang w:val="de-AT"/>
         </w:rPr>
-        <w:t>Beispiel für Threadee-File</w:t>
+        <w:t xml:space="preserve">Beispiel für </w:t>
+      </w:r>
+      <w:proofErr w:type="spellStart"/>
+      <w:r>
+        <w:rPr>
+          <w:rStyle w:val="Fett"/>
+          <w:rFonts w:asciiTheme="minorHAnsi" w:hAnsiTheme="minorHAnsi"/>
+          <w:color w:val="333333"/>
+          <w:sz w:val="22"/>
+          <w:szCs w:val="22"/>
+          <w:lang w:val="de-AT"/>
+        </w:rPr>
+        <w:t>Threadee</w:t>
+      </w:r>
+      <w:proofErr w:type="spellEnd"/>
+      <w:r>
+        <w:rPr>
+          <w:rStyle w:val="Fett"/>
+          <w:rFonts w:asciiTheme="minorHAnsi" w:hAnsiTheme="minorHAnsi"/>
+          <w:color w:val="333333"/>
+          <w:sz w:val="22"/>
+          <w:szCs w:val="22"/>
+          <w:lang w:val="de-AT"/>
+        </w:rPr>
+        <w:t>-File</w:t>
       </w:r>
       <w:r>
         <w:rPr>
@@ -1010,7 +1237,226 @@
           <w:lang w:val="de-AT"/>
         </w:rPr>
         <w:br/>
-        <w:t>java tgm.sew.hit.roboterfabrik.Simulation --lager /verzeichnis/zum/lager --logs /verzeichnis/zum/loggen --lieferanten 12 --monteure 25 --laufzeit 10000</w:t>
+      </w:r>
+      <w:proofErr w:type="spellStart"/>
+      <w:r>
+        <w:rPr>
+          <w:rFonts w:asciiTheme="minorHAnsi" w:hAnsiTheme="minorHAnsi"/>
+          <w:color w:val="333333"/>
+          <w:sz w:val="22"/>
+          <w:szCs w:val="22"/>
+          <w:lang w:val="de-AT"/>
+        </w:rPr>
+        <w:t>java</w:t>
+      </w:r>
+      <w:proofErr w:type="spellEnd"/>
+      <w:r>
+        <w:rPr>
+          <w:rFonts w:asciiTheme="minorHAnsi" w:hAnsiTheme="minorHAnsi"/>
+          <w:color w:val="333333"/>
+          <w:sz w:val="22"/>
+          <w:szCs w:val="22"/>
+          <w:lang w:val="de-AT"/>
+        </w:rPr>
+        <w:t xml:space="preserve"> </w:t>
+      </w:r>
+      <w:proofErr w:type="spellStart"/>
+      <w:r>
+        <w:rPr>
+          <w:rFonts w:asciiTheme="minorHAnsi" w:hAnsiTheme="minorHAnsi"/>
+          <w:color w:val="333333"/>
+          <w:sz w:val="22"/>
+          <w:szCs w:val="22"/>
+          <w:lang w:val="de-AT"/>
+        </w:rPr>
+        <w:t>tgm.sew.hit.roboterfabrik.Simulation</w:t>
+      </w:r>
+      <w:proofErr w:type="spellEnd"/>
+      <w:r>
+        <w:rPr>
+          <w:rFonts w:asciiTheme="minorHAnsi" w:hAnsiTheme="minorHAnsi"/>
+          <w:color w:val="333333"/>
+          <w:sz w:val="22"/>
+          <w:szCs w:val="22"/>
+          <w:lang w:val="de-AT"/>
+        </w:rPr>
+        <w:t xml:space="preserve"> --</w:t>
+      </w:r>
+      <w:proofErr w:type="spellStart"/>
+      <w:r>
+        <w:rPr>
+          <w:rFonts w:asciiTheme="minorHAnsi" w:hAnsiTheme="minorHAnsi"/>
+          <w:color w:val="333333"/>
+          <w:sz w:val="22"/>
+          <w:szCs w:val="22"/>
+          <w:lang w:val="de-AT"/>
+        </w:rPr>
+        <w:t>lager</w:t>
+      </w:r>
+      <w:proofErr w:type="spellEnd"/>
+      <w:r>
+        <w:rPr>
+          <w:rFonts w:asciiTheme="minorHAnsi" w:hAnsiTheme="minorHAnsi"/>
+          <w:color w:val="333333"/>
+          <w:sz w:val="22"/>
+          <w:szCs w:val="22"/>
+          <w:lang w:val="de-AT"/>
+        </w:rPr>
+        <w:t xml:space="preserve"> /</w:t>
+      </w:r>
+      <w:proofErr w:type="spellStart"/>
+      <w:r>
+        <w:rPr>
+          <w:rFonts w:asciiTheme="minorHAnsi" w:hAnsiTheme="minorHAnsi"/>
+          <w:color w:val="333333"/>
+          <w:sz w:val="22"/>
+          <w:szCs w:val="22"/>
+          <w:lang w:val="de-AT"/>
+        </w:rPr>
+        <w:t>verzeichnis</w:t>
+      </w:r>
+      <w:proofErr w:type="spellEnd"/>
+      <w:r>
+        <w:rPr>
+          <w:rFonts w:asciiTheme="minorHAnsi" w:hAnsiTheme="minorHAnsi"/>
+          <w:color w:val="333333"/>
+          <w:sz w:val="22"/>
+          <w:szCs w:val="22"/>
+          <w:lang w:val="de-AT"/>
+        </w:rPr>
+        <w:t>/zum/</w:t>
+      </w:r>
+      <w:proofErr w:type="spellStart"/>
+      <w:r>
+        <w:rPr>
+          <w:rFonts w:asciiTheme="minorHAnsi" w:hAnsiTheme="minorHAnsi"/>
+          <w:color w:val="333333"/>
+          <w:sz w:val="22"/>
+          <w:szCs w:val="22"/>
+          <w:lang w:val="de-AT"/>
+        </w:rPr>
+        <w:t>lager</w:t>
+      </w:r>
+      <w:proofErr w:type="spellEnd"/>
+      <w:r>
+        <w:rPr>
+          <w:rFonts w:asciiTheme="minorHAnsi" w:hAnsiTheme="minorHAnsi"/>
+          <w:color w:val="333333"/>
+          <w:sz w:val="22"/>
+          <w:szCs w:val="22"/>
+          <w:lang w:val="de-AT"/>
+        </w:rPr>
+        <w:t xml:space="preserve"> --</w:t>
+      </w:r>
+      <w:proofErr w:type="spellStart"/>
+      <w:r>
+        <w:rPr>
+          <w:rFonts w:asciiTheme="minorHAnsi" w:hAnsiTheme="minorHAnsi"/>
+          <w:color w:val="333333"/>
+          <w:sz w:val="22"/>
+          <w:szCs w:val="22"/>
+          <w:lang w:val="de-AT"/>
+        </w:rPr>
+        <w:t>logs</w:t>
+      </w:r>
+      <w:proofErr w:type="spellEnd"/>
+      <w:r>
+        <w:rPr>
+          <w:rFonts w:asciiTheme="minorHAnsi" w:hAnsiTheme="minorHAnsi"/>
+          <w:color w:val="333333"/>
+          <w:sz w:val="22"/>
+          <w:szCs w:val="22"/>
+          <w:lang w:val="de-AT"/>
+        </w:rPr>
+        <w:t xml:space="preserve"> /</w:t>
+      </w:r>
+      <w:proofErr w:type="spellStart"/>
+      <w:r>
+        <w:rPr>
+          <w:rFonts w:asciiTheme="minorHAnsi" w:hAnsiTheme="minorHAnsi"/>
+          <w:color w:val="333333"/>
+          <w:sz w:val="22"/>
+          <w:szCs w:val="22"/>
+          <w:lang w:val="de-AT"/>
+        </w:rPr>
+        <w:t>verzeichnis</w:t>
+      </w:r>
+      <w:proofErr w:type="spellEnd"/>
+      <w:r>
+        <w:rPr>
+          <w:rFonts w:asciiTheme="minorHAnsi" w:hAnsiTheme="minorHAnsi"/>
+          <w:color w:val="333333"/>
+          <w:sz w:val="22"/>
+          <w:szCs w:val="22"/>
+          <w:lang w:val="de-AT"/>
+        </w:rPr>
+        <w:t>/zum/loggen --</w:t>
+      </w:r>
+      <w:proofErr w:type="spellStart"/>
+      <w:r>
+        <w:rPr>
+          <w:rFonts w:asciiTheme="minorHAnsi" w:hAnsiTheme="minorHAnsi"/>
+          <w:color w:val="333333"/>
+          <w:sz w:val="22"/>
+          <w:szCs w:val="22"/>
+          <w:lang w:val="de-AT"/>
+        </w:rPr>
+        <w:t>lieferanten</w:t>
+      </w:r>
+      <w:proofErr w:type="spellEnd"/>
+      <w:r>
+        <w:rPr>
+          <w:rFonts w:asciiTheme="minorHAnsi" w:hAnsiTheme="minorHAnsi"/>
+          <w:color w:val="333333"/>
+          <w:sz w:val="22"/>
+          <w:szCs w:val="22"/>
+          <w:lang w:val="de-AT"/>
+        </w:rPr>
+        <w:t xml:space="preserve"> 12 --</w:t>
+      </w:r>
+      <w:proofErr w:type="spellStart"/>
+      <w:r>
+        <w:rPr>
+          <w:rFonts w:asciiTheme="minorHAnsi" w:hAnsiTheme="minorHAnsi"/>
+          <w:color w:val="333333"/>
+          <w:sz w:val="22"/>
+          <w:szCs w:val="22"/>
+          <w:lang w:val="de-AT"/>
+        </w:rPr>
+        <w:t>monteure</w:t>
+      </w:r>
+      <w:proofErr w:type="spellEnd"/>
+      <w:r>
+        <w:rPr>
+          <w:rFonts w:asciiTheme="minorHAnsi" w:hAnsiTheme="minorHAnsi"/>
+          <w:color w:val="333333"/>
+          <w:sz w:val="22"/>
+          <w:szCs w:val="22"/>
+          <w:lang w:val="de-AT"/>
+        </w:rPr>
+        <w:t xml:space="preserve"> 25 --</w:t>
+      </w:r>
+      <w:proofErr w:type="spellStart"/>
+      <w:r>
+        <w:rPr>
+          <w:rFonts w:asciiTheme="minorHAnsi" w:hAnsiTheme="minorHAnsi"/>
+          <w:color w:val="333333"/>
+          <w:sz w:val="22"/>
+          <w:szCs w:val="22"/>
+          <w:lang w:val="de-AT"/>
+        </w:rPr>
+        <w:t>laufzeit</w:t>
+      </w:r>
+      <w:proofErr w:type="spellEnd"/>
+      <w:r>
+        <w:rPr>
+          <w:rFonts w:asciiTheme="minorHAnsi" w:hAnsiTheme="minorHAnsi"/>
+          <w:color w:val="333333"/>
+          <w:sz w:val="22"/>
+          <w:szCs w:val="22"/>
+          <w:lang w:val="de-AT"/>
+        </w:rPr>
+        <w:t xml:space="preserve"> 10000</w:t>
       </w:r>
       <w:r>
         <w:rPr>
@@ -1085,7 +1531,7 @@
         <w:br/>
         <w:t xml:space="preserve">[2] </w:t>
       </w:r>
-      <w:hyperlink r:id="rId10" w:history="1">
+      <w:hyperlink r:id="rId9" w:history="1">
         <w:r>
           <w:rPr>
             <w:rStyle w:val="Hyperlink"/>
@@ -1162,8 +1608,17 @@
           <w:szCs w:val="40"/>
           <w:lang w:val="de-AT"/>
         </w:rPr>
-        <w:t>2.1 Zeitabschätzung</w:t>
-      </w:r>
+        <w:t xml:space="preserve">2.1 </w:t>
+      </w:r>
+      <w:proofErr w:type="gramStart"/>
+      <w:r>
+        <w:rPr>
+          <w:szCs w:val="40"/>
+          <w:lang w:val="de-AT"/>
+        </w:rPr>
+        <w:t>Zeitabschätzung</w:t>
+      </w:r>
+      <w:proofErr w:type="gramEnd"/>
     </w:p>
     <w:p>
       <w:pPr>
@@ -1192,8 +1647,17 @@
           <w:szCs w:val="40"/>
           <w:lang w:val="de-AT"/>
         </w:rPr>
-        <w:t>2.2 Zeitaufstellung</w:t>
-      </w:r>
+        <w:t xml:space="preserve">2.2 </w:t>
+      </w:r>
+      <w:proofErr w:type="gramStart"/>
+      <w:r>
+        <w:rPr>
+          <w:szCs w:val="40"/>
+          <w:lang w:val="de-AT"/>
+        </w:rPr>
+        <w:t>Zeitaufstellung</w:t>
+      </w:r>
+      <w:proofErr w:type="gramEnd"/>
     </w:p>
     <w:tbl>
       <w:tblPr>
@@ -1202,14 +1666,14 @@
         <w:tblLook w:val="04A0" w:firstRow="1" w:lastRow="0" w:firstColumn="1" w:lastColumn="0" w:noHBand="0" w:noVBand="1"/>
       </w:tblPr>
       <w:tblGrid>
-        <w:gridCol w:w="3070"/>
+        <w:gridCol w:w="3071"/>
         <w:gridCol w:w="3071"/>
         <w:gridCol w:w="3071"/>
       </w:tblGrid>
       <w:tr>
         <w:tc>
           <w:tcPr>
-            <w:tcW w:w="3070" w:type="dxa"/>
+            <w:tcW w:w="3071" w:type="dxa"/>
           </w:tcPr>
           <w:p>
             <w:pPr>
@@ -1271,7 +1735,7 @@
       <w:tr>
         <w:tc>
           <w:tcPr>
-            <w:tcW w:w="3070" w:type="dxa"/>
+            <w:tcW w:w="3071" w:type="dxa"/>
           </w:tcPr>
           <w:p>
             <w:pPr>
@@ -1285,7 +1749,52 @@
                 <w:szCs w:val="40"/>
                 <w:lang w:val="de-AT"/>
               </w:rPr>
-              <w:t>Rene Hollander, Samuel Schober, Simon Wortha</w:t>
+              <w:t xml:space="preserve">Rene Hollander, Samuel Schober, Simon </w:t>
+            </w:r>
+            <w:proofErr w:type="spellStart"/>
+            <w:r>
+              <w:rPr>
+                <w:szCs w:val="40"/>
+                <w:lang w:val="de-AT"/>
+              </w:rPr>
+              <w:t>Wortha</w:t>
+            </w:r>
+            <w:proofErr w:type="spellEnd"/>
+          </w:p>
+        </w:tc>
+        <w:tc>
+          <w:tcPr>
+            <w:tcW w:w="3071" w:type="dxa"/>
+          </w:tcPr>
+          <w:p>
+            <w:pPr>
+              <w:rPr>
+                <w:szCs w:val="40"/>
+                <w:lang w:val="de-AT"/>
+              </w:rPr>
+            </w:pPr>
+            <w:r>
+              <w:rPr>
+                <w:szCs w:val="40"/>
+                <w:lang w:val="de-AT"/>
+              </w:rPr>
+              <w:t xml:space="preserve">Erstellung </w:t>
+            </w:r>
+            <w:proofErr w:type="spellStart"/>
+            <w:r>
+              <w:rPr>
+                <w:szCs w:val="40"/>
+                <w:lang w:val="de-AT"/>
+              </w:rPr>
+              <w:t>Requirements</w:t>
+            </w:r>
+            <w:proofErr w:type="spellEnd"/>
+            <w:r>
+              <w:rPr>
+                <w:szCs w:val="40"/>
+                <w:lang w:val="de-AT"/>
+              </w:rPr>
+              <w:t xml:space="preserve"> Analyse</w:t>
             </w:r>
           </w:p>
         </w:tc>
@@ -1305,26 +1814,6 @@
                 <w:szCs w:val="40"/>
                 <w:lang w:val="de-AT"/>
               </w:rPr>
-              <w:t>Erstellung Requirements Analyse</w:t>
-            </w:r>
-          </w:p>
-        </w:tc>
-        <w:tc>
-          <w:tcPr>
-            <w:tcW w:w="3071" w:type="dxa"/>
-          </w:tcPr>
-          <w:p>
-            <w:pPr>
-              <w:rPr>
-                <w:szCs w:val="40"/>
-                <w:lang w:val="de-AT"/>
-              </w:rPr>
-            </w:pPr>
-            <w:r>
-              <w:rPr>
-                <w:szCs w:val="40"/>
-                <w:lang w:val="de-AT"/>
-              </w:rPr>
               <w:t>90 Minuten (30 Minuten pro Person)</w:t>
             </w:r>
           </w:p>
@@ -1333,7 +1822,7 @@
       <w:tr>
         <w:tc>
           <w:tcPr>
-            <w:tcW w:w="3070" w:type="dxa"/>
+            <w:tcW w:w="3071" w:type="dxa"/>
           </w:tcPr>
           <w:p>
             <w:pPr>
@@ -1347,8 +1836,17 @@
                 <w:szCs w:val="40"/>
                 <w:lang w:val="de-AT"/>
               </w:rPr>
-              <w:t>Rene Hollander, Samuel Schober, Simon Wortha</w:t>
+              <w:t xml:space="preserve">Rene Hollander, Samuel Schober, Simon </w:t>
             </w:r>
+            <w:proofErr w:type="spellStart"/>
+            <w:r>
+              <w:rPr>
+                <w:szCs w:val="40"/>
+                <w:lang w:val="de-AT"/>
+              </w:rPr>
+              <w:t>Wortha</w:t>
+            </w:r>
+            <w:proofErr w:type="spellEnd"/>
           </w:p>
         </w:tc>
         <w:tc>
@@ -1395,7 +1893,7 @@
       <w:tr>
         <w:tc>
           <w:tcPr>
-            <w:tcW w:w="3070" w:type="dxa"/>
+            <w:tcW w:w="3071" w:type="dxa"/>
           </w:tcPr>
           <w:p>
             <w:pPr>
@@ -1439,12 +1937,21 @@
                 <w:lang w:val="de-AT"/>
               </w:rPr>
             </w:pPr>
+            <w:proofErr w:type="spellStart"/>
             <w:r>
               <w:rPr>
                 <w:szCs w:val="40"/>
                 <w:lang w:val="de-AT"/>
               </w:rPr>
-              <w:t>Maven einrichten</w:t>
+              <w:t>Maven</w:t>
+            </w:r>
+            <w:proofErr w:type="spellEnd"/>
+            <w:r>
+              <w:rPr>
+                <w:szCs w:val="40"/>
+                <w:lang w:val="de-AT"/>
+              </w:rPr>
+              <w:t xml:space="preserve"> einrichten</w:t>
             </w:r>
           </w:p>
           <w:p>
@@ -1487,7 +1994,7 @@
       <w:tr>
         <w:tc>
           <w:tcPr>
-            <w:tcW w:w="3070" w:type="dxa"/>
+            <w:tcW w:w="3071" w:type="dxa"/>
           </w:tcPr>
           <w:p>
             <w:pPr>
@@ -1549,7 +2056,7 @@
       <w:tr>
         <w:tc>
           <w:tcPr>
-            <w:tcW w:w="3070" w:type="dxa"/>
+            <w:tcW w:w="3071" w:type="dxa"/>
           </w:tcPr>
           <w:p>
             <w:pPr>
@@ -1583,7 +2090,23 @@
                 <w:szCs w:val="40"/>
                 <w:lang w:val="de-AT"/>
               </w:rPr>
-              <w:t>Implementierung der CLI Argumente mithilfe von Commons CLI</w:t>
+              <w:t xml:space="preserve">Implementierung der CLI Argumente mithilfe von </w:t>
+            </w:r>
+            <w:proofErr w:type="spellStart"/>
+            <w:r>
+              <w:rPr>
+                <w:szCs w:val="40"/>
+                <w:lang w:val="de-AT"/>
+              </w:rPr>
+              <w:t>Commons</w:t>
+            </w:r>
+            <w:proofErr w:type="spellEnd"/>
+            <w:r>
+              <w:rPr>
+                <w:szCs w:val="40"/>
+                <w:lang w:val="de-AT"/>
+              </w:rPr>
+              <w:t xml:space="preserve"> CLI</w:t>
             </w:r>
           </w:p>
         </w:tc>
@@ -1611,7 +2134,7 @@
       <w:tr>
         <w:tc>
           <w:tcPr>
-            <w:tcW w:w="3070" w:type="dxa"/>
+            <w:tcW w:w="3071" w:type="dxa"/>
           </w:tcPr>
           <w:p>
             <w:pPr>
@@ -1625,8 +2148,17 @@
                 <w:szCs w:val="40"/>
                 <w:lang w:val="de-AT"/>
               </w:rPr>
-              <w:t>Simon Wortha</w:t>
+              <w:t xml:space="preserve">Simon </w:t>
             </w:r>
+            <w:proofErr w:type="spellStart"/>
+            <w:r>
+              <w:rPr>
+                <w:szCs w:val="40"/>
+                <w:lang w:val="de-AT"/>
+              </w:rPr>
+              <w:t>Wortha</w:t>
+            </w:r>
+            <w:proofErr w:type="spellEnd"/>
           </w:p>
         </w:tc>
         <w:tc>
@@ -1673,7 +2205,7 @@
       <w:tr>
         <w:tc>
           <w:tcPr>
-            <w:tcW w:w="3070" w:type="dxa"/>
+            <w:tcW w:w="3071" w:type="dxa"/>
           </w:tcPr>
           <w:p>
             <w:pPr>
@@ -1687,8 +2219,17 @@
                 <w:szCs w:val="40"/>
                 <w:lang w:val="de-AT"/>
               </w:rPr>
-              <w:t>Simon Wortha</w:t>
+              <w:t xml:space="preserve">Simon </w:t>
             </w:r>
+            <w:proofErr w:type="spellStart"/>
+            <w:r>
+              <w:rPr>
+                <w:szCs w:val="40"/>
+                <w:lang w:val="de-AT"/>
+              </w:rPr>
+              <w:t>Wortha</w:t>
+            </w:r>
+            <w:proofErr w:type="spellEnd"/>
           </w:p>
         </w:tc>
         <w:tc>
@@ -1707,8 +2248,17 @@
                 <w:szCs w:val="40"/>
                 <w:lang w:val="de-AT"/>
               </w:rPr>
-              <w:t>Implementierung von Employee</w:t>
+              <w:t xml:space="preserve">Implementierung von </w:t>
             </w:r>
+            <w:proofErr w:type="spellStart"/>
+            <w:r>
+              <w:rPr>
+                <w:szCs w:val="40"/>
+                <w:lang w:val="de-AT"/>
+              </w:rPr>
+              <w:t>Employee</w:t>
+            </w:r>
+            <w:proofErr w:type="spellEnd"/>
           </w:p>
         </w:tc>
         <w:tc>
@@ -1735,7 +2285,7 @@
       <w:tr>
         <w:tc>
           <w:tcPr>
-            <w:tcW w:w="3070" w:type="dxa"/>
+            <w:tcW w:w="3071" w:type="dxa"/>
           </w:tcPr>
           <w:p>
             <w:pPr>
@@ -1769,7 +2319,23 @@
                 <w:szCs w:val="40"/>
                 <w:lang w:val="de-AT"/>
               </w:rPr>
-              <w:t>Implementierung Supply, Supplier, Part</w:t>
+              <w:t xml:space="preserve">Implementierung Supply, </w:t>
+            </w:r>
+            <w:proofErr w:type="spellStart"/>
+            <w:r>
+              <w:rPr>
+                <w:szCs w:val="40"/>
+                <w:lang w:val="de-AT"/>
+              </w:rPr>
+              <w:t>Supplier</w:t>
+            </w:r>
+            <w:proofErr w:type="spellEnd"/>
+            <w:r>
+              <w:rPr>
+                <w:szCs w:val="40"/>
+                <w:lang w:val="de-AT"/>
+              </w:rPr>
+              <w:t>, Part</w:t>
             </w:r>
           </w:p>
         </w:tc>
@@ -1797,7 +2363,7 @@
       <w:tr>
         <w:tc>
           <w:tcPr>
-            <w:tcW w:w="3070" w:type="dxa"/>
+            <w:tcW w:w="3071" w:type="dxa"/>
           </w:tcPr>
           <w:p>
             <w:pPr>
@@ -1831,7 +2397,58 @@
                 <w:szCs w:val="40"/>
                 <w:lang w:val="de-AT"/>
               </w:rPr>
-              <w:t>Implementierung Watchdog</w:t>
+              <w:t xml:space="preserve">Implementierung </w:t>
+            </w:r>
+            <w:proofErr w:type="spellStart"/>
+            <w:r>
+              <w:rPr>
+                <w:szCs w:val="40"/>
+                <w:lang w:val="de-AT"/>
+              </w:rPr>
+              <w:t>Watchdog</w:t>
+            </w:r>
+            <w:proofErr w:type="spellEnd"/>
+          </w:p>
+        </w:tc>
+        <w:tc>
+          <w:tcPr>
+            <w:tcW w:w="3071" w:type="dxa"/>
+          </w:tcPr>
+          <w:p>
+            <w:pPr>
+              <w:rPr>
+                <w:szCs w:val="40"/>
+                <w:lang w:val="de-AT"/>
+              </w:rPr>
+            </w:pPr>
+            <w:r>
+              <w:rPr>
+                <w:szCs w:val="40"/>
+                <w:lang w:val="de-AT"/>
+              </w:rPr>
+              <w:t>60 Minuten</w:t>
+            </w:r>
+          </w:p>
+        </w:tc>
+      </w:tr>
+      <w:tr>
+        <w:tc>
+          <w:tcPr>
+            <w:tcW w:w="3071" w:type="dxa"/>
+          </w:tcPr>
+          <w:p>
+            <w:pPr>
+              <w:rPr>
+                <w:szCs w:val="40"/>
+                <w:lang w:val="de-AT"/>
+              </w:rPr>
+            </w:pPr>
+            <w:r>
+              <w:rPr>
+                <w:szCs w:val="40"/>
+                <w:lang w:val="de-AT"/>
+              </w:rPr>
+              <w:t>Rene Hollander</w:t>
             </w:r>
           </w:p>
         </w:tc>
@@ -1851,10 +2468,60 @@
                 <w:szCs w:val="40"/>
                 <w:lang w:val="de-AT"/>
               </w:rPr>
-              <w:t>60 Minuten</w:t>
+              <w:t xml:space="preserve">Implementation </w:t>
             </w:r>
-            <w:bookmarkStart w:id="0" w:name="_GoBack"/>
-            <w:bookmarkEnd w:id="0"/>
+            <w:proofErr w:type="spellStart"/>
+            <w:r>
+              <w:rPr>
+                <w:szCs w:val="40"/>
+                <w:lang w:val="de-AT"/>
+              </w:rPr>
+              <w:t>Warehouser</w:t>
+            </w:r>
+            <w:proofErr w:type="spellEnd"/>
+            <w:r>
+              <w:rPr>
+                <w:szCs w:val="40"/>
+                <w:lang w:val="de-AT"/>
+              </w:rPr>
+              <w:t xml:space="preserve">, </w:t>
+            </w:r>
+            <w:proofErr w:type="spellStart"/>
+            <w:r>
+              <w:rPr>
+                <w:szCs w:val="40"/>
+                <w:lang w:val="de-AT"/>
+              </w:rPr>
+              <w:t>PartType</w:t>
+            </w:r>
+            <w:proofErr w:type="spellEnd"/>
+            <w:r>
+              <w:rPr>
+                <w:szCs w:val="40"/>
+                <w:lang w:val="de-AT"/>
+              </w:rPr>
+              <w:t>, Simulation</w:t>
+            </w:r>
+          </w:p>
+        </w:tc>
+        <w:tc>
+          <w:tcPr>
+            <w:tcW w:w="3071" w:type="dxa"/>
+          </w:tcPr>
+          <w:p>
+            <w:pPr>
+              <w:rPr>
+                <w:szCs w:val="40"/>
+                <w:lang w:val="de-AT"/>
+              </w:rPr>
+            </w:pPr>
+            <w:r>
+              <w:rPr>
+                <w:szCs w:val="40"/>
+                <w:lang w:val="de-AT"/>
+              </w:rPr>
+              <w:t>180 Minuten</w:t>
+            </w:r>
           </w:p>
         </w:tc>
       </w:tr>
@@ -1896,7 +2563,6 @@
           <w:szCs w:val="40"/>
           <w:lang w:val="de-AT"/>
         </w:rPr>
-        <w:lastRenderedPageBreak/>
         <w:t>3</w:t>
       </w:r>
       <w:r>
@@ -1905,8 +2571,18 @@
           <w:szCs w:val="40"/>
           <w:lang w:val="de-AT"/>
         </w:rPr>
-        <w:t>. Requirementsanalyse</w:t>
-      </w:r>
+        <w:t xml:space="preserve">. </w:t>
+      </w:r>
+      <w:proofErr w:type="spellStart"/>
+      <w:r>
+        <w:rPr>
+          <w:sz w:val="40"/>
+          <w:szCs w:val="40"/>
+          <w:lang w:val="de-AT"/>
+        </w:rPr>
+        <w:t>Requirementsanalyse</w:t>
+      </w:r>
+      <w:proofErr w:type="spellEnd"/>
     </w:p>
     <w:p>
       <w:pPr>
@@ -1999,8 +2675,19 @@
           <w:szCs w:val="23"/>
           <w:lang w:val="de-DE" w:eastAsia="de-DE"/>
         </w:rPr>
-        <w:t>Arbeiter bekommt Mitarbeiter ID vom Sekretariat für eindeutige zuordnung</w:t>
-      </w:r>
+        <w:t xml:space="preserve">Arbeiter bekommt Mitarbeiter ID vom Sekretariat für eindeutige </w:t>
+      </w:r>
+      <w:proofErr w:type="spellStart"/>
+      <w:r>
+        <w:rPr>
+          <w:rFonts w:eastAsia="Times New Roman" w:cs="Arial"/>
+          <w:color w:val="000000"/>
+          <w:szCs w:val="23"/>
+          <w:lang w:val="de-DE" w:eastAsia="de-DE"/>
+        </w:rPr>
+        <w:t>zuordnung</w:t>
+      </w:r>
+      <w:proofErr w:type="spellEnd"/>
     </w:p>
     <w:p>
       <w:pPr>
@@ -2024,8 +2711,19 @@
           <w:szCs w:val="23"/>
           <w:lang w:val="de-DE" w:eastAsia="de-DE"/>
         </w:rPr>
-        <w:t>Wenn Roboter fertig, Arbeiter holt sich ID vom Sekretariat für Threadee</w:t>
-      </w:r>
+        <w:t xml:space="preserve">Wenn Roboter fertig, Arbeiter holt sich ID vom Sekretariat für </w:t>
+      </w:r>
+      <w:proofErr w:type="spellStart"/>
+      <w:r>
+        <w:rPr>
+          <w:rFonts w:eastAsia="Times New Roman" w:cs="Arial"/>
+          <w:color w:val="000000"/>
+          <w:szCs w:val="23"/>
+          <w:lang w:val="de-DE" w:eastAsia="de-DE"/>
+        </w:rPr>
+        <w:t>Threadee</w:t>
+      </w:r>
+      <w:proofErr w:type="spellEnd"/>
     </w:p>
     <w:p>
       <w:pPr>
@@ -2042,6 +2740,7 @@
           <w:lang w:val="de-DE" w:eastAsia="de-DE"/>
         </w:rPr>
       </w:pPr>
+      <w:proofErr w:type="spellStart"/>
       <w:r>
         <w:rPr>
           <w:rFonts w:eastAsia="Times New Roman" w:cs="Arial"/>
@@ -2049,18 +2748,9 @@
           <w:szCs w:val="23"/>
           <w:lang w:val="de-DE" w:eastAsia="de-DE"/>
         </w:rPr>
-        <w:t>Threadee mit ID wird dem Lagermitarbeiter übergeben</w:t>
-      </w:r>
-    </w:p>
-    <w:p>
-      <w:pPr>
-        <w:spacing w:after="0" w:line="240" w:lineRule="auto"/>
-        <w:rPr>
-          <w:rFonts w:eastAsia="Times New Roman" w:cs="Times New Roman"/>
-          <w:szCs w:val="24"/>
-          <w:lang w:val="de-DE" w:eastAsia="de-DE"/>
-        </w:rPr>
-      </w:pPr>
+        <w:t>Threadee</w:t>
+      </w:r>
+      <w:proofErr w:type="spellEnd"/>
       <w:r>
         <w:rPr>
           <w:rFonts w:eastAsia="Times New Roman" w:cs="Arial"/>
@@ -2068,7 +2758,46 @@
           <w:szCs w:val="23"/>
           <w:lang w:val="de-DE" w:eastAsia="de-DE"/>
         </w:rPr>
-        <w:t>Lagerarbeiter der Teile ins Lager bringt und holt und fertige Threadees lagert</w:t>
+        <w:t xml:space="preserve"> mit ID wird dem Lagermitarbeiter übergeben</w:t>
+      </w:r>
+    </w:p>
+    <w:p>
+      <w:pPr>
+        <w:spacing w:after="0" w:line="240" w:lineRule="auto"/>
+        <w:rPr>
+          <w:rFonts w:eastAsia="Times New Roman" w:cs="Times New Roman"/>
+          <w:szCs w:val="24"/>
+          <w:lang w:val="de-DE" w:eastAsia="de-DE"/>
+        </w:rPr>
+      </w:pPr>
+      <w:r>
+        <w:rPr>
+          <w:rFonts w:eastAsia="Times New Roman" w:cs="Arial"/>
+          <w:color w:val="000000"/>
+          <w:szCs w:val="23"/>
+          <w:lang w:val="de-DE" w:eastAsia="de-DE"/>
+        </w:rPr>
+        <w:t xml:space="preserve">Lagerarbeiter der Teile ins Lager bringt und holt und fertige </w:t>
+      </w:r>
+      <w:proofErr w:type="spellStart"/>
+      <w:r>
+        <w:rPr>
+          <w:rFonts w:eastAsia="Times New Roman" w:cs="Arial"/>
+          <w:color w:val="000000"/>
+          <w:szCs w:val="23"/>
+          <w:lang w:val="de-DE" w:eastAsia="de-DE"/>
+        </w:rPr>
+        <w:t>Threadees</w:t>
+      </w:r>
+      <w:proofErr w:type="spellEnd"/>
+      <w:r>
+        <w:rPr>
+          <w:rFonts w:eastAsia="Times New Roman" w:cs="Arial"/>
+          <w:color w:val="000000"/>
+          <w:szCs w:val="23"/>
+          <w:lang w:val="de-DE" w:eastAsia="de-DE"/>
+        </w:rPr>
+        <w:t xml:space="preserve"> lagert</w:t>
       </w:r>
     </w:p>
     <w:p>
@@ -2143,7 +2872,27 @@
           <w:szCs w:val="23"/>
           <w:lang w:val="de-DE" w:eastAsia="de-DE"/>
         </w:rPr>
-        <w:t>Fertige Threadees werden im Lager aufbewahrt</w:t>
+        <w:t xml:space="preserve">Fertige </w:t>
+      </w:r>
+      <w:proofErr w:type="spellStart"/>
+      <w:r>
+        <w:rPr>
+          <w:rFonts w:eastAsia="Times New Roman" w:cs="Arial"/>
+          <w:color w:val="000000"/>
+          <w:szCs w:val="23"/>
+          <w:lang w:val="de-DE" w:eastAsia="de-DE"/>
+        </w:rPr>
+        <w:t>Threadees</w:t>
+      </w:r>
+      <w:proofErr w:type="spellEnd"/>
+      <w:r>
+        <w:rPr>
+          <w:rFonts w:eastAsia="Times New Roman" w:cs="Arial"/>
+          <w:color w:val="000000"/>
+          <w:szCs w:val="23"/>
+          <w:lang w:val="de-DE" w:eastAsia="de-DE"/>
+        </w:rPr>
+        <w:t xml:space="preserve"> werden im Lager aufbewahrt</w:t>
       </w:r>
     </w:p>
     <w:p>
@@ -2187,7 +2936,27 @@
           <w:szCs w:val="23"/>
           <w:lang w:val="de-DE" w:eastAsia="de-DE"/>
         </w:rPr>
-        <w:t>Lieferant liefert z.b: 10 Augen mit zufälligen Zahlen, die später vom Arbeiter sortiert werden</w:t>
+        <w:t xml:space="preserve">Lieferant liefert </w:t>
+      </w:r>
+      <w:proofErr w:type="spellStart"/>
+      <w:r>
+        <w:rPr>
+          <w:rFonts w:eastAsia="Times New Roman" w:cs="Arial"/>
+          <w:color w:val="000000"/>
+          <w:szCs w:val="23"/>
+          <w:lang w:val="de-DE" w:eastAsia="de-DE"/>
+        </w:rPr>
+        <w:t>z.b</w:t>
+      </w:r>
+      <w:proofErr w:type="spellEnd"/>
+      <w:r>
+        <w:rPr>
+          <w:rFonts w:eastAsia="Times New Roman" w:cs="Arial"/>
+          <w:color w:val="000000"/>
+          <w:szCs w:val="23"/>
+          <w:lang w:val="de-DE" w:eastAsia="de-DE"/>
+        </w:rPr>
+        <w:t>: 10 Augen mit zufälligen Zahlen, die später vom Arbeiter sortiert werden</w:t>
       </w:r>
     </w:p>
     <w:p>
@@ -2231,8 +3000,19 @@
           <w:szCs w:val="23"/>
           <w:lang w:val="de-DE" w:eastAsia="de-DE"/>
         </w:rPr>
-        <w:t>Sekretariat verteilt IDs an Arbeiter und Threadees</w:t>
-      </w:r>
+        <w:t xml:space="preserve">Sekretariat verteilt IDs an Arbeiter und </w:t>
+      </w:r>
+      <w:proofErr w:type="spellStart"/>
+      <w:r>
+        <w:rPr>
+          <w:rFonts w:eastAsia="Times New Roman" w:cs="Arial"/>
+          <w:color w:val="000000"/>
+          <w:szCs w:val="23"/>
+          <w:lang w:val="de-DE" w:eastAsia="de-DE"/>
+        </w:rPr>
+        <w:t>Threadees</w:t>
+      </w:r>
+      <w:proofErr w:type="spellEnd"/>
     </w:p>
     <w:p>
       <w:pPr>
@@ -2281,28 +3061,9 @@
           <w:szCs w:val="23"/>
           <w:lang w:val="de-DE" w:eastAsia="de-DE"/>
         </w:rPr>
-        <w:t>Jeder Threadee bekommt eindeutige ID</w:t>
-      </w:r>
-    </w:p>
-    <w:p>
-      <w:pPr>
-        <w:spacing w:after="0" w:line="240" w:lineRule="auto"/>
-        <w:rPr>
-          <w:rFonts w:eastAsia="Times New Roman" w:cs="Times New Roman"/>
-          <w:szCs w:val="24"/>
-          <w:lang w:val="de-DE" w:eastAsia="de-DE"/>
-        </w:rPr>
-      </w:pPr>
-    </w:p>
-    <w:p>
-      <w:pPr>
-        <w:spacing w:after="0" w:line="240" w:lineRule="auto"/>
-        <w:rPr>
-          <w:rFonts w:eastAsia="Times New Roman" w:cs="Times New Roman"/>
-          <w:szCs w:val="24"/>
-          <w:lang w:val="de-DE" w:eastAsia="de-DE"/>
-        </w:rPr>
-      </w:pPr>
+        <w:t xml:space="preserve">Jeder </w:t>
+      </w:r>
+      <w:proofErr w:type="spellStart"/>
       <w:r>
         <w:rPr>
           <w:rFonts w:eastAsia="Times New Roman" w:cs="Arial"/>
@@ -2310,7 +3071,66 @@
           <w:szCs w:val="23"/>
           <w:lang w:val="de-DE" w:eastAsia="de-DE"/>
         </w:rPr>
-        <w:t>Jeder Abeiter hat eigenen Thread</w:t>
+        <w:t>Threadee</w:t>
+      </w:r>
+      <w:proofErr w:type="spellEnd"/>
+      <w:r>
+        <w:rPr>
+          <w:rFonts w:eastAsia="Times New Roman" w:cs="Arial"/>
+          <w:color w:val="000000"/>
+          <w:szCs w:val="23"/>
+          <w:lang w:val="de-DE" w:eastAsia="de-DE"/>
+        </w:rPr>
+        <w:t xml:space="preserve"> bekommt eindeutige ID</w:t>
+      </w:r>
+    </w:p>
+    <w:p>
+      <w:pPr>
+        <w:spacing w:after="0" w:line="240" w:lineRule="auto"/>
+        <w:rPr>
+          <w:rFonts w:eastAsia="Times New Roman" w:cs="Times New Roman"/>
+          <w:szCs w:val="24"/>
+          <w:lang w:val="de-DE" w:eastAsia="de-DE"/>
+        </w:rPr>
+      </w:pPr>
+    </w:p>
+    <w:p>
+      <w:pPr>
+        <w:spacing w:after="0" w:line="240" w:lineRule="auto"/>
+        <w:rPr>
+          <w:rFonts w:eastAsia="Times New Roman" w:cs="Times New Roman"/>
+          <w:szCs w:val="24"/>
+          <w:lang w:val="de-DE" w:eastAsia="de-DE"/>
+        </w:rPr>
+      </w:pPr>
+      <w:r>
+        <w:rPr>
+          <w:rFonts w:eastAsia="Times New Roman" w:cs="Arial"/>
+          <w:color w:val="000000"/>
+          <w:szCs w:val="23"/>
+          <w:lang w:val="de-DE" w:eastAsia="de-DE"/>
+        </w:rPr>
+        <w:t xml:space="preserve">Jeder </w:t>
+      </w:r>
+      <w:proofErr w:type="spellStart"/>
+      <w:r>
+        <w:rPr>
+          <w:rFonts w:eastAsia="Times New Roman" w:cs="Arial"/>
+          <w:color w:val="000000"/>
+          <w:szCs w:val="23"/>
+          <w:lang w:val="de-DE" w:eastAsia="de-DE"/>
+        </w:rPr>
+        <w:t>Abeiter</w:t>
+      </w:r>
+      <w:proofErr w:type="spellEnd"/>
+      <w:r>
+        <w:rPr>
+          <w:rFonts w:eastAsia="Times New Roman" w:cs="Arial"/>
+          <w:color w:val="000000"/>
+          <w:szCs w:val="23"/>
+          <w:lang w:val="de-DE" w:eastAsia="de-DE"/>
+        </w:rPr>
+        <w:t xml:space="preserve"> hat eigenen Thread</w:t>
       </w:r>
     </w:p>
     <w:p>
@@ -2411,7 +3231,7 @@
             <o:lock v:ext="edit" aspectratio="t"/>
           </v:shapetype>
           <v:shape id="_x0000_s1026" type="#_x0000_t75" style="position:absolute;margin-left:-51.35pt;margin-top:30.6pt;width:552.95pt;height:249pt;z-index:-251657728;mso-position-horizontal-relative:text;mso-position-vertical-relative:text;mso-width-relative:page;mso-height-relative:page" wrapcoords="-36 0 -36 21521 21600 21521 21600 0 -36 0">
-            <v:imagedata r:id="rId11" o:title="UML"/>
+            <v:imagedata r:id="rId10" o:title="UML"/>
             <w10:wrap type="tight"/>
           </v:shape>
         </w:pict>
@@ -2447,7 +3267,43 @@
           <w:szCs w:val="40"/>
           <w:lang w:val="de-AT"/>
         </w:rPr>
-        <w:t>. Things I have done:</w:t>
+        <w:t xml:space="preserve">. Things I </w:t>
+      </w:r>
+      <w:proofErr w:type="spellStart"/>
+      <w:r>
+        <w:rPr>
+          <w:sz w:val="40"/>
+          <w:szCs w:val="40"/>
+          <w:lang w:val="de-AT"/>
+        </w:rPr>
+        <w:t>have</w:t>
+      </w:r>
+      <w:proofErr w:type="spellEnd"/>
+      <w:r>
+        <w:rPr>
+          <w:sz w:val="40"/>
+          <w:szCs w:val="40"/>
+          <w:lang w:val="de-AT"/>
+        </w:rPr>
+        <w:t xml:space="preserve"> </w:t>
+      </w:r>
+      <w:proofErr w:type="spellStart"/>
+      <w:r>
+        <w:rPr>
+          <w:sz w:val="40"/>
+          <w:szCs w:val="40"/>
+          <w:lang w:val="de-AT"/>
+        </w:rPr>
+        <w:t>done</w:t>
+      </w:r>
+      <w:proofErr w:type="spellEnd"/>
+      <w:r>
+        <w:rPr>
+          <w:sz w:val="40"/>
+          <w:szCs w:val="40"/>
+          <w:lang w:val="de-AT"/>
+        </w:rPr>
+        <w:t>:</w:t>
       </w:r>
     </w:p>
     <w:p>
@@ -2472,7 +3328,43 @@
           <w:szCs w:val="40"/>
           <w:lang w:val="de-AT"/>
         </w:rPr>
-        <w:t>. Lessons Learned:</w:t>
+        <w:t xml:space="preserve">. </w:t>
+      </w:r>
+      <w:proofErr w:type="spellStart"/>
+      <w:r>
+        <w:rPr>
+          <w:sz w:val="40"/>
+          <w:szCs w:val="40"/>
+          <w:lang w:val="de-AT"/>
+        </w:rPr>
+        <w:t>Lessons</w:t>
+      </w:r>
+      <w:proofErr w:type="spellEnd"/>
+      <w:r>
+        <w:rPr>
+          <w:sz w:val="40"/>
+          <w:szCs w:val="40"/>
+          <w:lang w:val="de-AT"/>
+        </w:rPr>
+        <w:t xml:space="preserve"> </w:t>
+      </w:r>
+      <w:proofErr w:type="spellStart"/>
+      <w:r>
+        <w:rPr>
+          <w:sz w:val="40"/>
+          <w:szCs w:val="40"/>
+          <w:lang w:val="de-AT"/>
+        </w:rPr>
+        <w:t>Learned</w:t>
+      </w:r>
+      <w:proofErr w:type="spellEnd"/>
+      <w:r>
+        <w:rPr>
+          <w:sz w:val="40"/>
+          <w:szCs w:val="40"/>
+          <w:lang w:val="de-AT"/>
+        </w:rPr>
+        <w:t>:</w:t>
       </w:r>
     </w:p>
     <w:p>
@@ -2489,7 +3381,6 @@
           <w:szCs w:val="40"/>
           <w:lang w:val="de-AT"/>
         </w:rPr>
-        <w:lastRenderedPageBreak/>
         <w:t>7</w:t>
       </w:r>
       <w:r>
@@ -2502,8 +3393,8 @@
       </w:r>
     </w:p>
     <w:sectPr>
-      <w:headerReference w:type="default" r:id="rId12"/>
-      <w:footerReference w:type="default" r:id="rId13"/>
+      <w:headerReference w:type="default" r:id="rId11"/>
+      <w:footerReference w:type="default" r:id="rId12"/>
       <w:pgSz w:w="11906" w:h="16838"/>
       <w:pgMar w:top="1417" w:right="1417" w:bottom="1134" w:left="1417" w:header="708" w:footer="708" w:gutter="0"/>
       <w:pgNumType w:start="0"/>
@@ -2516,7 +3407,7 @@
 </file>
 
 <file path=word/endnotes.xml><?xml version="1.0" encoding="utf-8"?>
-<w:endnotes xmlns:wpc="http://schemas.microsoft.com/office/word/2010/wordprocessingCanvas" xmlns:mc="http://schemas.openxmlformats.org/markup-compatibility/2006" xmlns:o="urn:schemas-microsoft-com:office:office" xmlns:r="http://schemas.openxmlformats.org/officeDocument/2006/relationships" xmlns:m="http://schemas.openxmlformats.org/officeDocument/2006/math" xmlns:v="urn:schemas-microsoft-com:vml" xmlns:wp14="http://schemas.microsoft.com/office/word/2010/wordprocessingDrawing" xmlns:wp="http://schemas.openxmlformats.org/drawingml/2006/wordprocessingDrawing" xmlns:w10="urn:schemas-microsoft-com:office:word" xmlns:w="http://schemas.openxmlformats.org/wordprocessingml/2006/main" xmlns:w14="http://schemas.microsoft.com/office/word/2010/wordml" xmlns:wpg="http://schemas.microsoft.com/office/word/2010/wordprocessingGroup" xmlns:wpi="http://schemas.microsoft.com/office/word/2010/wordprocessingInk" xmlns:wne="http://schemas.microsoft.com/office/word/2006/wordml" xmlns:wps="http://schemas.microsoft.com/office/word/2010/wordprocessingShape" mc:Ignorable="w14 wp14">
+<w:endnotes xmlns:wpc="http://schemas.microsoft.com/office/word/2010/wordprocessingCanvas" xmlns:mc="http://schemas.openxmlformats.org/markup-compatibility/2006" xmlns:o="urn:schemas-microsoft-com:office:office" xmlns:r="http://schemas.openxmlformats.org/officeDocument/2006/relationships" xmlns:m="http://schemas.openxmlformats.org/officeDocument/2006/math" xmlns:v="urn:schemas-microsoft-com:vml" xmlns:wp14="http://schemas.microsoft.com/office/word/2010/wordprocessingDrawing" xmlns:wp="http://schemas.openxmlformats.org/drawingml/2006/wordprocessingDrawing" xmlns:w10="urn:schemas-microsoft-com:office:word" xmlns:w="http://schemas.openxmlformats.org/wordprocessingml/2006/main" xmlns:w14="http://schemas.microsoft.com/office/word/2010/wordml" xmlns:w15="http://schemas.microsoft.com/office/word/2012/wordml" xmlns:wpg="http://schemas.microsoft.com/office/word/2010/wordprocessingGroup" xmlns:wpi="http://schemas.microsoft.com/office/word/2010/wordprocessingInk" xmlns:wne="http://schemas.microsoft.com/office/word/2006/wordml" xmlns:wps="http://schemas.microsoft.com/office/word/2010/wordprocessingShape" mc:Ignorable="w14 w15 wp14">
   <w:endnote w:type="separator" w:id="-1">
     <w:p>
       <w:pPr>
@@ -2541,14 +3432,27 @@
 </file>
 
 <file path=word/footer1.xml><?xml version="1.0" encoding="utf-8"?>
-<w:ftr xmlns:wpc="http://schemas.microsoft.com/office/word/2010/wordprocessingCanvas" xmlns:mc="http://schemas.openxmlformats.org/markup-compatibility/2006" xmlns:o="urn:schemas-microsoft-com:office:office" xmlns:r="http://schemas.openxmlformats.org/officeDocument/2006/relationships" xmlns:m="http://schemas.openxmlformats.org/officeDocument/2006/math" xmlns:v="urn:schemas-microsoft-com:vml" xmlns:wp14="http://schemas.microsoft.com/office/word/2010/wordprocessingDrawing" xmlns:wp="http://schemas.openxmlformats.org/drawingml/2006/wordprocessingDrawing" xmlns:w10="urn:schemas-microsoft-com:office:word" xmlns:w="http://schemas.openxmlformats.org/wordprocessingml/2006/main" xmlns:w14="http://schemas.microsoft.com/office/word/2010/wordml" xmlns:wpg="http://schemas.microsoft.com/office/word/2010/wordprocessingGroup" xmlns:wpi="http://schemas.microsoft.com/office/word/2010/wordprocessingInk" xmlns:wne="http://schemas.microsoft.com/office/word/2006/wordml" xmlns:wps="http://schemas.microsoft.com/office/word/2010/wordprocessingShape" mc:Ignorable="w14 wp14">
+<w:ftr xmlns:wpc="http://schemas.microsoft.com/office/word/2010/wordprocessingCanvas" xmlns:mc="http://schemas.openxmlformats.org/markup-compatibility/2006" xmlns:o="urn:schemas-microsoft-com:office:office" xmlns:r="http://schemas.openxmlformats.org/officeDocument/2006/relationships" xmlns:m="http://schemas.openxmlformats.org/officeDocument/2006/math" xmlns:v="urn:schemas-microsoft-com:vml" xmlns:wp14="http://schemas.microsoft.com/office/word/2010/wordprocessingDrawing" xmlns:wp="http://schemas.openxmlformats.org/drawingml/2006/wordprocessingDrawing" xmlns:w10="urn:schemas-microsoft-com:office:word" xmlns:w="http://schemas.openxmlformats.org/wordprocessingml/2006/main" xmlns:w14="http://schemas.microsoft.com/office/word/2010/wordml" xmlns:w15="http://schemas.microsoft.com/office/word/2012/wordml" xmlns:wpg="http://schemas.microsoft.com/office/word/2010/wordprocessingGroup" xmlns:wpi="http://schemas.microsoft.com/office/word/2010/wordprocessingInk" xmlns:wne="http://schemas.microsoft.com/office/word/2006/wordml" xmlns:wps="http://schemas.microsoft.com/office/word/2010/wordprocessingShape" mc:Ignorable="w14 w15 wp14">
   <w:p>
     <w:pPr>
       <w:pStyle w:val="Fuzeile"/>
     </w:pPr>
     <w:r>
-      <w:t>Von René Hollander, Samuel Schober und Simon Wortha</w:t>
+      <w:t xml:space="preserve">Von René Hollander, Samuel </w:t>
     </w:r>
+    <w:proofErr w:type="spellStart"/>
+    <w:r>
+      <w:t>Schober</w:t>
+    </w:r>
+    <w:proofErr w:type="spellEnd"/>
+    <w:r>
+      <w:t xml:space="preserve"> und Simon </w:t>
+    </w:r>
+    <w:proofErr w:type="spellStart"/>
+    <w:r>
+      <w:t>Wortha</w:t>
+    </w:r>
+    <w:proofErr w:type="spellEnd"/>
   </w:p>
   <w:p>
     <w:pPr>
@@ -2559,7 +3463,7 @@
 </file>
 
 <file path=word/footnotes.xml><?xml version="1.0" encoding="utf-8"?>
-<w:footnotes xmlns:wpc="http://schemas.microsoft.com/office/word/2010/wordprocessingCanvas" xmlns:mc="http://schemas.openxmlformats.org/markup-compatibility/2006" xmlns:o="urn:schemas-microsoft-com:office:office" xmlns:r="http://schemas.openxmlformats.org/officeDocument/2006/relationships" xmlns:m="http://schemas.openxmlformats.org/officeDocument/2006/math" xmlns:v="urn:schemas-microsoft-com:vml" xmlns:wp14="http://schemas.microsoft.com/office/word/2010/wordprocessingDrawing" xmlns:wp="http://schemas.openxmlformats.org/drawingml/2006/wordprocessingDrawing" xmlns:w10="urn:schemas-microsoft-com:office:word" xmlns:w="http://schemas.openxmlformats.org/wordprocessingml/2006/main" xmlns:w14="http://schemas.microsoft.com/office/word/2010/wordml" xmlns:wpg="http://schemas.microsoft.com/office/word/2010/wordprocessingGroup" xmlns:wpi="http://schemas.microsoft.com/office/word/2010/wordprocessingInk" xmlns:wne="http://schemas.microsoft.com/office/word/2006/wordml" xmlns:wps="http://schemas.microsoft.com/office/word/2010/wordprocessingShape" mc:Ignorable="w14 wp14">
+<w:footnotes xmlns:wpc="http://schemas.microsoft.com/office/word/2010/wordprocessingCanvas" xmlns:mc="http://schemas.openxmlformats.org/markup-compatibility/2006" xmlns:o="urn:schemas-microsoft-com:office:office" xmlns:r="http://schemas.openxmlformats.org/officeDocument/2006/relationships" xmlns:m="http://schemas.openxmlformats.org/officeDocument/2006/math" xmlns:v="urn:schemas-microsoft-com:vml" xmlns:wp14="http://schemas.microsoft.com/office/word/2010/wordprocessingDrawing" xmlns:wp="http://schemas.openxmlformats.org/drawingml/2006/wordprocessingDrawing" xmlns:w10="urn:schemas-microsoft-com:office:word" xmlns:w="http://schemas.openxmlformats.org/wordprocessingml/2006/main" xmlns:w14="http://schemas.microsoft.com/office/word/2010/wordml" xmlns:w15="http://schemas.microsoft.com/office/word/2012/wordml" xmlns:wpg="http://schemas.microsoft.com/office/word/2010/wordprocessingGroup" xmlns:wpi="http://schemas.microsoft.com/office/word/2010/wordprocessingInk" xmlns:wne="http://schemas.microsoft.com/office/word/2006/wordml" xmlns:wps="http://schemas.microsoft.com/office/word/2010/wordprocessingShape" mc:Ignorable="w14 w15 wp14">
   <w:footnote w:type="separator" w:id="-1">
     <w:p>
       <w:pPr>
@@ -2584,7 +3488,7 @@
 </file>
 
 <file path=word/header1.xml><?xml version="1.0" encoding="utf-8"?>
-<w:hdr xmlns:wpc="http://schemas.microsoft.com/office/word/2010/wordprocessingCanvas" xmlns:mc="http://schemas.openxmlformats.org/markup-compatibility/2006" xmlns:o="urn:schemas-microsoft-com:office:office" xmlns:r="http://schemas.openxmlformats.org/officeDocument/2006/relationships" xmlns:m="http://schemas.openxmlformats.org/officeDocument/2006/math" xmlns:v="urn:schemas-microsoft-com:vml" xmlns:wp14="http://schemas.microsoft.com/office/word/2010/wordprocessingDrawing" xmlns:wp="http://schemas.openxmlformats.org/drawingml/2006/wordprocessingDrawing" xmlns:w10="urn:schemas-microsoft-com:office:word" xmlns:w="http://schemas.openxmlformats.org/wordprocessingml/2006/main" xmlns:w14="http://schemas.microsoft.com/office/word/2010/wordml" xmlns:wpg="http://schemas.microsoft.com/office/word/2010/wordprocessingGroup" xmlns:wpi="http://schemas.microsoft.com/office/word/2010/wordprocessingInk" xmlns:wne="http://schemas.microsoft.com/office/word/2006/wordml" xmlns:wps="http://schemas.microsoft.com/office/word/2010/wordprocessingShape" mc:Ignorable="w14 wp14">
+<w:hdr xmlns:wpc="http://schemas.microsoft.com/office/word/2010/wordprocessingCanvas" xmlns:mc="http://schemas.openxmlformats.org/markup-compatibility/2006" xmlns:o="urn:schemas-microsoft-com:office:office" xmlns:r="http://schemas.openxmlformats.org/officeDocument/2006/relationships" xmlns:m="http://schemas.openxmlformats.org/officeDocument/2006/math" xmlns:v="urn:schemas-microsoft-com:vml" xmlns:wp14="http://schemas.microsoft.com/office/word/2010/wordprocessingDrawing" xmlns:wp="http://schemas.openxmlformats.org/drawingml/2006/wordprocessingDrawing" xmlns:w10="urn:schemas-microsoft-com:office:word" xmlns:w="http://schemas.openxmlformats.org/wordprocessingml/2006/main" xmlns:w14="http://schemas.microsoft.com/office/word/2010/wordml" xmlns:w15="http://schemas.microsoft.com/office/word/2012/wordml" xmlns:wpg="http://schemas.microsoft.com/office/word/2010/wordprocessingGroup" xmlns:wpi="http://schemas.microsoft.com/office/word/2010/wordprocessingInk" xmlns:wne="http://schemas.microsoft.com/office/word/2006/wordml" xmlns:wps="http://schemas.microsoft.com/office/word/2010/wordprocessingShape" mc:Ignorable="w14 w15 wp14">
   <w:p>
     <w:pPr>
       <w:pStyle w:val="Kopfzeile"/>
@@ -2607,7 +3511,7 @@
 </file>
 
 <file path=word/numbering.xml><?xml version="1.0" encoding="utf-8"?>
-<w:numbering xmlns:wpc="http://schemas.microsoft.com/office/word/2010/wordprocessingCanvas" xmlns:mc="http://schemas.openxmlformats.org/markup-compatibility/2006" xmlns:o="urn:schemas-microsoft-com:office:office" xmlns:r="http://schemas.openxmlformats.org/officeDocument/2006/relationships" xmlns:m="http://schemas.openxmlformats.org/officeDocument/2006/math" xmlns:v="urn:schemas-microsoft-com:vml" xmlns:wp14="http://schemas.microsoft.com/office/word/2010/wordprocessingDrawing" xmlns:wp="http://schemas.openxmlformats.org/drawingml/2006/wordprocessingDrawing" xmlns:w10="urn:schemas-microsoft-com:office:word" xmlns:w="http://schemas.openxmlformats.org/wordprocessingml/2006/main" xmlns:w14="http://schemas.microsoft.com/office/word/2010/wordml" xmlns:wpg="http://schemas.microsoft.com/office/word/2010/wordprocessingGroup" xmlns:wpi="http://schemas.microsoft.com/office/word/2010/wordprocessingInk" xmlns:wne="http://schemas.microsoft.com/office/word/2006/wordml" xmlns:wps="http://schemas.microsoft.com/office/word/2010/wordprocessingShape" mc:Ignorable="w14 wp14">
+<w:numbering xmlns:wpc="http://schemas.microsoft.com/office/word/2010/wordprocessingCanvas" xmlns:mc="http://schemas.openxmlformats.org/markup-compatibility/2006" xmlns:o="urn:schemas-microsoft-com:office:office" xmlns:r="http://schemas.openxmlformats.org/officeDocument/2006/relationships" xmlns:m="http://schemas.openxmlformats.org/officeDocument/2006/math" xmlns:v="urn:schemas-microsoft-com:vml" xmlns:wp14="http://schemas.microsoft.com/office/word/2010/wordprocessingDrawing" xmlns:wp="http://schemas.openxmlformats.org/drawingml/2006/wordprocessingDrawing" xmlns:w10="urn:schemas-microsoft-com:office:word" xmlns:w="http://schemas.openxmlformats.org/wordprocessingml/2006/main" xmlns:w14="http://schemas.microsoft.com/office/word/2010/wordml" xmlns:w15="http://schemas.microsoft.com/office/word/2012/wordml" xmlns:wpg="http://schemas.microsoft.com/office/word/2010/wordprocessingGroup" xmlns:wpi="http://schemas.microsoft.com/office/word/2010/wordprocessingInk" xmlns:wne="http://schemas.microsoft.com/office/word/2006/wordml" xmlns:wps="http://schemas.microsoft.com/office/word/2010/wordprocessingShape" mc:Ignorable="w14 w15 wp14">
   <w:abstractNum w:abstractNumId="0">
     <w:nsid w:val="2FFA47A2"/>
     <w:multiLevelType w:val="multilevel"/>
@@ -3312,7 +4216,7 @@
 </file>
 
 <file path=word/styles.xml><?xml version="1.0" encoding="utf-8"?>
-<w:styles xmlns:mc="http://schemas.openxmlformats.org/markup-compatibility/2006" xmlns:r="http://schemas.openxmlformats.org/officeDocument/2006/relationships" xmlns:w="http://schemas.openxmlformats.org/wordprocessingml/2006/main" xmlns:w14="http://schemas.microsoft.com/office/word/2010/wordml" mc:Ignorable="w14">
+<w:styles xmlns:mc="http://schemas.openxmlformats.org/markup-compatibility/2006" xmlns:r="http://schemas.openxmlformats.org/officeDocument/2006/relationships" xmlns:w="http://schemas.openxmlformats.org/wordprocessingml/2006/main" xmlns:w14="http://schemas.microsoft.com/office/word/2010/wordml" xmlns:w15="http://schemas.microsoft.com/office/word/2012/wordml" mc:Ignorable="w14 w15">
   <w:docDefaults>
     <w:rPrDefault>
       <w:rPr>
@@ -3328,559 +4232,378 @@
       </w:pPr>
     </w:pPrDefault>
   </w:docDefaults>
-  <w:latentStyles w:defLockedState="0" w:defUIPriority="99" w:defSemiHidden="1" w:defUnhideWhenUsed="1" w:defQFormat="0" w:count="267">
-    <w:lsdException w:name="Normal" w:semiHidden="0" w:uiPriority="0" w:unhideWhenUsed="0" w:qFormat="1"/>
-    <w:lsdException w:name="heading 1" w:semiHidden="0" w:uiPriority="9" w:unhideWhenUsed="0" w:qFormat="1"/>
-    <w:lsdException w:name="heading 2" w:uiPriority="9" w:qFormat="1"/>
-    <w:lsdException w:name="heading 3" w:uiPriority="9" w:qFormat="1"/>
-    <w:lsdException w:name="heading 4" w:uiPriority="9" w:qFormat="1"/>
-    <w:lsdException w:name="heading 5" w:uiPriority="9" w:qFormat="1"/>
-    <w:lsdException w:name="heading 6" w:uiPriority="9" w:qFormat="1"/>
-    <w:lsdException w:name="heading 7" w:uiPriority="9" w:qFormat="1"/>
-    <w:lsdException w:name="heading 8" w:uiPriority="9" w:qFormat="1"/>
-    <w:lsdException w:name="heading 9" w:uiPriority="9" w:qFormat="1"/>
-    <w:lsdException w:name="toc 1" w:uiPriority="39"/>
-    <w:lsdException w:name="toc 2" w:uiPriority="39"/>
-    <w:lsdException w:name="toc 3" w:uiPriority="39"/>
-    <w:lsdException w:name="toc 4" w:uiPriority="39"/>
-    <w:lsdException w:name="toc 5" w:uiPriority="39"/>
-    <w:lsdException w:name="toc 6" w:uiPriority="39"/>
-    <w:lsdException w:name="toc 7" w:uiPriority="39"/>
-    <w:lsdException w:name="toc 8" w:uiPriority="39"/>
-    <w:lsdException w:name="toc 9" w:uiPriority="39"/>
-    <w:lsdException w:name="caption" w:uiPriority="35" w:qFormat="1"/>
-    <w:lsdException w:name="Title" w:semiHidden="0" w:uiPriority="10" w:unhideWhenUsed="0" w:qFormat="1"/>
-    <w:lsdException w:name="Default Paragraph Font" w:uiPriority="1"/>
-    <w:lsdException w:name="Subtitle" w:semiHidden="0" w:uiPriority="11" w:unhideWhenUsed="0" w:qFormat="1"/>
-    <w:lsdException w:name="Strong" w:semiHidden="0" w:uiPriority="22" w:unhideWhenUsed="0" w:qFormat="1"/>
-    <w:lsdException w:name="Emphasis" w:semiHidden="0" w:uiPriority="20" w:unhideWhenUsed="0" w:qFormat="1"/>
-    <w:lsdException w:name="Table Grid" w:semiHidden="0" w:uiPriority="59" w:unhideWhenUsed="0"/>
-    <w:lsdException w:name="Placeholder Text" w:unhideWhenUsed="0"/>
-    <w:lsdException w:name="No Spacing" w:semiHidden="0" w:uiPriority="1" w:unhideWhenUsed="0" w:qFormat="1"/>
-    <w:lsdException w:name="Light Shading" w:semiHidden="0" w:uiPriority="60" w:unhideWhenUsed="0"/>
-    <w:lsdException w:name="Light List" w:semiHidden="0" w:uiPriority="61" w:unhideWhenUsed="0"/>
-    <w:lsdException w:name="Light Grid" w:semiHidden="0" w:uiPriority="62" w:unhideWhenUsed="0"/>
-    <w:lsdException w:name="Medium Shading 1" w:semiHidden="0" w:uiPriority="63" w:unhideWhenUsed="0"/>
-    <w:lsdException w:name="Medium Shading 2" w:semiHidden="0" w:uiPriority="64" w:unhideWhenUsed="0"/>
-    <w:lsdException w:name="Medium List 1" w:semiHidden="0" w:uiPriority="65" w:unhideWhenUsed="0"/>
-    <w:lsdException w:name="Medium List 2" w:semiHidden="0" w:uiPriority="66" w:unhideWhenUsed="0"/>
-    <w:lsdException w:name="Medium Grid 1" w:semiHidden="0" w:uiPriority="67" w:unhideWhenUsed="0"/>
-    <w:lsdException w:name="Medium Grid 2" w:semiHidden="0" w:uiPriority="68" w:unhideWhenUsed="0"/>
-    <w:lsdException w:name="Medium Grid 3" w:semiHidden="0" w:uiPriority="69" w:unhideWhenUsed="0"/>
-    <w:lsdException w:name="Dark List" w:semiHidden="0" w:uiPriority="70" w:unhideWhenUsed="0"/>
-    <w:lsdException w:name="Colorful Shading" w:semiHidden="0" w:uiPriority="71" w:unhideWhenUsed="0"/>
-    <w:lsdException w:name="Colorful List" w:semiHidden="0" w:uiPriority="72" w:unhideWhenUsed="0"/>
-    <w:lsdException w:name="Colorful Grid" w:semiHidden="0" w:uiPriority="73" w:unhideWhenUsed="0"/>
-    <w:lsdException w:name="Light Shading Accent 1" w:semiHidden="0" w:uiPriority="60" w:unhideWhenUsed="0"/>
-    <w:lsdException w:name="Light List Accent 1" w:semiHidden="0" w:uiPriority="61" w:unhideWhenUsed="0"/>
-    <w:lsdException w:name="Light Grid Accent 1" w:semiHidden="0" w:uiPriority="62" w:unhideWhenUsed="0"/>
-    <w:lsdException w:name="Medium Shading 1 Accent 1" w:semiHidden="0" w:uiPriority="63" w:unhideWhenUsed="0"/>
-    <w:lsdException w:name="Medium Shading 2 Accent 1" w:semiHidden="0" w:uiPriority="64" w:unhideWhenUsed="0"/>
-    <w:lsdException w:name="Medium List 1 Accent 1" w:semiHidden="0" w:uiPriority="65" w:unhideWhenUsed="0"/>
-    <w:lsdException w:name="Revision" w:unhideWhenUsed="0"/>
-    <w:lsdException w:name="List Paragraph" w:semiHidden="0" w:uiPriority="34" w:unhideWhenUsed="0" w:qFormat="1"/>
-    <w:lsdException w:name="Quote" w:semiHidden="0" w:uiPriority="29" w:unhideWhenUsed="0" w:qFormat="1"/>
-    <w:lsdException w:name="Intense Quote" w:semiHidden="0" w:uiPriority="30" w:unhideWhenUsed="0" w:qFormat="1"/>
-    <w:lsdException w:name="Medium List 2 Accent 1" w:semiHidden="0" w:uiPriority="66" w:unhideWhenUsed="0"/>
-    <w:lsdException w:name="Medium Grid 1 Accent 1" w:semiHidden="0" w:uiPriority="67" w:unhideWhenUsed="0"/>
-    <w:lsdException w:name="Medium Grid 2 Accent 1" w:semiHidden="0" w:uiPriority="68" w:unhideWhenUsed="0"/>
-    <w:lsdException w:name="Medium Grid 3 Accent 1" w:semiHidden="0" w:uiPriority="69" w:unhideWhenUsed="0"/>
-    <w:lsdException w:name="Dark List Accent 1" w:semiHidden="0" w:uiPriority="70" w:unhideWhenUsed="0"/>
-    <w:lsdException w:name="Colorful Shading Accent 1" w:semiHidden="0" w:uiPriority="71" w:unhideWhenUsed="0"/>
-    <w:lsdException w:name="Colorful List Accent 1" w:semiHidden="0" w:uiPriority="72" w:unhideWhenUsed="0"/>
-    <w:lsdException w:name="Colorful Grid Accent 1" w:semiHidden="0" w:uiPriority="73" w:unhideWhenUsed="0"/>
-    <w:lsdException w:name="Light Shading Accent 2" w:semiHidden="0" w:uiPriority="60" w:unhideWhenUsed="0"/>
-    <w:lsdException w:name="Light List Accent 2" w:semiHidden="0" w:uiPriority="61" w:unhideWhenUsed="0"/>
-    <w:lsdException w:name="Light Grid Accent 2" w:semiHidden="0" w:uiPriority="62" w:unhideWhenUsed="0"/>
-    <w:lsdException w:name="Medium Shading 1 Accent 2" w:semiHidden="0" w:uiPriority="63" w:unhideWhenUsed="0"/>
-    <w:lsdException w:name="Medium Shading 2 Accent 2" w:semiHidden="0" w:uiPriority="64" w:unhideWhenUsed="0"/>
-    <w:lsdException w:name="Medium List 1 Accent 2" w:semiHidden="0" w:uiPriority="65" w:unhideWhenUsed="0"/>
-    <w:lsdException w:name="Medium List 2 Accent 2" w:semiHidden="0" w:uiPriority="66" w:unhideWhenUsed="0"/>
-    <w:lsdException w:name="Medium Grid 1 Accent 2" w:semiHidden="0" w:uiPriority="67" w:unhideWhenUsed="0"/>
-    <w:lsdException w:name="Medium Grid 2 Accent 2" w:semiHidden="0" w:uiPriority="68" w:unhideWhenUsed="0"/>
-    <w:lsdException w:name="Medium Grid 3 Accent 2" w:semiHidden="0" w:uiPriority="69" w:unhideWhenUsed="0"/>
-    <w:lsdException w:name="Dark List Accent 2" w:semiHidden="0" w:uiPriority="70" w:unhideWhenUsed="0"/>
-    <w:lsdException w:name="Colorful Shading Accent 2" w:semiHidden="0" w:uiPriority="71" w:unhideWhenUsed="0"/>
-    <w:lsdException w:name="Colorful List Accent 2" w:semiHidden="0" w:uiPriority="72" w:unhideWhenUsed="0"/>
-    <w:lsdException w:name="Colorful Grid Accent 2" w:semiHidden="0" w:uiPriority="73" w:unhideWhenUsed="0"/>
-    <w:lsdException w:name="Light Shading Accent 3" w:semiHidden="0" w:uiPriority="60" w:unhideWhenUsed="0"/>
-    <w:lsdException w:name="Light List Accent 3" w:semiHidden="0" w:uiPriority="61" w:unhideWhenUsed="0"/>
-    <w:lsdException w:name="Light Grid Accent 3" w:semiHidden="0" w:uiPriority="62" w:unhideWhenUsed="0"/>
-    <w:lsdException w:name="Medium Shading 1 Accent 3" w:semiHidden="0" w:uiPriority="63" w:unhideWhenUsed="0"/>
-    <w:lsdException w:name="Medium Shading 2 Accent 3" w:semiHidden="0" w:uiPriority="64" w:unhideWhenUsed="0"/>
-    <w:lsdException w:name="Medium List 1 Accent 3" w:semiHidden="0" w:uiPriority="65" w:unhideWhenUsed="0"/>
-    <w:lsdException w:name="Medium List 2 Accent 3" w:semiHidden="0" w:uiPriority="66" w:unhideWhenUsed="0"/>
-    <w:lsdException w:name="Medium Grid 1 Accent 3" w:semiHidden="0" w:uiPriority="67" w:unhideWhenUsed="0"/>
-    <w:lsdException w:name="Medium Grid 2 Accent 3" w:semiHidden="0" w:uiPriority="68" w:unhideWhenUsed="0"/>
-    <w:lsdException w:name="Medium Grid 3 Accent 3" w:semiHidden="0" w:uiPriority="69" w:unhideWhenUsed="0"/>
-    <w:lsdException w:name="Dark List Accent 3" w:semiHidden="0" w:uiPriority="70" w:unhideWhenUsed="0"/>
-    <w:lsdException w:name="Colorful Shading Accent 3" w:semiHidden="0" w:uiPriority="71" w:unhideWhenUsed="0"/>
-    <w:lsdException w:name="Colorful List Accent 3" w:semiHidden="0" w:uiPriority="72" w:unhideWhenUsed="0"/>
-    <w:lsdException w:name="Colorful Grid Accent 3" w:semiHidden="0" w:uiPriority="73" w:unhideWhenUsed="0"/>
-    <w:lsdException w:name="Light Shading Accent 4" w:semiHidden="0" w:uiPriority="60" w:unhideWhenUsed="0"/>
-    <w:lsdException w:name="Light List Accent 4" w:semiHidden="0" w:uiPriority="61" w:unhideWhenUsed="0"/>
-    <w:lsdException w:name="Light Grid Accent 4" w:semiHidden="0" w:uiPriority="62" w:unhideWhenUsed="0"/>
-    <w:lsdException w:name="Medium Shading 1 Accent 4" w:semiHidden="0" w:uiPriority="63" w:unhideWhenUsed="0"/>
-    <w:lsdException w:name="Medium Shading 2 Accent 4" w:semiHidden="0" w:uiPriority="64" w:unhideWhenUsed="0"/>
-    <w:lsdException w:name="Medium List 1 Accent 4" w:semiHidden="0" w:uiPriority="65" w:unhideWhenUsed="0"/>
-    <w:lsdException w:name="Medium List 2 Accent 4" w:semiHidden="0" w:uiPriority="66" w:unhideWhenUsed="0"/>
-    <w:lsdException w:name="Medium Grid 1 Accent 4" w:semiHidden="0" w:uiPriority="67" w:unhideWhenUsed="0"/>
-    <w:lsdException w:name="Medium Grid 2 Accent 4" w:semiHidden="0" w:uiPriority="68" w:unhideWhenUsed="0"/>
-    <w:lsdException w:name="Medium Grid 3 Accent 4" w:semiHidden="0" w:uiPriority="69" w:unhideWhenUsed="0"/>
-    <w:lsdException w:name="Dark List Accent 4" w:semiHidden="0" w:uiPriority="70" w:unhideWhenUsed="0"/>
-    <w:lsdException w:name="Colorful Shading Accent 4" w:semiHidden="0" w:uiPriority="71" w:unhideWhenUsed="0"/>
-    <w:lsdException w:name="Colorful List Accent 4" w:semiHidden="0" w:uiPriority="72" w:unhideWhenUsed="0"/>
-    <w:lsdException w:name="Colorful Grid Accent 4" w:semiHidden="0" w:uiPriority="73" w:unhideWhenUsed="0"/>
-    <w:lsdException w:name="Light Shading Accent 5" w:semiHidden="0" w:uiPriority="60" w:unhideWhenUsed="0"/>
-    <w:lsdException w:name="Light List Accent 5" w:semiHidden="0" w:uiPriority="61" w:unhideWhenUsed="0"/>
-    <w:lsdException w:name="Light Grid Accent 5" w:semiHidden="0" w:uiPriority="62" w:unhideWhenUsed="0"/>
-    <w:lsdException w:name="Medium Shading 1 Accent 5" w:semiHidden="0" w:uiPriority="63" w:unhideWhenUsed="0"/>
-    <w:lsdException w:name="Medium Shading 2 Accent 5" w:semiHidden="0" w:uiPriority="64" w:unhideWhenUsed="0"/>
-    <w:lsdException w:name="Medium List 1 Accent 5" w:semiHidden="0" w:uiPriority="65" w:unhideWhenUsed="0"/>
-    <w:lsdException w:name="Medium List 2 Accent 5" w:semiHidden="0" w:uiPriority="66" w:unhideWhenUsed="0"/>
-    <w:lsdException w:name="Medium Grid 1 Accent 5" w:semiHidden="0" w:uiPriority="67" w:unhideWhenUsed="0"/>
-    <w:lsdException w:name="Medium Grid 2 Accent 5" w:semiHidden="0" w:uiPriority="68" w:unhideWhenUsed="0"/>
-    <w:lsdException w:name="Medium Grid 3 Accent 5" w:semiHidden="0" w:uiPriority="69" w:unhideWhenUsed="0"/>
-    <w:lsdException w:name="Dark List Accent 5" w:semiHidden="0" w:uiPriority="70" w:unhideWhenUsed="0"/>
-    <w:lsdException w:name="Colorful Shading Accent 5" w:semiHidden="0" w:uiPriority="71" w:unhideWhenUsed="0"/>
-    <w:lsdException w:name="Colorful List Accent 5" w:semiHidden="0" w:uiPriority="72" w:unhideWhenUsed="0"/>
-    <w:lsdException w:name="Colorful Grid Accent 5" w:semiHidden="0" w:uiPriority="73" w:unhideWhenUsed="0"/>
-    <w:lsdException w:name="Light Shading Accent 6" w:semiHidden="0" w:uiPriority="60" w:unhideWhenUsed="0"/>
-    <w:lsdException w:name="Light List Accent 6" w:semiHidden="0" w:uiPriority="61" w:unhideWhenUsed="0"/>
-    <w:lsdException w:name="Light Grid Accent 6" w:semiHidden="0" w:uiPriority="62" w:unhideWhenUsed="0"/>
-    <w:lsdException w:name="Medium Shading 1 Accent 6" w:semiHidden="0" w:uiPriority="63" w:unhideWhenUsed="0"/>
-    <w:lsdException w:name="Medium Shading 2 Accent 6" w:semiHidden="0" w:uiPriority="64" w:unhideWhenUsed="0"/>
-    <w:lsdException w:name="Medium List 1 Accent 6" w:semiHidden="0" w:uiPriority="65" w:unhideWhenUsed="0"/>
-    <w:lsdException w:name="Medium List 2 Accent 6" w:semiHidden="0" w:uiPriority="66" w:unhideWhenUsed="0"/>
-    <w:lsdException w:name="Medium Grid 1 Accent 6" w:semiHidden="0" w:uiPriority="67" w:unhideWhenUsed="0"/>
-    <w:lsdException w:name="Medium Grid 2 Accent 6" w:semiHidden="0" w:uiPriority="68" w:unhideWhenUsed="0"/>
-    <w:lsdException w:name="Medium Grid 3 Accent 6" w:semiHidden="0" w:uiPriority="69" w:unhideWhenUsed="0"/>
-    <w:lsdException w:name="Dark List Accent 6" w:semiHidden="0" w:uiPriority="70" w:unhideWhenUsed="0"/>
-    <w:lsdException w:name="Colorful Shading Accent 6" w:semiHidden="0" w:uiPriority="71" w:unhideWhenUsed="0"/>
-    <w:lsdException w:name="Colorful List Accent 6" w:semiHidden="0" w:uiPriority="72" w:unhideWhenUsed="0"/>
-    <w:lsdException w:name="Colorful Grid Accent 6" w:semiHidden="0" w:uiPriority="73" w:unhideWhenUsed="0"/>
-    <w:lsdException w:name="Subtle Emphasis" w:semiHidden="0" w:uiPriority="19" w:unhideWhenUsed="0" w:qFormat="1"/>
-    <w:lsdException w:name="Intense Emphasis" w:semiHidden="0" w:uiPriority="21" w:unhideWhenUsed="0" w:qFormat="1"/>
-    <w:lsdException w:name="Subtle Reference" w:semiHidden="0" w:uiPriority="31" w:unhideWhenUsed="0" w:qFormat="1"/>
-    <w:lsdException w:name="Intense Reference" w:semiHidden="0" w:uiPriority="32" w:unhideWhenUsed="0" w:qFormat="1"/>
-    <w:lsdException w:name="Book Title" w:semiHidden="0" w:uiPriority="33" w:unhideWhenUsed="0" w:qFormat="1"/>
-    <w:lsdException w:name="Bibliography" w:uiPriority="37"/>
-    <w:lsdException w:name="TOC Heading" w:uiPriority="39" w:qFormat="1"/>
-  </w:latentStyles>
-  <w:style w:type="paragraph" w:default="1" w:styleId="Standard">
-    <w:name w:val="Normal"/>
-    <w:qFormat/>
-  </w:style>
-  <w:style w:type="character" w:default="1" w:styleId="Absatz-Standardschriftart">
-    <w:name w:val="Default Paragraph Font"/>
-    <w:uiPriority w:val="1"/>
-    <w:semiHidden/>
-    <w:unhideWhenUsed/>
-  </w:style>
-  <w:style w:type="table" w:default="1" w:styleId="NormaleTabelle">
-    <w:name w:val="Normal Table"/>
-    <w:uiPriority w:val="99"/>
-    <w:semiHidden/>
-    <w:unhideWhenUsed/>
-    <w:tblPr>
-      <w:tblInd w:w="0" w:type="dxa"/>
-      <w:tblCellMar>
-        <w:top w:w="0" w:type="dxa"/>
-        <w:left w:w="108" w:type="dxa"/>
-        <w:bottom w:w="0" w:type="dxa"/>
-        <w:right w:w="108" w:type="dxa"/>
-      </w:tblCellMar>
-    </w:tblPr>
-  </w:style>
-  <w:style w:type="numbering" w:default="1" w:styleId="KeineListe">
-    <w:name w:val="No List"/>
-    <w:uiPriority w:val="99"/>
-    <w:semiHidden/>
-    <w:unhideWhenUsed/>
-  </w:style>
-  <w:style w:type="paragraph" w:styleId="Kopfzeile">
-    <w:name w:val="header"/>
-    <w:basedOn w:val="Standard"/>
-    <w:link w:val="KopfzeileZchn"/>
-    <w:uiPriority w:val="99"/>
-    <w:unhideWhenUsed/>
-    <w:rsid w:val="00B53E5A"/>
-    <w:pPr>
-      <w:tabs>
-        <w:tab w:val="center" w:pos="4536"/>
-        <w:tab w:val="right" w:pos="9072"/>
-      </w:tabs>
-      <w:spacing w:after="0" w:line="240" w:lineRule="auto"/>
-    </w:pPr>
-  </w:style>
-  <w:style w:type="character" w:customStyle="1" w:styleId="KopfzeileZchn">
-    <w:name w:val="Kopfzeile Zchn"/>
-    <w:basedOn w:val="Absatz-Standardschriftart"/>
-    <w:link w:val="Kopfzeile"/>
-    <w:uiPriority w:val="99"/>
-    <w:rsid w:val="00B53E5A"/>
-  </w:style>
-  <w:style w:type="paragraph" w:styleId="Fuzeile">
-    <w:name w:val="footer"/>
-    <w:basedOn w:val="Standard"/>
-    <w:link w:val="FuzeileZchn"/>
-    <w:uiPriority w:val="99"/>
-    <w:unhideWhenUsed/>
-    <w:rsid w:val="00B53E5A"/>
-    <w:pPr>
-      <w:tabs>
-        <w:tab w:val="center" w:pos="4536"/>
-        <w:tab w:val="right" w:pos="9072"/>
-      </w:tabs>
-      <w:spacing w:after="0" w:line="240" w:lineRule="auto"/>
-    </w:pPr>
-  </w:style>
-  <w:style w:type="character" w:customStyle="1" w:styleId="FuzeileZchn">
-    <w:name w:val="Fußzeile Zchn"/>
-    <w:basedOn w:val="Absatz-Standardschriftart"/>
-    <w:link w:val="Fuzeile"/>
-    <w:uiPriority w:val="99"/>
-    <w:rsid w:val="00B53E5A"/>
-  </w:style>
-  <w:style w:type="paragraph" w:styleId="Sprechblasentext">
-    <w:name w:val="Balloon Text"/>
-    <w:basedOn w:val="Standard"/>
-    <w:link w:val="SprechblasentextZchn"/>
-    <w:uiPriority w:val="99"/>
-    <w:semiHidden/>
-    <w:unhideWhenUsed/>
-    <w:rsid w:val="00B53E5A"/>
-    <w:pPr>
-      <w:spacing w:after="0" w:line="240" w:lineRule="auto"/>
-    </w:pPr>
-    <w:rPr>
-      <w:rFonts w:ascii="Tahoma" w:hAnsi="Tahoma" w:cs="Tahoma"/>
-      <w:sz w:val="16"/>
-      <w:szCs w:val="16"/>
-    </w:rPr>
-  </w:style>
-  <w:style w:type="character" w:customStyle="1" w:styleId="SprechblasentextZchn">
-    <w:name w:val="Sprechblasentext Zchn"/>
-    <w:basedOn w:val="Absatz-Standardschriftart"/>
-    <w:link w:val="Sprechblasentext"/>
-    <w:uiPriority w:val="99"/>
-    <w:semiHidden/>
-    <w:rsid w:val="00B53E5A"/>
-    <w:rPr>
-      <w:rFonts w:ascii="Tahoma" w:hAnsi="Tahoma" w:cs="Tahoma"/>
-      <w:sz w:val="16"/>
-      <w:szCs w:val="16"/>
-    </w:rPr>
-  </w:style>
-  <w:style w:type="paragraph" w:styleId="Listenabsatz">
-    <w:name w:val="List Paragraph"/>
-    <w:basedOn w:val="Standard"/>
-    <w:uiPriority w:val="34"/>
-    <w:qFormat/>
-    <w:rsid w:val="00664355"/>
-    <w:pPr>
-      <w:ind w:left="720"/>
-      <w:contextualSpacing/>
-    </w:pPr>
-  </w:style>
-  <w:style w:type="paragraph" w:styleId="StandardWeb">
-    <w:name w:val="Normal (Web)"/>
-    <w:basedOn w:val="Standard"/>
-    <w:uiPriority w:val="99"/>
-    <w:semiHidden/>
-    <w:unhideWhenUsed/>
-    <w:rsid w:val="006645C3"/>
-    <w:pPr>
-      <w:spacing w:before="100" w:beforeAutospacing="1" w:after="100" w:afterAutospacing="1" w:line="240" w:lineRule="auto"/>
-    </w:pPr>
-    <w:rPr>
-      <w:rFonts w:ascii="Times New Roman" w:eastAsia="Times New Roman" w:hAnsi="Times New Roman" w:cs="Times New Roman"/>
-      <w:sz w:val="24"/>
-      <w:szCs w:val="24"/>
-      <w:lang w:eastAsia="en-GB"/>
-    </w:rPr>
-  </w:style>
-  <w:style w:type="character" w:styleId="Fett">
-    <w:name w:val="Strong"/>
-    <w:basedOn w:val="Absatz-Standardschriftart"/>
-    <w:uiPriority w:val="22"/>
-    <w:qFormat/>
-    <w:rsid w:val="006645C3"/>
-    <w:rPr>
-      <w:b/>
-      <w:bCs/>
-    </w:rPr>
-  </w:style>
-  <w:style w:type="character" w:styleId="Hyperlink">
-    <w:name w:val="Hyperlink"/>
-    <w:basedOn w:val="Absatz-Standardschriftart"/>
-    <w:uiPriority w:val="99"/>
-    <w:unhideWhenUsed/>
-    <w:rsid w:val="00BE01A8"/>
-    <w:rPr>
-      <w:color w:val="0000FF" w:themeColor="hyperlink"/>
-      <w:u w:val="single"/>
-    </w:rPr>
-  </w:style>
-  <w:style w:type="table" w:styleId="Tabellenraster">
-    <w:name w:val="Table Grid"/>
-    <w:basedOn w:val="NormaleTabelle"/>
-    <w:uiPriority w:val="59"/>
-    <w:rsid w:val="00FD04F7"/>
-    <w:pPr>
-      <w:spacing w:after="0" w:line="240" w:lineRule="auto"/>
-    </w:pPr>
-    <w:tblPr>
-      <w:tblBorders>
-        <w:top w:val="single" w:sz="4" w:space="0" w:color="auto"/>
-        <w:left w:val="single" w:sz="4" w:space="0" w:color="auto"/>
-        <w:bottom w:val="single" w:sz="4" w:space="0" w:color="auto"/>
-        <w:right w:val="single" w:sz="4" w:space="0" w:color="auto"/>
-        <w:insideH w:val="single" w:sz="4" w:space="0" w:color="auto"/>
-        <w:insideV w:val="single" w:sz="4" w:space="0" w:color="auto"/>
-      </w:tblBorders>
-    </w:tblPr>
-  </w:style>
-  <w:style w:type="paragraph" w:styleId="Titel">
-    <w:name w:val="Title"/>
-    <w:basedOn w:val="Standard"/>
-    <w:next w:val="Standard"/>
-    <w:link w:val="TitelZchn"/>
-    <w:uiPriority w:val="10"/>
-    <w:qFormat/>
-    <w:rsid w:val="003F166A"/>
-    <w:pPr>
-      <w:pBdr>
-        <w:bottom w:val="single" w:sz="8" w:space="4" w:color="4F81BD" w:themeColor="accent1"/>
-      </w:pBdr>
-      <w:spacing w:after="300" w:line="240" w:lineRule="auto"/>
-      <w:contextualSpacing/>
-    </w:pPr>
-    <w:rPr>
-      <w:rFonts w:asciiTheme="majorHAnsi" w:eastAsiaTheme="majorEastAsia" w:hAnsiTheme="majorHAnsi" w:cstheme="majorBidi"/>
-      <w:color w:val="17365D" w:themeColor="text2" w:themeShade="BF"/>
-      <w:spacing w:val="5"/>
-      <w:kern w:val="28"/>
-      <w:sz w:val="52"/>
-      <w:szCs w:val="52"/>
-      <w:lang w:val="de-DE" w:eastAsia="de-DE"/>
-    </w:rPr>
-  </w:style>
-  <w:style w:type="character" w:customStyle="1" w:styleId="TitelZchn">
-    <w:name w:val="Titel Zchn"/>
-    <w:basedOn w:val="Absatz-Standardschriftart"/>
-    <w:link w:val="Titel"/>
-    <w:uiPriority w:val="10"/>
-    <w:rsid w:val="003F166A"/>
-    <w:rPr>
-      <w:rFonts w:asciiTheme="majorHAnsi" w:eastAsiaTheme="majorEastAsia" w:hAnsiTheme="majorHAnsi" w:cstheme="majorBidi"/>
-      <w:color w:val="17365D" w:themeColor="text2" w:themeShade="BF"/>
-      <w:spacing w:val="5"/>
-      <w:kern w:val="28"/>
-      <w:sz w:val="52"/>
-      <w:szCs w:val="52"/>
-      <w:lang w:val="de-DE" w:eastAsia="de-DE"/>
-    </w:rPr>
-  </w:style>
-  <w:style w:type="paragraph" w:styleId="Untertitel">
-    <w:name w:val="Subtitle"/>
-    <w:basedOn w:val="Standard"/>
-    <w:next w:val="Standard"/>
-    <w:link w:val="UntertitelZchn"/>
-    <w:uiPriority w:val="11"/>
-    <w:qFormat/>
-    <w:rsid w:val="003F166A"/>
-    <w:pPr>
-      <w:numPr>
-        <w:ilvl w:val="1"/>
-      </w:numPr>
-    </w:pPr>
-    <w:rPr>
-      <w:rFonts w:asciiTheme="majorHAnsi" w:eastAsiaTheme="majorEastAsia" w:hAnsiTheme="majorHAnsi" w:cstheme="majorBidi"/>
-      <w:i/>
-      <w:iCs/>
-      <w:color w:val="4F81BD" w:themeColor="accent1"/>
-      <w:spacing w:val="15"/>
-      <w:sz w:val="24"/>
-      <w:szCs w:val="24"/>
-      <w:lang w:val="de-DE" w:eastAsia="de-DE"/>
-    </w:rPr>
-  </w:style>
-  <w:style w:type="character" w:customStyle="1" w:styleId="UntertitelZchn">
-    <w:name w:val="Untertitel Zchn"/>
-    <w:basedOn w:val="Absatz-Standardschriftart"/>
-    <w:link w:val="Untertitel"/>
-    <w:uiPriority w:val="11"/>
-    <w:rsid w:val="003F166A"/>
-    <w:rPr>
-      <w:rFonts w:asciiTheme="majorHAnsi" w:eastAsiaTheme="majorEastAsia" w:hAnsiTheme="majorHAnsi" w:cstheme="majorBidi"/>
-      <w:i/>
-      <w:iCs/>
-      <w:color w:val="4F81BD" w:themeColor="accent1"/>
-      <w:spacing w:val="15"/>
-      <w:sz w:val="24"/>
-      <w:szCs w:val="24"/>
-      <w:lang w:val="de-DE" w:eastAsia="de-DE"/>
-    </w:rPr>
-  </w:style>
-</w:styles>
-</file>
-
-<file path=word/stylesWithEffects.xml><?xml version="1.0" encoding="utf-8"?>
-<w:styles xmlns:wpc="http://schemas.microsoft.com/office/word/2010/wordprocessingCanvas" xmlns:mc="http://schemas.openxmlformats.org/markup-compatibility/2006" xmlns:o="urn:schemas-microsoft-com:office:office" xmlns:r="http://schemas.openxmlformats.org/officeDocument/2006/relationships" xmlns:m="http://schemas.openxmlformats.org/officeDocument/2006/math" xmlns:v="urn:schemas-microsoft-com:vml" xmlns:wp14="http://schemas.microsoft.com/office/word/2010/wordprocessingDrawing" xmlns:wp="http://schemas.openxmlformats.org/drawingml/2006/wordprocessingDrawing" xmlns:w10="urn:schemas-microsoft-com:office:word" xmlns:w="http://schemas.openxmlformats.org/wordprocessingml/2006/main" xmlns:w14="http://schemas.microsoft.com/office/word/2010/wordml" xmlns:wpg="http://schemas.microsoft.com/office/word/2010/wordprocessingGroup" xmlns:wpi="http://schemas.microsoft.com/office/word/2010/wordprocessingInk" xmlns:wne="http://schemas.microsoft.com/office/word/2006/wordml" xmlns:wps="http://schemas.microsoft.com/office/word/2010/wordprocessingShape" mc:Ignorable="w14 wp14">
-  <w:docDefaults>
-    <w:rPrDefault>
-      <w:rPr>
-        <w:rFonts w:asciiTheme="minorHAnsi" w:eastAsiaTheme="minorHAnsi" w:hAnsiTheme="minorHAnsi" w:cstheme="minorBidi"/>
-        <w:sz w:val="22"/>
-        <w:szCs w:val="22"/>
-        <w:lang w:val="en-GB" w:eastAsia="en-US" w:bidi="ar-SA"/>
-      </w:rPr>
-    </w:rPrDefault>
-    <w:pPrDefault>
-      <w:pPr>
-        <w:spacing w:after="200" w:line="276" w:lineRule="auto"/>
-      </w:pPr>
-    </w:pPrDefault>
-  </w:docDefaults>
-  <w:latentStyles w:defLockedState="0" w:defUIPriority="99" w:defSemiHidden="1" w:defUnhideWhenUsed="1" w:defQFormat="0" w:count="267">
-    <w:lsdException w:name="Normal" w:semiHidden="0" w:uiPriority="0" w:unhideWhenUsed="0" w:qFormat="1"/>
-    <w:lsdException w:name="heading 1" w:semiHidden="0" w:uiPriority="9" w:unhideWhenUsed="0" w:qFormat="1"/>
-    <w:lsdException w:name="heading 2" w:uiPriority="9" w:qFormat="1"/>
-    <w:lsdException w:name="heading 3" w:uiPriority="9" w:qFormat="1"/>
-    <w:lsdException w:name="heading 4" w:uiPriority="9" w:qFormat="1"/>
-    <w:lsdException w:name="heading 5" w:uiPriority="9" w:qFormat="1"/>
-    <w:lsdException w:name="heading 6" w:uiPriority="9" w:qFormat="1"/>
-    <w:lsdException w:name="heading 7" w:uiPriority="9" w:qFormat="1"/>
-    <w:lsdException w:name="heading 8" w:uiPriority="9" w:qFormat="1"/>
-    <w:lsdException w:name="heading 9" w:uiPriority="9" w:qFormat="1"/>
-    <w:lsdException w:name="toc 1" w:uiPriority="39"/>
-    <w:lsdException w:name="toc 2" w:uiPriority="39"/>
-    <w:lsdException w:name="toc 3" w:uiPriority="39"/>
-    <w:lsdException w:name="toc 4" w:uiPriority="39"/>
-    <w:lsdException w:name="toc 5" w:uiPriority="39"/>
-    <w:lsdException w:name="toc 6" w:uiPriority="39"/>
-    <w:lsdException w:name="toc 7" w:uiPriority="39"/>
-    <w:lsdException w:name="toc 8" w:uiPriority="39"/>
-    <w:lsdException w:name="toc 9" w:uiPriority="39"/>
-    <w:lsdException w:name="caption" w:uiPriority="35" w:qFormat="1"/>
-    <w:lsdException w:name="Title" w:semiHidden="0" w:uiPriority="10" w:unhideWhenUsed="0" w:qFormat="1"/>
-    <w:lsdException w:name="Default Paragraph Font" w:uiPriority="1"/>
-    <w:lsdException w:name="Subtitle" w:semiHidden="0" w:uiPriority="11" w:unhideWhenUsed="0" w:qFormat="1"/>
-    <w:lsdException w:name="Strong" w:semiHidden="0" w:uiPriority="22" w:unhideWhenUsed="0" w:qFormat="1"/>
-    <w:lsdException w:name="Emphasis" w:semiHidden="0" w:uiPriority="20" w:unhideWhenUsed="0" w:qFormat="1"/>
-    <w:lsdException w:name="Table Grid" w:semiHidden="0" w:uiPriority="59" w:unhideWhenUsed="0"/>
-    <w:lsdException w:name="Placeholder Text" w:unhideWhenUsed="0"/>
-    <w:lsdException w:name="No Spacing" w:semiHidden="0" w:uiPriority="1" w:unhideWhenUsed="0" w:qFormat="1"/>
-    <w:lsdException w:name="Light Shading" w:semiHidden="0" w:uiPriority="60" w:unhideWhenUsed="0"/>
-    <w:lsdException w:name="Light List" w:semiHidden="0" w:uiPriority="61" w:unhideWhenUsed="0"/>
-    <w:lsdException w:name="Light Grid" w:semiHidden="0" w:uiPriority="62" w:unhideWhenUsed="0"/>
-    <w:lsdException w:name="Medium Shading 1" w:semiHidden="0" w:uiPriority="63" w:unhideWhenUsed="0"/>
-    <w:lsdException w:name="Medium Shading 2" w:semiHidden="0" w:uiPriority="64" w:unhideWhenUsed="0"/>
-    <w:lsdException w:name="Medium List 1" w:semiHidden="0" w:uiPriority="65" w:unhideWhenUsed="0"/>
-    <w:lsdException w:name="Medium List 2" w:semiHidden="0" w:uiPriority="66" w:unhideWhenUsed="0"/>
-    <w:lsdException w:name="Medium Grid 1" w:semiHidden="0" w:uiPriority="67" w:unhideWhenUsed="0"/>
-    <w:lsdException w:name="Medium Grid 2" w:semiHidden="0" w:uiPriority="68" w:unhideWhenUsed="0"/>
-    <w:lsdException w:name="Medium Grid 3" w:semiHidden="0" w:uiPriority="69" w:unhideWhenUsed="0"/>
-    <w:lsdException w:name="Dark List" w:semiHidden="0" w:uiPriority="70" w:unhideWhenUsed="0"/>
-    <w:lsdException w:name="Colorful Shading" w:semiHidden="0" w:uiPriority="71" w:unhideWhenUsed="0"/>
-    <w:lsdException w:name="Colorful List" w:semiHidden="0" w:uiPriority="72" w:unhideWhenUsed="0"/>
-    <w:lsdException w:name="Colorful Grid" w:semiHidden="0" w:uiPriority="73" w:unhideWhenUsed="0"/>
-    <w:lsdException w:name="Light Shading Accent 1" w:semiHidden="0" w:uiPriority="60" w:unhideWhenUsed="0"/>
-    <w:lsdException w:name="Light List Accent 1" w:semiHidden="0" w:uiPriority="61" w:unhideWhenUsed="0"/>
-    <w:lsdException w:name="Light Grid Accent 1" w:semiHidden="0" w:uiPriority="62" w:unhideWhenUsed="0"/>
-    <w:lsdException w:name="Medium Shading 1 Accent 1" w:semiHidden="0" w:uiPriority="63" w:unhideWhenUsed="0"/>
-    <w:lsdException w:name="Medium Shading 2 Accent 1" w:semiHidden="0" w:uiPriority="64" w:unhideWhenUsed="0"/>
-    <w:lsdException w:name="Medium List 1 Accent 1" w:semiHidden="0" w:uiPriority="65" w:unhideWhenUsed="0"/>
-    <w:lsdException w:name="Revision" w:unhideWhenUsed="0"/>
-    <w:lsdException w:name="List Paragraph" w:semiHidden="0" w:uiPriority="34" w:unhideWhenUsed="0" w:qFormat="1"/>
-    <w:lsdException w:name="Quote" w:semiHidden="0" w:uiPriority="29" w:unhideWhenUsed="0" w:qFormat="1"/>
-    <w:lsdException w:name="Intense Quote" w:semiHidden="0" w:uiPriority="30" w:unhideWhenUsed="0" w:qFormat="1"/>
-    <w:lsdException w:name="Medium List 2 Accent 1" w:semiHidden="0" w:uiPriority="66" w:unhideWhenUsed="0"/>
-    <w:lsdException w:name="Medium Grid 1 Accent 1" w:semiHidden="0" w:uiPriority="67" w:unhideWhenUsed="0"/>
-    <w:lsdException w:name="Medium Grid 2 Accent 1" w:semiHidden="0" w:uiPriority="68" w:unhideWhenUsed="0"/>
-    <w:lsdException w:name="Medium Grid 3 Accent 1" w:semiHidden="0" w:uiPriority="69" w:unhideWhenUsed="0"/>
-    <w:lsdException w:name="Dark List Accent 1" w:semiHidden="0" w:uiPriority="70" w:unhideWhenUsed="0"/>
-    <w:lsdException w:name="Colorful Shading Accent 1" w:semiHidden="0" w:uiPriority="71" w:unhideWhenUsed="0"/>
-    <w:lsdException w:name="Colorful List Accent 1" w:semiHidden="0" w:uiPriority="72" w:unhideWhenUsed="0"/>
-    <w:lsdException w:name="Colorful Grid Accent 1" w:semiHidden="0" w:uiPriority="73" w:unhideWhenUsed="0"/>
-    <w:lsdException w:name="Light Shading Accent 2" w:semiHidden="0" w:uiPriority="60" w:unhideWhenUsed="0"/>
-    <w:lsdException w:name="Light List Accent 2" w:semiHidden="0" w:uiPriority="61" w:unhideWhenUsed="0"/>
-    <w:lsdException w:name="Light Grid Accent 2" w:semiHidden="0" w:uiPriority="62" w:unhideWhenUsed="0"/>
-    <w:lsdException w:name="Medium Shading 1 Accent 2" w:semiHidden="0" w:uiPriority="63" w:unhideWhenUsed="0"/>
-    <w:lsdException w:name="Medium Shading 2 Accent 2" w:semiHidden="0" w:uiPriority="64" w:unhideWhenUsed="0"/>
-    <w:lsdException w:name="Medium List 1 Accent 2" w:semiHidden="0" w:uiPriority="65" w:unhideWhenUsed="0"/>
-    <w:lsdException w:name="Medium List 2 Accent 2" w:semiHidden="0" w:uiPriority="66" w:unhideWhenUsed="0"/>
-    <w:lsdException w:name="Medium Grid 1 Accent 2" w:semiHidden="0" w:uiPriority="67" w:unhideWhenUsed="0"/>
-    <w:lsdException w:name="Medium Grid 2 Accent 2" w:semiHidden="0" w:uiPriority="68" w:unhideWhenUsed="0"/>
-    <w:lsdException w:name="Medium Grid 3 Accent 2" w:semiHidden="0" w:uiPriority="69" w:unhideWhenUsed="0"/>
-    <w:lsdException w:name="Dark List Accent 2" w:semiHidden="0" w:uiPriority="70" w:unhideWhenUsed="0"/>
-    <w:lsdException w:name="Colorful Shading Accent 2" w:semiHidden="0" w:uiPriority="71" w:unhideWhenUsed="0"/>
-    <w:lsdException w:name="Colorful List Accent 2" w:semiHidden="0" w:uiPriority="72" w:unhideWhenUsed="0"/>
-    <w:lsdException w:name="Colorful Grid Accent 2" w:semiHidden="0" w:uiPriority="73" w:unhideWhenUsed="0"/>
-    <w:lsdException w:name="Light Shading Accent 3" w:semiHidden="0" w:uiPriority="60" w:unhideWhenUsed="0"/>
-    <w:lsdException w:name="Light List Accent 3" w:semiHidden="0" w:uiPriority="61" w:unhideWhenUsed="0"/>
-    <w:lsdException w:name="Light Grid Accent 3" w:semiHidden="0" w:uiPriority="62" w:unhideWhenUsed="0"/>
-    <w:lsdException w:name="Medium Shading 1 Accent 3" w:semiHidden="0" w:uiPriority="63" w:unhideWhenUsed="0"/>
-    <w:lsdException w:name="Medium Shading 2 Accent 3" w:semiHidden="0" w:uiPriority="64" w:unhideWhenUsed="0"/>
-    <w:lsdException w:name="Medium List 1 Accent 3" w:semiHidden="0" w:uiPriority="65" w:unhideWhenUsed="0"/>
-    <w:lsdException w:name="Medium List 2 Accent 3" w:semiHidden="0" w:uiPriority="66" w:unhideWhenUsed="0"/>
-    <w:lsdException w:name="Medium Grid 1 Accent 3" w:semiHidden="0" w:uiPriority="67" w:unhideWhenUsed="0"/>
-    <w:lsdException w:name="Medium Grid 2 Accent 3" w:semiHidden="0" w:uiPriority="68" w:unhideWhenUsed="0"/>
-    <w:lsdException w:name="Medium Grid 3 Accent 3" w:semiHidden="0" w:uiPriority="69" w:unhideWhenUsed="0"/>
-    <w:lsdException w:name="Dark List Accent 3" w:semiHidden="0" w:uiPriority="70" w:unhideWhenUsed="0"/>
-    <w:lsdException w:name="Colorful Shading Accent 3" w:semiHidden="0" w:uiPriority="71" w:unhideWhenUsed="0"/>
-    <w:lsdException w:name="Colorful List Accent 3" w:semiHidden="0" w:uiPriority="72" w:unhideWhenUsed="0"/>
-    <w:lsdException w:name="Colorful Grid Accent 3" w:semiHidden="0" w:uiPriority="73" w:unhideWhenUsed="0"/>
-    <w:lsdException w:name="Light Shading Accent 4" w:semiHidden="0" w:uiPriority="60" w:unhideWhenUsed="0"/>
-    <w:lsdException w:name="Light List Accent 4" w:semiHidden="0" w:uiPriority="61" w:unhideWhenUsed="0"/>
-    <w:lsdException w:name="Light Grid Accent 4" w:semiHidden="0" w:uiPriority="62" w:unhideWhenUsed="0"/>
-    <w:lsdException w:name="Medium Shading 1 Accent 4" w:semiHidden="0" w:uiPriority="63" w:unhideWhenUsed="0"/>
-    <w:lsdException w:name="Medium Shading 2 Accent 4" w:semiHidden="0" w:uiPriority="64" w:unhideWhenUsed="0"/>
-    <w:lsdException w:name="Medium List 1 Accent 4" w:semiHidden="0" w:uiPriority="65" w:unhideWhenUsed="0"/>
-    <w:lsdException w:name="Medium List 2 Accent 4" w:semiHidden="0" w:uiPriority="66" w:unhideWhenUsed="0"/>
-    <w:lsdException w:name="Medium Grid 1 Accent 4" w:semiHidden="0" w:uiPriority="67" w:unhideWhenUsed="0"/>
-    <w:lsdException w:name="Medium Grid 2 Accent 4" w:semiHidden="0" w:uiPriority="68" w:unhideWhenUsed="0"/>
-    <w:lsdException w:name="Medium Grid 3 Accent 4" w:semiHidden="0" w:uiPriority="69" w:unhideWhenUsed="0"/>
-    <w:lsdException w:name="Dark List Accent 4" w:semiHidden="0" w:uiPriority="70" w:unhideWhenUsed="0"/>
-    <w:lsdException w:name="Colorful Shading Accent 4" w:semiHidden="0" w:uiPriority="71" w:unhideWhenUsed="0"/>
-    <w:lsdException w:name="Colorful List Accent 4" w:semiHidden="0" w:uiPriority="72" w:unhideWhenUsed="0"/>
-    <w:lsdException w:name="Colorful Grid Accent 4" w:semiHidden="0" w:uiPriority="73" w:unhideWhenUsed="0"/>
-    <w:lsdException w:name="Light Shading Accent 5" w:semiHidden="0" w:uiPriority="60" w:unhideWhenUsed="0"/>
-    <w:lsdException w:name="Light List Accent 5" w:semiHidden="0" w:uiPriority="61" w:unhideWhenUsed="0"/>
-    <w:lsdException w:name="Light Grid Accent 5" w:semiHidden="0" w:uiPriority="62" w:unhideWhenUsed="0"/>
-    <w:lsdException w:name="Medium Shading 1 Accent 5" w:semiHidden="0" w:uiPriority="63" w:unhideWhenUsed="0"/>
-    <w:lsdException w:name="Medium Shading 2 Accent 5" w:semiHidden="0" w:uiPriority="64" w:unhideWhenUsed="0"/>
-    <w:lsdException w:name="Medium List 1 Accent 5" w:semiHidden="0" w:uiPriority="65" w:unhideWhenUsed="0"/>
-    <w:lsdException w:name="Medium List 2 Accent 5" w:semiHidden="0" w:uiPriority="66" w:unhideWhenUsed="0"/>
-    <w:lsdException w:name="Medium Grid 1 Accent 5" w:semiHidden="0" w:uiPriority="67" w:unhideWhenUsed="0"/>
-    <w:lsdException w:name="Medium Grid 2 Accent 5" w:semiHidden="0" w:uiPriority="68" w:unhideWhenUsed="0"/>
-    <w:lsdException w:name="Medium Grid 3 Accent 5" w:semiHidden="0" w:uiPriority="69" w:unhideWhenUsed="0"/>
-    <w:lsdException w:name="Dark List Accent 5" w:semiHidden="0" w:uiPriority="70" w:unhideWhenUsed="0"/>
-    <w:lsdException w:name="Colorful Shading Accent 5" w:semiHidden="0" w:uiPriority="71" w:unhideWhenUsed="0"/>
-    <w:lsdException w:name="Colorful List Accent 5" w:semiHidden="0" w:uiPriority="72" w:unhideWhenUsed="0"/>
-    <w:lsdException w:name="Colorful Grid Accent 5" w:semiHidden="0" w:uiPriority="73" w:unhideWhenUsed="0"/>
-    <w:lsdException w:name="Light Shading Accent 6" w:semiHidden="0" w:uiPriority="60" w:unhideWhenUsed="0"/>
-    <w:lsdException w:name="Light List Accent 6" w:semiHidden="0" w:uiPriority="61" w:unhideWhenUsed="0"/>
-    <w:lsdException w:name="Light Grid Accent 6" w:semiHidden="0" w:uiPriority="62" w:unhideWhenUsed="0"/>
-    <w:lsdException w:name="Medium Shading 1 Accent 6" w:semiHidden="0" w:uiPriority="63" w:unhideWhenUsed="0"/>
-    <w:lsdException w:name="Medium Shading 2 Accent 6" w:semiHidden="0" w:uiPriority="64" w:unhideWhenUsed="0"/>
-    <w:lsdException w:name="Medium List 1 Accent 6" w:semiHidden="0" w:uiPriority="65" w:unhideWhenUsed="0"/>
-    <w:lsdException w:name="Medium List 2 Accent 6" w:semiHidden="0" w:uiPriority="66" w:unhideWhenUsed="0"/>
-    <w:lsdException w:name="Medium Grid 1 Accent 6" w:semiHidden="0" w:uiPriority="67" w:unhideWhenUsed="0"/>
-    <w:lsdException w:name="Medium Grid 2 Accent 6" w:semiHidden="0" w:uiPriority="68" w:unhideWhenUsed="0"/>
-    <w:lsdException w:name="Medium Grid 3 Accent 6" w:semiHidden="0" w:uiPriority="69" w:unhideWhenUsed="0"/>
-    <w:lsdException w:name="Dark List Accent 6" w:semiHidden="0" w:uiPriority="70" w:unhideWhenUsed="0"/>
-    <w:lsdException w:name="Colorful Shading Accent 6" w:semiHidden="0" w:uiPriority="71" w:unhideWhenUsed="0"/>
-    <w:lsdException w:name="Colorful List Accent 6" w:semiHidden="0" w:uiPriority="72" w:unhideWhenUsed="0"/>
-    <w:lsdException w:name="Colorful Grid Accent 6" w:semiHidden="0" w:uiPriority="73" w:unhideWhenUsed="0"/>
-    <w:lsdException w:name="Subtle Emphasis" w:semiHidden="0" w:uiPriority="19" w:unhideWhenUsed="0" w:qFormat="1"/>
-    <w:lsdException w:name="Intense Emphasis" w:semiHidden="0" w:uiPriority="21" w:unhideWhenUsed="0" w:qFormat="1"/>
-    <w:lsdException w:name="Subtle Reference" w:semiHidden="0" w:uiPriority="31" w:unhideWhenUsed="0" w:qFormat="1"/>
-    <w:lsdException w:name="Intense Reference" w:semiHidden="0" w:uiPriority="32" w:unhideWhenUsed="0" w:qFormat="1"/>
-    <w:lsdException w:name="Book Title" w:semiHidden="0" w:uiPriority="33" w:unhideWhenUsed="0" w:qFormat="1"/>
-    <w:lsdException w:name="Bibliography" w:uiPriority="37"/>
-    <w:lsdException w:name="TOC Heading" w:uiPriority="39" w:qFormat="1"/>
+  <w:latentStyles w:defLockedState="0" w:defUIPriority="99" w:defSemiHidden="0" w:defUnhideWhenUsed="0" w:defQFormat="0" w:count="371">
+    <w:lsdException w:name="Normal" w:uiPriority="0" w:qFormat="1"/>
+    <w:lsdException w:name="heading 1" w:uiPriority="9" w:qFormat="1"/>
+    <w:lsdException w:name="heading 2" w:semiHidden="1" w:uiPriority="9" w:unhideWhenUsed="1" w:qFormat="1"/>
+    <w:lsdException w:name="heading 3" w:semiHidden="1" w:uiPriority="9" w:unhideWhenUsed="1" w:qFormat="1"/>
+    <w:lsdException w:name="heading 4" w:semiHidden="1" w:uiPriority="9" w:unhideWhenUsed="1" w:qFormat="1"/>
+    <w:lsdException w:name="heading 5" w:semiHidden="1" w:uiPriority="9" w:unhideWhenUsed="1" w:qFormat="1"/>
+    <w:lsdException w:name="heading 6" w:semiHidden="1" w:uiPriority="9" w:unhideWhenUsed="1" w:qFormat="1"/>
+    <w:lsdException w:name="heading 7" w:semiHidden="1" w:uiPriority="9" w:unhideWhenUsed="1" w:qFormat="1"/>
+    <w:lsdException w:name="heading 8" w:semiHidden="1" w:uiPriority="9" w:unhideWhenUsed="1" w:qFormat="1"/>
+    <w:lsdException w:name="heading 9" w:semiHidden="1" w:uiPriority="9" w:unhideWhenUsed="1" w:qFormat="1"/>
+    <w:lsdException w:name="index 1" w:semiHidden="1" w:unhideWhenUsed="1"/>
+    <w:lsdException w:name="index 2" w:semiHidden="1" w:unhideWhenUsed="1"/>
+    <w:lsdException w:name="index 3" w:semiHidden="1" w:unhideWhenUsed="1"/>
+    <w:lsdException w:name="index 4" w:semiHidden="1" w:unhideWhenUsed="1"/>
+    <w:lsdException w:name="index 5" w:semiHidden="1" w:unhideWhenUsed="1"/>
+    <w:lsdException w:name="index 6" w:semiHidden="1" w:unhideWhenUsed="1"/>
+    <w:lsdException w:name="index 7" w:semiHidden="1" w:unhideWhenUsed="1"/>
+    <w:lsdException w:name="index 8" w:semiHidden="1" w:unhideWhenUsed="1"/>
+    <w:lsdException w:name="index 9" w:semiHidden="1" w:unhideWhenUsed="1"/>
+    <w:lsdException w:name="toc 1" w:semiHidden="1" w:uiPriority="39" w:unhideWhenUsed="1"/>
+    <w:lsdException w:name="toc 2" w:semiHidden="1" w:uiPriority="39" w:unhideWhenUsed="1"/>
+    <w:lsdException w:name="toc 3" w:semiHidden="1" w:uiPriority="39" w:unhideWhenUsed="1"/>
+    <w:lsdException w:name="toc 4" w:semiHidden="1" w:uiPriority="39" w:unhideWhenUsed="1"/>
+    <w:lsdException w:name="toc 5" w:semiHidden="1" w:uiPriority="39" w:unhideWhenUsed="1"/>
+    <w:lsdException w:name="toc 6" w:semiHidden="1" w:uiPriority="39" w:unhideWhenUsed="1"/>
+    <w:lsdException w:name="toc 7" w:semiHidden="1" w:uiPriority="39" w:unhideWhenUsed="1"/>
+    <w:lsdException w:name="toc 8" w:semiHidden="1" w:uiPriority="39" w:unhideWhenUsed="1"/>
+    <w:lsdException w:name="toc 9" w:semiHidden="1" w:uiPriority="39" w:unhideWhenUsed="1"/>
+    <w:lsdException w:name="Normal Indent" w:semiHidden="1" w:unhideWhenUsed="1"/>
+    <w:lsdException w:name="footnote text" w:semiHidden="1" w:unhideWhenUsed="1"/>
+    <w:lsdException w:name="annotation text" w:semiHidden="1" w:unhideWhenUsed="1"/>
+    <w:lsdException w:name="header" w:semiHidden="1" w:unhideWhenUsed="1"/>
+    <w:lsdException w:name="footer" w:semiHidden="1" w:unhideWhenUsed="1"/>
+    <w:lsdException w:name="index heading" w:semiHidden="1" w:unhideWhenUsed="1"/>
+    <w:lsdException w:name="caption" w:semiHidden="1" w:uiPriority="35" w:unhideWhenUsed="1" w:qFormat="1"/>
+    <w:lsdException w:name="table of figures" w:semiHidden="1" w:unhideWhenUsed="1"/>
+    <w:lsdException w:name="envelope address" w:semiHidden="1" w:unhideWhenUsed="1"/>
+    <w:lsdException w:name="envelope return" w:semiHidden="1" w:unhideWhenUsed="1"/>
+    <w:lsdException w:name="footnote reference" w:semiHidden="1" w:unhideWhenUsed="1"/>
+    <w:lsdException w:name="annotation reference" w:semiHidden="1" w:unhideWhenUsed="1"/>
+    <w:lsdException w:name="line number" w:semiHidden="1" w:unhideWhenUsed="1"/>
+    <w:lsdException w:name="page number" w:semiHidden="1" w:unhideWhenUsed="1"/>
+    <w:lsdException w:name="endnote reference" w:semiHidden="1" w:unhideWhenUsed="1"/>
+    <w:lsdException w:name="endnote text" w:semiHidden="1" w:unhideWhenUsed="1"/>
+    <w:lsdException w:name="table of authorities" w:semiHidden="1" w:unhideWhenUsed="1"/>
+    <w:lsdException w:name="macro" w:semiHidden="1" w:unhideWhenUsed="1"/>
+    <w:lsdException w:name="toa heading" w:semiHidden="1" w:unhideWhenUsed="1"/>
+    <w:lsdException w:name="List" w:semiHidden="1" w:unhideWhenUsed="1"/>
+    <w:lsdException w:name="List Bullet" w:semiHidden="1" w:unhideWhenUsed="1"/>
+    <w:lsdException w:name="List Number" w:semiHidden="1" w:unhideWhenUsed="1"/>
+    <w:lsdException w:name="List 2" w:semiHidden="1" w:unhideWhenUsed="1"/>
+    <w:lsdException w:name="List 3" w:semiHidden="1" w:unhideWhenUsed="1"/>
+    <w:lsdException w:name="List 4" w:semiHidden="1" w:unhideWhenUsed="1"/>
+    <w:lsdException w:name="List 5" w:semiHidden="1" w:unhideWhenUsed="1"/>
+    <w:lsdException w:name="List Bullet 2" w:semiHidden="1" w:unhideWhenUsed="1"/>
+    <w:lsdException w:name="List Bullet 3" w:semiHidden="1" w:unhideWhenUsed="1"/>
+    <w:lsdException w:name="List Bullet 4" w:semiHidden="1" w:unhideWhenUsed="1"/>
+    <w:lsdException w:name="List Bullet 5" w:semiHidden="1" w:unhideWhenUsed="1"/>
+    <w:lsdException w:name="List Number 2" w:semiHidden="1" w:unhideWhenUsed="1"/>
+    <w:lsdException w:name="List Number 3" w:semiHidden="1" w:unhideWhenUsed="1"/>
+    <w:lsdException w:name="List Number 4" w:semiHidden="1" w:unhideWhenUsed="1"/>
+    <w:lsdException w:name="List Number 5" w:semiHidden="1" w:unhideWhenUsed="1"/>
+    <w:lsdException w:name="Title" w:uiPriority="10" w:qFormat="1"/>
+    <w:lsdException w:name="Closing" w:semiHidden="1" w:unhideWhenUsed="1"/>
+    <w:lsdException w:name="Signature" w:semiHidden="1" w:unhideWhenUsed="1"/>
+    <w:lsdException w:name="Default Paragraph Font" w:semiHidden="1" w:uiPriority="1" w:unhideWhenUsed="1"/>
+    <w:lsdException w:name="Body Text" w:semiHidden="1" w:unhideWhenUsed="1"/>
+    <w:lsdException w:name="Body Text Indent" w:semiHidden="1" w:unhideWhenUsed="1"/>
+    <w:lsdException w:name="List Continue" w:semiHidden="1" w:unhideWhenUsed="1"/>
+    <w:lsdException w:name="List Continue 2" w:semiHidden="1" w:unhideWhenUsed="1"/>
+    <w:lsdException w:name="List Continue 3" w:semiHidden="1" w:unhideWhenUsed="1"/>
+    <w:lsdException w:name="List Continue 4" w:semiHidden="1" w:unhideWhenUsed="1"/>
+    <w:lsdException w:name="List Continue 5" w:semiHidden="1" w:unhideWhenUsed="1"/>
+    <w:lsdException w:name="Message Header" w:semiHidden="1" w:unhideWhenUsed="1"/>
+    <w:lsdException w:name="Subtitle" w:uiPriority="11" w:qFormat="1"/>
+    <w:lsdException w:name="Salutation" w:semiHidden="1" w:unhideWhenUsed="1"/>
+    <w:lsdException w:name="Date" w:semiHidden="1" w:unhideWhenUsed="1"/>
+    <w:lsdException w:name="Body Text First Indent" w:semiHidden="1" w:unhideWhenUsed="1"/>
+    <w:lsdException w:name="Body Text First Indent 2" w:semiHidden="1" w:unhideWhenUsed="1"/>
+    <w:lsdException w:name="Note Heading" w:semiHidden="1" w:unhideWhenUsed="1"/>
+    <w:lsdException w:name="Body Text 2" w:semiHidden="1" w:unhideWhenUsed="1"/>
+    <w:lsdException w:name="Body Text 3" w:semiHidden="1" w:unhideWhenUsed="1"/>
+    <w:lsdException w:name="Body Text Indent 2" w:semiHidden="1" w:unhideWhenUsed="1"/>
+    <w:lsdException w:name="Body Text Indent 3" w:semiHidden="1" w:unhideWhenUsed="1"/>
+    <w:lsdException w:name="Block Text" w:semiHidden="1" w:unhideWhenUsed="1"/>
+    <w:lsdException w:name="Hyperlink" w:semiHidden="1" w:unhideWhenUsed="1"/>
+    <w:lsdException w:name="FollowedHyperlink" w:semiHidden="1" w:unhideWhenUsed="1"/>
+    <w:lsdException w:name="Strong" w:uiPriority="22" w:qFormat="1"/>
+    <w:lsdException w:name="Emphasis" w:uiPriority="20" w:qFormat="1"/>
+    <w:lsdException w:name="Document Map" w:semiHidden="1" w:unhideWhenUsed="1"/>
+    <w:lsdException w:name="Plain Text" w:semiHidden="1" w:unhideWhenUsed="1"/>
+    <w:lsdException w:name="E-mail Signature" w:semiHidden="1" w:unhideWhenUsed="1"/>
+    <w:lsdException w:name="HTML Top of Form" w:semiHidden="1" w:unhideWhenUsed="1"/>
+    <w:lsdException w:name="HTML Bottom of Form" w:semiHidden="1" w:unhideWhenUsed="1"/>
+    <w:lsdException w:name="Normal (Web)" w:semiHidden="1" w:unhideWhenUsed="1"/>
+    <w:lsdException w:name="HTML Acronym" w:semiHidden="1" w:unhideWhenUsed="1"/>
+    <w:lsdException w:name="HTML Address" w:semiHidden="1" w:unhideWhenUsed="1"/>
+    <w:lsdException w:name="HTML Cite" w:semiHidden="1" w:unhideWhenUsed="1"/>
+    <w:lsdException w:name="HTML Code" w:semiHidden="1" w:unhideWhenUsed="1"/>
+    <w:lsdException w:name="HTML Definition" w:semiHidden="1" w:unhideWhenUsed="1"/>
+    <w:lsdException w:name="HTML Keyboard" w:semiHidden="1" w:unhideWhenUsed="1"/>
+    <w:lsdException w:name="HTML Preformatted" w:semiHidden="1" w:unhideWhenUsed="1"/>
+    <w:lsdException w:name="HTML Sample" w:semiHidden="1" w:unhideWhenUsed="1"/>
+    <w:lsdException w:name="HTML Typewriter" w:semiHidden="1" w:unhideWhenUsed="1"/>
+    <w:lsdException w:name="HTML Variable" w:semiHidden="1" w:unhideWhenUsed="1"/>
+    <w:lsdException w:name="Normal Table" w:semiHidden="1" w:unhideWhenUsed="1"/>
+    <w:lsdException w:name="annotation subject" w:semiHidden="1" w:unhideWhenUsed="1"/>
+    <w:lsdException w:name="No List" w:semiHidden="1" w:unhideWhenUsed="1"/>
+    <w:lsdException w:name="Outline List 1" w:semiHidden="1" w:unhideWhenUsed="1"/>
+    <w:lsdException w:name="Outline List 2" w:semiHidden="1" w:unhideWhenUsed="1"/>
+    <w:lsdException w:name="Outline List 3" w:semiHidden="1" w:unhideWhenUsed="1"/>
+    <w:lsdException w:name="Table Simple 1" w:semiHidden="1" w:unhideWhenUsed="1"/>
+    <w:lsdException w:name="Table Simple 2" w:semiHidden="1" w:unhideWhenUsed="1"/>
+    <w:lsdException w:name="Table Simple 3" w:semiHidden="1" w:unhideWhenUsed="1"/>
+    <w:lsdException w:name="Table Classic 1" w:semiHidden="1" w:unhideWhenUsed="1"/>
+    <w:lsdException w:name="Table Classic 2" w:semiHidden="1" w:unhideWhenUsed="1"/>
+    <w:lsdException w:name="Table Classic 3" w:semiHidden="1" w:unhideWhenUsed="1"/>
+    <w:lsdException w:name="Table Classic 4" w:semiHidden="1" w:unhideWhenUsed="1"/>
+    <w:lsdException w:name="Table Colorful 1" w:semiHidden="1" w:unhideWhenUsed="1"/>
+    <w:lsdException w:name="Table Colorful 2" w:semiHidden="1" w:unhideWhenUsed="1"/>
+    <w:lsdException w:name="Table Colorful 3" w:semiHidden="1" w:unhideWhenUsed="1"/>
+    <w:lsdException w:name="Table Columns 1" w:semiHidden="1" w:unhideWhenUsed="1"/>
+    <w:lsdException w:name="Table Columns 2" w:semiHidden="1" w:unhideWhenUsed="1"/>
+    <w:lsdException w:name="Table Columns 3" w:semiHidden="1" w:unhideWhenUsed="1"/>
+    <w:lsdException w:name="Table Columns 4" w:semiHidden="1" w:unhideWhenUsed="1"/>
+    <w:lsdException w:name="Table Columns 5" w:semiHidden="1" w:unhideWhenUsed="1"/>
+    <w:lsdException w:name="Table Grid 1" w:semiHidden="1" w:unhideWhenUsed="1"/>
+    <w:lsdException w:name="Table Grid 2" w:semiHidden="1" w:unhideWhenUsed="1"/>
+    <w:lsdException w:name="Table Grid 3" w:semiHidden="1" w:unhideWhenUsed="1"/>
+    <w:lsdException w:name="Table Grid 4" w:semiHidden="1" w:unhideWhenUsed="1"/>
+    <w:lsdException w:name="Table Grid 5" w:semiHidden="1" w:unhideWhenUsed="1"/>
+    <w:lsdException w:name="Table Grid 6" w:semiHidden="1" w:unhideWhenUsed="1"/>
+    <w:lsdException w:name="Table Grid 7" w:semiHidden="1" w:unhideWhenUsed="1"/>
+    <w:lsdException w:name="Table Grid 8" w:semiHidden="1" w:unhideWhenUsed="1"/>
+    <w:lsdException w:name="Table List 1" w:semiHidden="1" w:unhideWhenUsed="1"/>
+    <w:lsdException w:name="Table List 2" w:semiHidden="1" w:unhideWhenUsed="1"/>
+    <w:lsdException w:name="Table List 3" w:semiHidden="1" w:unhideWhenUsed="1"/>
+    <w:lsdException w:name="Table List 4" w:semiHidden="1" w:unhideWhenUsed="1"/>
+    <w:lsdException w:name="Table List 5" w:semiHidden="1" w:unhideWhenUsed="1"/>
+    <w:lsdException w:name="Table List 6" w:semiHidden="1" w:unhideWhenUsed="1"/>
+    <w:lsdException w:name="Table List 7" w:semiHidden="1" w:unhideWhenUsed="1"/>
+    <w:lsdException w:name="Table List 8" w:semiHidden="1" w:unhideWhenUsed="1"/>
+    <w:lsdException w:name="Table 3D effects 1" w:semiHidden="1" w:unhideWhenUsed="1"/>
+    <w:lsdException w:name="Table 3D effects 2" w:semiHidden="1" w:unhideWhenUsed="1"/>
+    <w:lsdException w:name="Table 3D effects 3" w:semiHidden="1" w:unhideWhenUsed="1"/>
+    <w:lsdException w:name="Table Contemporary" w:semiHidden="1" w:unhideWhenUsed="1"/>
+    <w:lsdException w:name="Table Elegant" w:semiHidden="1" w:unhideWhenUsed="1"/>
+    <w:lsdException w:name="Table Professional" w:semiHidden="1" w:unhideWhenUsed="1"/>
+    <w:lsdException w:name="Table Subtle 1" w:semiHidden="1" w:unhideWhenUsed="1"/>
+    <w:lsdException w:name="Table Subtle 2" w:semiHidden="1" w:unhideWhenUsed="1"/>
+    <w:lsdException w:name="Table Web 1" w:semiHidden="1" w:unhideWhenUsed="1"/>
+    <w:lsdException w:name="Table Web 2" w:semiHidden="1" w:unhideWhenUsed="1"/>
+    <w:lsdException w:name="Table Web 3" w:semiHidden="1" w:unhideWhenUsed="1"/>
+    <w:lsdException w:name="Balloon Text" w:semiHidden="1" w:unhideWhenUsed="1"/>
+    <w:lsdException w:name="Table Grid" w:uiPriority="59"/>
+    <w:lsdException w:name="Table Theme" w:semiHidden="1" w:unhideWhenUsed="1"/>
+    <w:lsdException w:name="Placeholder Text" w:semiHidden="1"/>
+    <w:lsdException w:name="No Spacing" w:uiPriority="1" w:qFormat="1"/>
+    <w:lsdException w:name="Light Shading" w:uiPriority="60"/>
+    <w:lsdException w:name="Light List" w:uiPriority="61"/>
+    <w:lsdException w:name="Light Grid" w:uiPriority="62"/>
+    <w:lsdException w:name="Medium Shading 1" w:uiPriority="63"/>
+    <w:lsdException w:name="Medium Shading 2" w:uiPriority="64"/>
+    <w:lsdException w:name="Medium List 1" w:uiPriority="65"/>
+    <w:lsdException w:name="Medium List 2" w:uiPriority="66"/>
+    <w:lsdException w:name="Medium Grid 1" w:uiPriority="67"/>
+    <w:lsdException w:name="Medium Grid 2" w:uiPriority="68"/>
+    <w:lsdException w:name="Medium Grid 3" w:uiPriority="69"/>
+    <w:lsdException w:name="Dark List" w:uiPriority="70"/>
+    <w:lsdException w:name="Colorful Shading" w:uiPriority="71"/>
+    <w:lsdException w:name="Colorful List" w:uiPriority="72"/>
+    <w:lsdException w:name="Colorful Grid" w:uiPriority="73"/>
+    <w:lsdException w:name="Light Shading Accent 1" w:uiPriority="60"/>
+    <w:lsdException w:name="Light List Accent 1" w:uiPriority="61"/>
+    <w:lsdException w:name="Light Grid Accent 1" w:uiPriority="62"/>
+    <w:lsdException w:name="Medium Shading 1 Accent 1" w:uiPriority="63"/>
+    <w:lsdException w:name="Medium Shading 2 Accent 1" w:uiPriority="64"/>
+    <w:lsdException w:name="Medium List 1 Accent 1" w:uiPriority="65"/>
+    <w:lsdException w:name="Revision" w:semiHidden="1"/>
+    <w:lsdException w:name="List Paragraph" w:uiPriority="34" w:qFormat="1"/>
+    <w:lsdException w:name="Quote" w:uiPriority="29" w:qFormat="1"/>
+    <w:lsdException w:name="Intense Quote" w:uiPriority="30" w:qFormat="1"/>
+    <w:lsdException w:name="Medium List 2 Accent 1" w:uiPriority="66"/>
+    <w:lsdException w:name="Medium Grid 1 Accent 1" w:uiPriority="67"/>
+    <w:lsdException w:name="Medium Grid 2 Accent 1" w:uiPriority="68"/>
+    <w:lsdException w:name="Medium Grid 3 Accent 1" w:uiPriority="69"/>
+    <w:lsdException w:name="Dark List Accent 1" w:uiPriority="70"/>
+    <w:lsdException w:name="Colorful Shading Accent 1" w:uiPriority="71"/>
+    <w:lsdException w:name="Colorful List Accent 1" w:uiPriority="72"/>
+    <w:lsdException w:name="Colorful Grid Accent 1" w:uiPriority="73"/>
+    <w:lsdException w:name="Light Shading Accent 2" w:uiPriority="60"/>
+    <w:lsdException w:name="Light List Accent 2" w:uiPriority="61"/>
+    <w:lsdException w:name="Light Grid Accent 2" w:uiPriority="62"/>
+    <w:lsdException w:name="Medium Shading 1 Accent 2" w:uiPriority="63"/>
+    <w:lsdException w:name="Medium Shading 2 Accent 2" w:uiPriority="64"/>
+    <w:lsdException w:name="Medium List 1 Accent 2" w:uiPriority="65"/>
+    <w:lsdException w:name="Medium List 2 Accent 2" w:uiPriority="66"/>
+    <w:lsdException w:name="Medium Grid 1 Accent 2" w:uiPriority="67"/>
+    <w:lsdException w:name="Medium Grid 2 Accent 2" w:uiPriority="68"/>
+    <w:lsdException w:name="Medium Grid 3 Accent 2" w:uiPriority="69"/>
+    <w:lsdException w:name="Dark List Accent 2" w:uiPriority="70"/>
+    <w:lsdException w:name="Colorful Shading Accent 2" w:uiPriority="71"/>
+    <w:lsdException w:name="Colorful List Accent 2" w:uiPriority="72"/>
+    <w:lsdException w:name="Colorful Grid Accent 2" w:uiPriority="73"/>
+    <w:lsdException w:name="Light Shading Accent 3" w:uiPriority="60"/>
+    <w:lsdException w:name="Light List Accent 3" w:uiPriority="61"/>
+    <w:lsdException w:name="Light Grid Accent 3" w:uiPriority="62"/>
+    <w:lsdException w:name="Medium Shading 1 Accent 3" w:uiPriority="63"/>
+    <w:lsdException w:name="Medium Shading 2 Accent 3" w:uiPriority="64"/>
+    <w:lsdException w:name="Medium List 1 Accent 3" w:uiPriority="65"/>
+    <w:lsdException w:name="Medium List 2 Accent 3" w:uiPriority="66"/>
+    <w:lsdException w:name="Medium Grid 1 Accent 3" w:uiPriority="67"/>
+    <w:lsdException w:name="Medium Grid 2 Accent 3" w:uiPriority="68"/>
+    <w:lsdException w:name="Medium Grid 3 Accent 3" w:uiPriority="69"/>
+    <w:lsdException w:name="Dark List Accent 3" w:uiPriority="70"/>
+    <w:lsdException w:name="Colorful Shading Accent 3" w:uiPriority="71"/>
+    <w:lsdException w:name="Colorful List Accent 3" w:uiPriority="72"/>
+    <w:lsdException w:name="Colorful Grid Accent 3" w:uiPriority="73"/>
+    <w:lsdException w:name="Light Shading Accent 4" w:uiPriority="60"/>
+    <w:lsdException w:name="Light List Accent 4" w:uiPriority="61"/>
+    <w:lsdException w:name="Light Grid Accent 4" w:uiPriority="62"/>
+    <w:lsdException w:name="Medium Shading 1 Accent 4" w:uiPriority="63"/>
+    <w:lsdException w:name="Medium Shading 2 Accent 4" w:uiPriority="64"/>
+    <w:lsdException w:name="Medium List 1 Accent 4" w:uiPriority="65"/>
+    <w:lsdException w:name="Medium List 2 Accent 4" w:uiPriority="66"/>
+    <w:lsdException w:name="Medium Grid 1 Accent 4" w:uiPriority="67"/>
+    <w:lsdException w:name="Medium Grid 2 Accent 4" w:uiPriority="68"/>
+    <w:lsdException w:name="Medium Grid 3 Accent 4" w:uiPriority="69"/>
+    <w:lsdException w:name="Dark List Accent 4" w:uiPriority="70"/>
+    <w:lsdException w:name="Colorful Shading Accent 4" w:uiPriority="71"/>
+    <w:lsdException w:name="Colorful List Accent 4" w:uiPriority="72"/>
+    <w:lsdException w:name="Colorful Grid Accent 4" w:uiPriority="73"/>
+    <w:lsdException w:name="Light Shading Accent 5" w:uiPriority="60"/>
+    <w:lsdException w:name="Light List Accent 5" w:uiPriority="61"/>
+    <w:lsdException w:name="Light Grid Accent 5" w:uiPriority="62"/>
+    <w:lsdException w:name="Medium Shading 1 Accent 5" w:uiPriority="63"/>
+    <w:lsdException w:name="Medium Shading 2 Accent 5" w:uiPriority="64"/>
+    <w:lsdException w:name="Medium List 1 Accent 5" w:uiPriority="65"/>
+    <w:lsdException w:name="Medium List 2 Accent 5" w:uiPriority="66"/>
+    <w:lsdException w:name="Medium Grid 1 Accent 5" w:uiPriority="67"/>
+    <w:lsdException w:name="Medium Grid 2 Accent 5" w:uiPriority="68"/>
+    <w:lsdException w:name="Medium Grid 3 Accent 5" w:uiPriority="69"/>
+    <w:lsdException w:name="Dark List Accent 5" w:uiPriority="70"/>
+    <w:lsdException w:name="Colorful Shading Accent 5" w:uiPriority="71"/>
+    <w:lsdException w:name="Colorful List Accent 5" w:uiPriority="72"/>
+    <w:lsdException w:name="Colorful Grid Accent 5" w:uiPriority="73"/>
+    <w:lsdException w:name="Light Shading Accent 6" w:uiPriority="60"/>
+    <w:lsdException w:name="Light List Accent 6" w:uiPriority="61"/>
+    <w:lsdException w:name="Light Grid Accent 6" w:uiPriority="62"/>
+    <w:lsdException w:name="Medium Shading 1 Accent 6" w:uiPriority="63"/>
+    <w:lsdException w:name="Medium Shading 2 Accent 6" w:uiPriority="64"/>
+    <w:lsdException w:name="Medium List 1 Accent 6" w:uiPriority="65"/>
+    <w:lsdException w:name="Medium List 2 Accent 6" w:uiPriority="66"/>
+    <w:lsdException w:name="Medium Grid 1 Accent 6" w:uiPriority="67"/>
+    <w:lsdException w:name="Medium Grid 2 Accent 6" w:uiPriority="68"/>
+    <w:lsdException w:name="Medium Grid 3 Accent 6" w:uiPriority="69"/>
+    <w:lsdException w:name="Dark List Accent 6" w:uiPriority="70"/>
+    <w:lsdException w:name="Colorful Shading Accent 6" w:uiPriority="71"/>
+    <w:lsdException w:name="Colorful List Accent 6" w:uiPriority="72"/>
+    <w:lsdException w:name="Colorful Grid Accent 6" w:uiPriority="73"/>
+    <w:lsdException w:name="Subtle Emphasis" w:uiPriority="19" w:qFormat="1"/>
+    <w:lsdException w:name="Intense Emphasis" w:uiPriority="21" w:qFormat="1"/>
+    <w:lsdException w:name="Subtle Reference" w:uiPriority="31" w:qFormat="1"/>
+    <w:lsdException w:name="Intense Reference" w:uiPriority="32" w:qFormat="1"/>
+    <w:lsdException w:name="Book Title" w:uiPriority="33" w:qFormat="1"/>
+    <w:lsdException w:name="Bibliography" w:semiHidden="1" w:uiPriority="37" w:unhideWhenUsed="1"/>
+    <w:lsdException w:name="TOC Heading" w:semiHidden="1" w:uiPriority="39" w:unhideWhenUsed="1" w:qFormat="1"/>
+    <w:lsdException w:name="Plain Table 1" w:uiPriority="41"/>
+    <w:lsdException w:name="Plain Table 2" w:uiPriority="42"/>
+    <w:lsdException w:name="Plain Table 3" w:uiPriority="43"/>
+    <w:lsdException w:name="Plain Table 4" w:uiPriority="44"/>
+    <w:lsdException w:name="Plain Table 5" w:uiPriority="45"/>
+    <w:lsdException w:name="Grid Table Light" w:uiPriority="40"/>
+    <w:lsdException w:name="Grid Table 1 Light" w:uiPriority="46"/>
+    <w:lsdException w:name="Grid Table 2" w:uiPriority="47"/>
+    <w:lsdException w:name="Grid Table 3" w:uiPriority="48"/>
+    <w:lsdException w:name="Grid Table 4" w:uiPriority="49"/>
+    <w:lsdException w:name="Grid Table 5 Dark" w:uiPriority="50"/>
+    <w:lsdException w:name="Grid Table 6 Colorful" w:uiPriority="51"/>
+    <w:lsdException w:name="Grid Table 7 Colorful" w:uiPriority="52"/>
+    <w:lsdException w:name="Grid Table 1 Light Accent 1" w:uiPriority="46"/>
+    <w:lsdException w:name="Grid Table 2 Accent 1" w:uiPriority="47"/>
+    <w:lsdException w:name="Grid Table 3 Accent 1" w:uiPriority="48"/>
+    <w:lsdException w:name="Grid Table 4 Accent 1" w:uiPriority="49"/>
+    <w:lsdException w:name="Grid Table 5 Dark Accent 1" w:uiPriority="50"/>
+    <w:lsdException w:name="Grid Table 6 Colorful Accent 1" w:uiPriority="51"/>
+    <w:lsdException w:name="Grid Table 7 Colorful Accent 1" w:uiPriority="52"/>
+    <w:lsdException w:name="Grid Table 1 Light Accent 2" w:uiPriority="46"/>
+    <w:lsdException w:name="Grid Table 2 Accent 2" w:uiPriority="47"/>
+    <w:lsdException w:name="Grid Table 3 Accent 2" w:uiPriority="48"/>
+    <w:lsdException w:name="Grid Table 4 Accent 2" w:uiPriority="49"/>
+    <w:lsdException w:name="Grid Table 5 Dark Accent 2" w:uiPriority="50"/>
+    <w:lsdException w:name="Grid Table 6 Colorful Accent 2" w:uiPriority="51"/>
+    <w:lsdException w:name="Grid Table 7 Colorful Accent 2" w:uiPriority="52"/>
+    <w:lsdException w:name="Grid Table 1 Light Accent 3" w:uiPriority="46"/>
+    <w:lsdException w:name="Grid Table 2 Accent 3" w:uiPriority="47"/>
+    <w:lsdException w:name="Grid Table 3 Accent 3" w:uiPriority="48"/>
+    <w:lsdException w:name="Grid Table 4 Accent 3" w:uiPriority="49"/>
+    <w:lsdException w:name="Grid Table 5 Dark Accent 3" w:uiPriority="50"/>
+    <w:lsdException w:name="Grid Table 6 Colorful Accent 3" w:uiPriority="51"/>
+    <w:lsdException w:name="Grid Table 7 Colorful Accent 3" w:uiPriority="52"/>
+    <w:lsdException w:name="Grid Table 1 Light Accent 4" w:uiPriority="46"/>
+    <w:lsdException w:name="Grid Table 2 Accent 4" w:uiPriority="47"/>
+    <w:lsdException w:name="Grid Table 3 Accent 4" w:uiPriority="48"/>
+    <w:lsdException w:name="Grid Table 4 Accent 4" w:uiPriority="49"/>
+    <w:lsdException w:name="Grid Table 5 Dark Accent 4" w:uiPriority="50"/>
+    <w:lsdException w:name="Grid Table 6 Colorful Accent 4" w:uiPriority="51"/>
+    <w:lsdException w:name="Grid Table 7 Colorful Accent 4" w:uiPriority="52"/>
+    <w:lsdException w:name="Grid Table 1 Light Accent 5" w:uiPriority="46"/>
+    <w:lsdException w:name="Grid Table 2 Accent 5" w:uiPriority="47"/>
+    <w:lsdException w:name="Grid Table 3 Accent 5" w:uiPriority="48"/>
+    <w:lsdException w:name="Grid Table 4 Accent 5" w:uiPriority="49"/>
+    <w:lsdException w:name="Grid Table 5 Dark Accent 5" w:uiPriority="50"/>
+    <w:lsdException w:name="Grid Table 6 Colorful Accent 5" w:uiPriority="51"/>
+    <w:lsdException w:name="Grid Table 7 Colorful Accent 5" w:uiPriority="52"/>
+    <w:lsdException w:name="Grid Table 1 Light Accent 6" w:uiPriority="46"/>
+    <w:lsdException w:name="Grid Table 2 Accent 6" w:uiPriority="47"/>
+    <w:lsdException w:name="Grid Table 3 Accent 6" w:uiPriority="48"/>
+    <w:lsdException w:name="Grid Table 4 Accent 6" w:uiPriority="49"/>
+    <w:lsdException w:name="Grid Table 5 Dark Accent 6" w:uiPriority="50"/>
+    <w:lsdException w:name="Grid Table 6 Colorful Accent 6" w:uiPriority="51"/>
+    <w:lsdException w:name="Grid Table 7 Colorful Accent 6" w:uiPriority="52"/>
+    <w:lsdException w:name="List Table 1 Light" w:uiPriority="46"/>
+    <w:lsdException w:name="List Table 2" w:uiPriority="47"/>
+    <w:lsdException w:name="List Table 3" w:uiPriority="48"/>
+    <w:lsdException w:name="List Table 4" w:uiPriority="49"/>
+    <w:lsdException w:name="List Table 5 Dark" w:uiPriority="50"/>
+    <w:lsdException w:name="List Table 6 Colorful" w:uiPriority="51"/>
+    <w:lsdException w:name="List Table 7 Colorful" w:uiPriority="52"/>
+    <w:lsdException w:name="List Table 1 Light Accent 1" w:uiPriority="46"/>
+    <w:lsdException w:name="List Table 2 Accent 1" w:uiPriority="47"/>
+    <w:lsdException w:name="List Table 3 Accent 1" w:uiPriority="48"/>
+    <w:lsdException w:name="List Table 4 Accent 1" w:uiPriority="49"/>
+    <w:lsdException w:name="List Table 5 Dark Accent 1" w:uiPriority="50"/>
+    <w:lsdException w:name="List Table 6 Colorful Accent 1" w:uiPriority="51"/>
+    <w:lsdException w:name="List Table 7 Colorful Accent 1" w:uiPriority="52"/>
+    <w:lsdException w:name="List Table 1 Light Accent 2" w:uiPriority="46"/>
+    <w:lsdException w:name="List Table 2 Accent 2" w:uiPriority="47"/>
+    <w:lsdException w:name="List Table 3 Accent 2" w:uiPriority="48"/>
+    <w:lsdException w:name="List Table 4 Accent 2" w:uiPriority="49"/>
+    <w:lsdException w:name="List Table 5 Dark Accent 2" w:uiPriority="50"/>
+    <w:lsdException w:name="List Table 6 Colorful Accent 2" w:uiPriority="51"/>
+    <w:lsdException w:name="List Table 7 Colorful Accent 2" w:uiPriority="52"/>
+    <w:lsdException w:name="List Table 1 Light Accent 3" w:uiPriority="46"/>
+    <w:lsdException w:name="List Table 2 Accent 3" w:uiPriority="47"/>
+    <w:lsdException w:name="List Table 3 Accent 3" w:uiPriority="48"/>
+    <w:lsdException w:name="List Table 4 Accent 3" w:uiPriority="49"/>
+    <w:lsdException w:name="List Table 5 Dark Accent 3" w:uiPriority="50"/>
+    <w:lsdException w:name="List Table 6 Colorful Accent 3" w:uiPriority="51"/>
+    <w:lsdException w:name="List Table 7 Colorful Accent 3" w:uiPriority="52"/>
+    <w:lsdException w:name="List Table 1 Light Accent 4" w:uiPriority="46"/>
+    <w:lsdException w:name="List Table 2 Accent 4" w:uiPriority="47"/>
+    <w:lsdException w:name="List Table 3 Accent 4" w:uiPriority="48"/>
+    <w:lsdException w:name="List Table 4 Accent 4" w:uiPriority="49"/>
+    <w:lsdException w:name="List Table 5 Dark Accent 4" w:uiPriority="50"/>
+    <w:lsdException w:name="List Table 6 Colorful Accent 4" w:uiPriority="51"/>
+    <w:lsdException w:name="List Table 7 Colorful Accent 4" w:uiPriority="52"/>
+    <w:lsdException w:name="List Table 1 Light Accent 5" w:uiPriority="46"/>
+    <w:lsdException w:name="List Table 2 Accent 5" w:uiPriority="47"/>
+    <w:lsdException w:name="List Table 3 Accent 5" w:uiPriority="48"/>
+    <w:lsdException w:name="List Table 4 Accent 5" w:uiPriority="49"/>
+    <w:lsdException w:name="List Table 5 Dark Accent 5" w:uiPriority="50"/>
+    <w:lsdException w:name="List Table 6 Colorful Accent 5" w:uiPriority="51"/>
+    <w:lsdException w:name="List Table 7 Colorful Accent 5" w:uiPriority="52"/>
+    <w:lsdException w:name="List Table 1 Light Accent 6" w:uiPriority="46"/>
+    <w:lsdException w:name="List Table 2 Accent 6" w:uiPriority="47"/>
+    <w:lsdException w:name="List Table 3 Accent 6" w:uiPriority="48"/>
+    <w:lsdException w:name="List Table 4 Accent 6" w:uiPriority="49"/>
+    <w:lsdException w:name="List Table 5 Dark Accent 6" w:uiPriority="50"/>
+    <w:lsdException w:name="List Table 6 Colorful Accent 6" w:uiPriority="51"/>
+    <w:lsdException w:name="List Table 7 Colorful Accent 6" w:uiPriority="52"/>
   </w:latentStyles>
   <w:style w:type="paragraph" w:default="1" w:styleId="Standard">
     <w:name w:val="Normal"/>
@@ -4450,7 +5173,7 @@
 </file>
 
 <file path=customXml/itemProps2.xml><?xml version="1.0" encoding="utf-8"?>
-<ds:datastoreItem xmlns:ds="http://schemas.openxmlformats.org/officeDocument/2006/customXml" ds:itemID="{15671ABD-47D4-44E6-B6DD-C1421DDD36D3}">
+<ds:datastoreItem xmlns:ds="http://schemas.openxmlformats.org/officeDocument/2006/customXml" ds:itemID="{05332818-0C53-433C-9464-BE7165E2693B}">
   <ds:schemaRefs>
     <ds:schemaRef ds:uri="http://schemas.openxmlformats.org/officeDocument/2006/bibliography"/>
   </ds:schemaRefs>

</xml_diff>

<commit_message>
added SimulationTest, updated Doku
</commit_message>
<xml_diff>
--- a/files/protokoll/Dokumentation.docx
+++ b/files/protokoll/Dokumentation.docx
@@ -2973,6 +2973,68 @@
               <w:t>PartType</w:t>
             </w:r>
             <w:proofErr w:type="spellEnd"/>
+          </w:p>
+        </w:tc>
+        <w:tc>
+          <w:tcPr>
+            <w:tcW w:w="3071" w:type="dxa"/>
+          </w:tcPr>
+          <w:p>
+            <w:pPr>
+              <w:rPr>
+                <w:szCs w:val="40"/>
+                <w:lang w:val="de-AT"/>
+              </w:rPr>
+            </w:pPr>
+            <w:r>
+              <w:rPr>
+                <w:szCs w:val="40"/>
+                <w:lang w:val="de-AT"/>
+              </w:rPr>
+              <w:t>60 Minuten</w:t>
+            </w:r>
+          </w:p>
+        </w:tc>
+      </w:tr>
+      <w:tr>
+        <w:tc>
+          <w:tcPr>
+            <w:tcW w:w="3071" w:type="dxa"/>
+          </w:tcPr>
+          <w:p>
+            <w:pPr>
+              <w:rPr>
+                <w:szCs w:val="40"/>
+                <w:lang w:val="de-AT"/>
+              </w:rPr>
+            </w:pPr>
+            <w:r>
+              <w:rPr>
+                <w:szCs w:val="40"/>
+                <w:lang w:val="de-AT"/>
+              </w:rPr>
+              <w:t>Simon Wortha</w:t>
+            </w:r>
+          </w:p>
+        </w:tc>
+        <w:tc>
+          <w:tcPr>
+            <w:tcW w:w="3071" w:type="dxa"/>
+          </w:tcPr>
+          <w:p>
+            <w:pPr>
+              <w:rPr>
+                <w:szCs w:val="40"/>
+                <w:lang w:val="de-AT"/>
+              </w:rPr>
+            </w:pPr>
+            <w:r>
+              <w:rPr>
+                <w:szCs w:val="40"/>
+                <w:lang w:val="de-AT"/>
+              </w:rPr>
+              <w:t>Testfälle für Simulation und Supply</w:t>
+            </w:r>
           </w:p>
         </w:tc>
         <w:tc>
@@ -5820,7 +5882,7 @@
 </file>
 
 <file path=customXml/itemProps2.xml><?xml version="1.0" encoding="utf-8"?>
-<ds:datastoreItem xmlns:ds="http://schemas.openxmlformats.org/officeDocument/2006/customXml" ds:itemID="{31893423-63E5-49FF-9AD3-6F80B72E68FB}">
+<ds:datastoreItem xmlns:ds="http://schemas.openxmlformats.org/officeDocument/2006/customXml" ds:itemID="{10CC9467-49A1-440F-B16D-0BADFBDE617E}">
   <ds:schemaRefs>
     <ds:schemaRef ds:uri="http://schemas.openxmlformats.org/officeDocument/2006/bibliography"/>
   </ds:schemaRefs>

</xml_diff>

<commit_message>
added Javadoc to PartTest and PartTypeTest and updated Doku
</commit_message>
<xml_diff>
--- a/files/protokoll/Dokumentation.docx
+++ b/files/protokoll/Dokumentation.docx
@@ -2,126 +2,6 @@
 <file path=word/document.xml><?xml version="1.0" encoding="utf-8"?>
 <w:document xmlns:o="urn:schemas-microsoft-com:office:office" xmlns:r="http://schemas.openxmlformats.org/officeDocument/2006/relationships" xmlns:v="urn:schemas-microsoft-com:vml" xmlns:w="http://schemas.openxmlformats.org/wordprocessingml/2006/main" xmlns:w10="urn:schemas-microsoft-com:office:word" xmlns:wp="http://schemas.openxmlformats.org/drawingml/2006/wordprocessingDrawing">
   <w:body>
-    <w:p>
-      <w:pPr>
-        <w:pStyle w:val="Normal"/>
-        <w:rPr>
-          <w:lang w:val="de-DE"/>
-        </w:rPr>
-      </w:pPr>
-      <w:r>
-        <w:rPr>
-          <w:lang w:val="de-DE"/>
-        </w:rPr>
-      </w:r>
-      <w:r>
-        <w:pict>
-          <v:rect fillcolor="#4F81BD" stroked="f" strokeweight="0pt" style="position:absolute;width:422.3pt;height:760.3pt;mso-wrap-distance-left:9pt;mso-wrap-distance-right:9pt;mso-wrap-distance-top:0pt;mso-wrap-distance-bottom:0pt;margin-top:0pt;margin-left:0.05pt">
-            <v:textbox inset="0.3in,1in,0.3in,0.3in">
-              <w:txbxContent>
-                <w:p>
-                  <w:pPr>
-                    <w:pStyle w:val="Titel"/>
-                    <w:pBdr>
-                      <w:top w:val="nil"/>
-                      <w:left w:val="nil"/>
-                      <w:bottom w:val="nil"/>
-                      <w:right w:val="nil"/>
-                    </w:pBdr>
-                    <w:jc w:val="right"/>
-                    <w:rPr>
-                      <w:caps/>
-                      <w:color w:val="FFFFFF"/>
-                      <w:sz w:val="72"/>
-                      <w:szCs w:val="72"/>
-                      <w:lang w:val="de-DE"/>
-                    </w:rPr>
-                  </w:pPr>
-                  <w:r>
-                    <w:rPr>
-                      <w:caps/>
-                      <w:color w:val="FFFFFF"/>
-                      <w:sz w:val="72"/>
-                      <w:szCs w:val="72"/>
-                      <w:lang w:val="de-DE"/>
-                    </w:rPr>
-                    <w:t>AU01 Roboterfabrik</w:t>
-                  </w:r>
-                </w:p>
-                <w:p>
-                  <w:pPr>
-                    <w:pStyle w:val="Rahmeninhalt"/>
-                    <w:spacing w:before="240" w:after="200"/>
-                    <w:ind w:left="720" w:right="0" w:hanging="0"/>
-                    <w:jc w:val="right"/>
-                    <w:rPr>
-                      <w:color w:val="FFFFFF"/>
-                      <w:lang w:val="de-DE"/>
-                    </w:rPr>
-                  </w:pPr>
-                  <w:r>
-                    <w:rPr>
-                      <w:color w:val="FFFFFF"/>
-                      <w:lang w:val="de-DE"/>
-                    </w:rPr>
-                  </w:r>
-                </w:p>
-                <w:p>
-                  <w:pPr>
-                    <w:pStyle w:val="Rahmeninhalt"/>
-                    <w:spacing w:before="240" w:after="200"/>
-                    <w:ind w:left="1008" w:right="0" w:hanging="0"/>
-                    <w:jc w:val="right"/>
-                    <w:rPr>
-                      <w:color w:val="FFFFFF"/>
-                      <w:sz w:val="21"/>
-                      <w:szCs w:val="21"/>
-                      <w:lang w:val="de-DE"/>
-                    </w:rPr>
-                  </w:pPr>
-                  <w:r>
-                    <w:rPr>
-                      <w:color w:val="FFFFFF"/>
-                      <w:sz w:val="21"/>
-                      <w:szCs w:val="21"/>
-                      <w:lang w:val="de-DE"/>
-                    </w:rPr>
-                    <w:t>Von Rene Hollander, Samuel Schober und Simon Wortha</w:t>
-                  </w:r>
-                </w:p>
-              </w:txbxContent>
-            </v:textbox>
-          </v:rect>
-        </w:pict>
-      </w:r>
-      <w:r>
-        <w:pict>
-          <v:rect fillcolor="#1F497D" stroked="f" strokeweight="0pt" style="position:absolute;width:148.1pt;height:760.3pt;mso-wrap-distance-left:9pt;mso-wrap-distance-right:9pt;mso-wrap-distance-top:0pt;mso-wrap-distance-bottom:0pt;margin-top:40.8pt;margin-left:0.05pt">
-            <v:textbox inset="0.2in,0.05in,0.2in,0.2in">
-              <w:txbxContent>
-                <w:p>
-                  <w:pPr>
-                    <w:pStyle w:val="Untertitel"/>
-                    <w:spacing w:before="0" w:after="200"/>
-                    <w:rPr>
-                      <w:color w:val="FFFFFF"/>
-                      <w:lang w:val="de-DE"/>
-                    </w:rPr>
-                  </w:pPr>
-                  <w:r>
-                    <w:rPr>
-                      <w:color w:val="FFFFFF"/>
-                      <w:lang w:val="de-DE"/>
-                    </w:rPr>
-                    <w:t>Dokumentation</w:t>
-                  </w:r>
-                </w:p>
-              </w:txbxContent>
-            </v:textbox>
-          </v:rect>
-        </w:pict>
-      </w:r>
-    </w:p>
     <w:p>
       <w:pPr>
         <w:sectPr>
@@ -509,7 +389,7 @@
     <w:tbl>
       <w:tblPr>
         <w:jc w:val="left"/>
-        <w:tblInd w:w="-5" w:type="dxa"/>
+        <w:tblInd w:w="-10" w:type="dxa"/>
         <w:tblBorders>
           <w:top w:val="single" w:sz="4" w:space="0" w:color="00000A"/>
           <w:left w:val="single" w:sz="4" w:space="0" w:color="00000A"/>
@@ -520,7 +400,7 @@
         </w:tblBorders>
         <w:tblCellMar>
           <w:top w:w="0" w:type="dxa"/>
-          <w:left w:w="103" w:type="dxa"/>
+          <w:left w:w="98" w:type="dxa"/>
           <w:bottom w:w="0" w:type="dxa"/>
           <w:right w:w="108" w:type="dxa"/>
         </w:tblCellMar>
@@ -547,7 +427,7 @@
             </w:tcBorders>
             <w:shd w:fill="FFFFFF" w:val="clear"/>
             <w:tcMar>
-              <w:left w:w="103" w:type="dxa"/>
+              <w:left w:w="98" w:type="dxa"/>
             </w:tcMar>
           </w:tcPr>
           <w:p>
@@ -581,7 +461,7 @@
             </w:tcBorders>
             <w:shd w:fill="FFFFFF" w:val="clear"/>
             <w:tcMar>
-              <w:left w:w="103" w:type="dxa"/>
+              <w:left w:w="98" w:type="dxa"/>
             </w:tcMar>
           </w:tcPr>
           <w:p>
@@ -615,7 +495,7 @@
             </w:tcBorders>
             <w:shd w:fill="FFFFFF" w:val="clear"/>
             <w:tcMar>
-              <w:left w:w="103" w:type="dxa"/>
+              <w:left w:w="98" w:type="dxa"/>
             </w:tcMar>
           </w:tcPr>
           <w:p>
@@ -654,7 +534,7 @@
             </w:tcBorders>
             <w:shd w:fill="FFFFFF" w:val="clear"/>
             <w:tcMar>
-              <w:left w:w="103" w:type="dxa"/>
+              <w:left w:w="98" w:type="dxa"/>
             </w:tcMar>
           </w:tcPr>
           <w:p>
@@ -688,7 +568,7 @@
             </w:tcBorders>
             <w:shd w:fill="FFFFFF" w:val="clear"/>
             <w:tcMar>
-              <w:left w:w="103" w:type="dxa"/>
+              <w:left w:w="98" w:type="dxa"/>
             </w:tcMar>
           </w:tcPr>
           <w:p>
@@ -722,7 +602,7 @@
             </w:tcBorders>
             <w:shd w:fill="FFFFFF" w:val="clear"/>
             <w:tcMar>
-              <w:left w:w="103" w:type="dxa"/>
+              <w:left w:w="98" w:type="dxa"/>
             </w:tcMar>
           </w:tcPr>
           <w:p>
@@ -761,7 +641,7 @@
             </w:tcBorders>
             <w:shd w:fill="FFFFFF" w:val="clear"/>
             <w:tcMar>
-              <w:left w:w="103" w:type="dxa"/>
+              <w:left w:w="98" w:type="dxa"/>
             </w:tcMar>
           </w:tcPr>
           <w:p>
@@ -795,7 +675,7 @@
             </w:tcBorders>
             <w:shd w:fill="FFFFFF" w:val="clear"/>
             <w:tcMar>
-              <w:left w:w="103" w:type="dxa"/>
+              <w:left w:w="98" w:type="dxa"/>
             </w:tcMar>
           </w:tcPr>
           <w:p>
@@ -829,7 +709,7 @@
             </w:tcBorders>
             <w:shd w:fill="FFFFFF" w:val="clear"/>
             <w:tcMar>
-              <w:left w:w="103" w:type="dxa"/>
+              <w:left w:w="98" w:type="dxa"/>
             </w:tcMar>
           </w:tcPr>
           <w:p>
@@ -868,7 +748,7 @@
             </w:tcBorders>
             <w:shd w:fill="FFFFFF" w:val="clear"/>
             <w:tcMar>
-              <w:left w:w="103" w:type="dxa"/>
+              <w:left w:w="98" w:type="dxa"/>
             </w:tcMar>
           </w:tcPr>
           <w:p>
@@ -902,7 +782,7 @@
             </w:tcBorders>
             <w:shd w:fill="FFFFFF" w:val="clear"/>
             <w:tcMar>
-              <w:left w:w="103" w:type="dxa"/>
+              <w:left w:w="98" w:type="dxa"/>
             </w:tcMar>
           </w:tcPr>
           <w:p>
@@ -970,7 +850,7 @@
             </w:tcBorders>
             <w:shd w:fill="FFFFFF" w:val="clear"/>
             <w:tcMar>
-              <w:left w:w="103" w:type="dxa"/>
+              <w:left w:w="98" w:type="dxa"/>
             </w:tcMar>
           </w:tcPr>
           <w:p>
@@ -1009,7 +889,7 @@
             </w:tcBorders>
             <w:shd w:fill="FFFFFF" w:val="clear"/>
             <w:tcMar>
-              <w:left w:w="103" w:type="dxa"/>
+              <w:left w:w="98" w:type="dxa"/>
             </w:tcMar>
           </w:tcPr>
           <w:p>
@@ -1043,7 +923,7 @@
             </w:tcBorders>
             <w:shd w:fill="FFFFFF" w:val="clear"/>
             <w:tcMar>
-              <w:left w:w="103" w:type="dxa"/>
+              <w:left w:w="98" w:type="dxa"/>
             </w:tcMar>
           </w:tcPr>
           <w:p>
@@ -1077,7 +957,7 @@
             </w:tcBorders>
             <w:shd w:fill="FFFFFF" w:val="clear"/>
             <w:tcMar>
-              <w:left w:w="103" w:type="dxa"/>
+              <w:left w:w="98" w:type="dxa"/>
             </w:tcMar>
           </w:tcPr>
           <w:p>
@@ -1116,7 +996,7 @@
             </w:tcBorders>
             <w:shd w:fill="FFFFFF" w:val="clear"/>
             <w:tcMar>
-              <w:left w:w="103" w:type="dxa"/>
+              <w:left w:w="98" w:type="dxa"/>
             </w:tcMar>
           </w:tcPr>
           <w:p>
@@ -1150,7 +1030,7 @@
             </w:tcBorders>
             <w:shd w:fill="FFFFFF" w:val="clear"/>
             <w:tcMar>
-              <w:left w:w="103" w:type="dxa"/>
+              <w:left w:w="98" w:type="dxa"/>
             </w:tcMar>
           </w:tcPr>
           <w:p>
@@ -1184,7 +1064,7 @@
             </w:tcBorders>
             <w:shd w:fill="FFFFFF" w:val="clear"/>
             <w:tcMar>
-              <w:left w:w="103" w:type="dxa"/>
+              <w:left w:w="98" w:type="dxa"/>
             </w:tcMar>
           </w:tcPr>
           <w:p>
@@ -1223,7 +1103,7 @@
             </w:tcBorders>
             <w:shd w:fill="FFFFFF" w:val="clear"/>
             <w:tcMar>
-              <w:left w:w="103" w:type="dxa"/>
+              <w:left w:w="98" w:type="dxa"/>
             </w:tcMar>
           </w:tcPr>
           <w:p>
@@ -1257,7 +1137,7 @@
             </w:tcBorders>
             <w:shd w:fill="FFFFFF" w:val="clear"/>
             <w:tcMar>
-              <w:left w:w="103" w:type="dxa"/>
+              <w:left w:w="98" w:type="dxa"/>
             </w:tcMar>
           </w:tcPr>
           <w:p>
@@ -1291,7 +1171,7 @@
             </w:tcBorders>
             <w:shd w:fill="FFFFFF" w:val="clear"/>
             <w:tcMar>
-              <w:left w:w="103" w:type="dxa"/>
+              <w:left w:w="98" w:type="dxa"/>
             </w:tcMar>
           </w:tcPr>
           <w:p>
@@ -1330,7 +1210,7 @@
             </w:tcBorders>
             <w:shd w:fill="FFFFFF" w:val="clear"/>
             <w:tcMar>
-              <w:left w:w="103" w:type="dxa"/>
+              <w:left w:w="98" w:type="dxa"/>
             </w:tcMar>
           </w:tcPr>
           <w:p>
@@ -1364,7 +1244,7 @@
             </w:tcBorders>
             <w:shd w:fill="FFFFFF" w:val="clear"/>
             <w:tcMar>
-              <w:left w:w="103" w:type="dxa"/>
+              <w:left w:w="98" w:type="dxa"/>
             </w:tcMar>
           </w:tcPr>
           <w:p>
@@ -1398,7 +1278,7 @@
             </w:tcBorders>
             <w:shd w:fill="FFFFFF" w:val="clear"/>
             <w:tcMar>
-              <w:left w:w="103" w:type="dxa"/>
+              <w:left w:w="98" w:type="dxa"/>
             </w:tcMar>
           </w:tcPr>
           <w:p>
@@ -1437,7 +1317,7 @@
             </w:tcBorders>
             <w:shd w:fill="FFFFFF" w:val="clear"/>
             <w:tcMar>
-              <w:left w:w="103" w:type="dxa"/>
+              <w:left w:w="98" w:type="dxa"/>
             </w:tcMar>
           </w:tcPr>
           <w:p>
@@ -1471,7 +1351,7 @@
             </w:tcBorders>
             <w:shd w:fill="FFFFFF" w:val="clear"/>
             <w:tcMar>
-              <w:left w:w="103" w:type="dxa"/>
+              <w:left w:w="98" w:type="dxa"/>
             </w:tcMar>
           </w:tcPr>
           <w:p>
@@ -1505,7 +1385,7 @@
             </w:tcBorders>
             <w:shd w:fill="FFFFFF" w:val="clear"/>
             <w:tcMar>
-              <w:left w:w="103" w:type="dxa"/>
+              <w:left w:w="98" w:type="dxa"/>
             </w:tcMar>
           </w:tcPr>
           <w:p>
@@ -1544,7 +1424,7 @@
             </w:tcBorders>
             <w:shd w:fill="FFFFFF" w:val="clear"/>
             <w:tcMar>
-              <w:left w:w="103" w:type="dxa"/>
+              <w:left w:w="98" w:type="dxa"/>
             </w:tcMar>
           </w:tcPr>
           <w:p>
@@ -1578,7 +1458,7 @@
             </w:tcBorders>
             <w:shd w:fill="FFFFFF" w:val="clear"/>
             <w:tcMar>
-              <w:left w:w="103" w:type="dxa"/>
+              <w:left w:w="98" w:type="dxa"/>
             </w:tcMar>
           </w:tcPr>
           <w:p>
@@ -1612,7 +1492,7 @@
             </w:tcBorders>
             <w:shd w:fill="FFFFFF" w:val="clear"/>
             <w:tcMar>
-              <w:left w:w="103" w:type="dxa"/>
+              <w:left w:w="98" w:type="dxa"/>
             </w:tcMar>
           </w:tcPr>
           <w:p>
@@ -1651,7 +1531,7 @@
             </w:tcBorders>
             <w:shd w:fill="FFFFFF" w:val="clear"/>
             <w:tcMar>
-              <w:left w:w="103" w:type="dxa"/>
+              <w:left w:w="98" w:type="dxa"/>
             </w:tcMar>
           </w:tcPr>
           <w:p>
@@ -1685,7 +1565,7 @@
             </w:tcBorders>
             <w:shd w:fill="FFFFFF" w:val="clear"/>
             <w:tcMar>
-              <w:left w:w="103" w:type="dxa"/>
+              <w:left w:w="98" w:type="dxa"/>
             </w:tcMar>
           </w:tcPr>
           <w:p>
@@ -1719,7 +1599,7 @@
             </w:tcBorders>
             <w:shd w:fill="FFFFFF" w:val="clear"/>
             <w:tcMar>
-              <w:left w:w="103" w:type="dxa"/>
+              <w:left w:w="98" w:type="dxa"/>
             </w:tcMar>
           </w:tcPr>
           <w:p>
@@ -1758,7 +1638,7 @@
             </w:tcBorders>
             <w:shd w:fill="FFFFFF" w:val="clear"/>
             <w:tcMar>
-              <w:left w:w="103" w:type="dxa"/>
+              <w:left w:w="98" w:type="dxa"/>
             </w:tcMar>
           </w:tcPr>
           <w:p>
@@ -1792,7 +1672,7 @@
             </w:tcBorders>
             <w:shd w:fill="FFFFFF" w:val="clear"/>
             <w:tcMar>
-              <w:left w:w="103" w:type="dxa"/>
+              <w:left w:w="98" w:type="dxa"/>
             </w:tcMar>
           </w:tcPr>
           <w:p>
@@ -1843,7 +1723,7 @@
             </w:tcBorders>
             <w:shd w:fill="FFFFFF" w:val="clear"/>
             <w:tcMar>
-              <w:left w:w="103" w:type="dxa"/>
+              <w:left w:w="98" w:type="dxa"/>
             </w:tcMar>
           </w:tcPr>
           <w:p>
@@ -1882,7 +1762,7 @@
             </w:tcBorders>
             <w:shd w:fill="FFFFFF" w:val="clear"/>
             <w:tcMar>
-              <w:left w:w="103" w:type="dxa"/>
+              <w:left w:w="98" w:type="dxa"/>
             </w:tcMar>
           </w:tcPr>
           <w:p>
@@ -1916,7 +1796,7 @@
             </w:tcBorders>
             <w:shd w:fill="FFFFFF" w:val="clear"/>
             <w:tcMar>
-              <w:left w:w="103" w:type="dxa"/>
+              <w:left w:w="98" w:type="dxa"/>
             </w:tcMar>
           </w:tcPr>
           <w:p>
@@ -1950,7 +1830,7 @@
             </w:tcBorders>
             <w:shd w:fill="FFFFFF" w:val="clear"/>
             <w:tcMar>
-              <w:left w:w="103" w:type="dxa"/>
+              <w:left w:w="98" w:type="dxa"/>
             </w:tcMar>
           </w:tcPr>
           <w:p>
@@ -1989,7 +1869,7 @@
             </w:tcBorders>
             <w:shd w:fill="FFFFFF" w:val="clear"/>
             <w:tcMar>
-              <w:left w:w="103" w:type="dxa"/>
+              <w:left w:w="98" w:type="dxa"/>
             </w:tcMar>
           </w:tcPr>
           <w:p>
@@ -2023,7 +1903,7 @@
             </w:tcBorders>
             <w:shd w:fill="FFFFFF" w:val="clear"/>
             <w:tcMar>
-              <w:left w:w="103" w:type="dxa"/>
+              <w:left w:w="98" w:type="dxa"/>
             </w:tcMar>
           </w:tcPr>
           <w:p>
@@ -2057,7 +1937,7 @@
             </w:tcBorders>
             <w:shd w:fill="FFFFFF" w:val="clear"/>
             <w:tcMar>
-              <w:left w:w="103" w:type="dxa"/>
+              <w:left w:w="98" w:type="dxa"/>
             </w:tcMar>
           </w:tcPr>
           <w:p>
@@ -2096,7 +1976,7 @@
             </w:tcBorders>
             <w:shd w:fill="FFFFFF" w:val="clear"/>
             <w:tcMar>
-              <w:left w:w="103" w:type="dxa"/>
+              <w:left w:w="98" w:type="dxa"/>
             </w:tcMar>
           </w:tcPr>
           <w:p>
@@ -2130,7 +2010,7 @@
             </w:tcBorders>
             <w:shd w:fill="FFFFFF" w:val="clear"/>
             <w:tcMar>
-              <w:left w:w="103" w:type="dxa"/>
+              <w:left w:w="98" w:type="dxa"/>
             </w:tcMar>
           </w:tcPr>
           <w:p>
@@ -2164,7 +2044,7 @@
             </w:tcBorders>
             <w:shd w:fill="FFFFFF" w:val="clear"/>
             <w:tcMar>
-              <w:left w:w="103" w:type="dxa"/>
+              <w:left w:w="98" w:type="dxa"/>
             </w:tcMar>
           </w:tcPr>
           <w:p>
@@ -2203,7 +2083,7 @@
             </w:tcBorders>
             <w:shd w:fill="FFFFFF" w:val="clear"/>
             <w:tcMar>
-              <w:left w:w="103" w:type="dxa"/>
+              <w:left w:w="98" w:type="dxa"/>
             </w:tcMar>
           </w:tcPr>
           <w:p>
@@ -2237,7 +2117,7 @@
             </w:tcBorders>
             <w:shd w:fill="FFFFFF" w:val="clear"/>
             <w:tcMar>
-              <w:left w:w="103" w:type="dxa"/>
+              <w:left w:w="98" w:type="dxa"/>
             </w:tcMar>
           </w:tcPr>
           <w:p>
@@ -2271,7 +2151,7 @@
             </w:tcBorders>
             <w:shd w:fill="FFFFFF" w:val="clear"/>
             <w:tcMar>
-              <w:left w:w="103" w:type="dxa"/>
+              <w:left w:w="98" w:type="dxa"/>
             </w:tcMar>
           </w:tcPr>
           <w:p>
@@ -2310,7 +2190,7 @@
             </w:tcBorders>
             <w:shd w:fill="FFFFFF" w:val="clear"/>
             <w:tcMar>
-              <w:left w:w="103" w:type="dxa"/>
+              <w:left w:w="98" w:type="dxa"/>
             </w:tcMar>
           </w:tcPr>
           <w:p>
@@ -2344,7 +2224,7 @@
             </w:tcBorders>
             <w:shd w:fill="FFFFFF" w:val="clear"/>
             <w:tcMar>
-              <w:left w:w="103" w:type="dxa"/>
+              <w:left w:w="98" w:type="dxa"/>
             </w:tcMar>
           </w:tcPr>
           <w:p>
@@ -2378,7 +2258,7 @@
             </w:tcBorders>
             <w:shd w:fill="FFFFFF" w:val="clear"/>
             <w:tcMar>
-              <w:left w:w="103" w:type="dxa"/>
+              <w:left w:w="98" w:type="dxa"/>
             </w:tcMar>
           </w:tcPr>
           <w:p>
@@ -2417,7 +2297,7 @@
             </w:tcBorders>
             <w:shd w:fill="FFFFFF" w:val="clear"/>
             <w:tcMar>
-              <w:left w:w="103" w:type="dxa"/>
+              <w:left w:w="98" w:type="dxa"/>
             </w:tcMar>
           </w:tcPr>
           <w:p>
@@ -2449,7 +2329,7 @@
             </w:tcBorders>
             <w:shd w:fill="FFFFFF" w:val="clear"/>
             <w:tcMar>
-              <w:left w:w="103" w:type="dxa"/>
+              <w:left w:w="98" w:type="dxa"/>
             </w:tcMar>
           </w:tcPr>
           <w:p>
@@ -2481,7 +2361,7 @@
             </w:tcBorders>
             <w:shd w:fill="FFFFFF" w:val="clear"/>
             <w:tcMar>
-              <w:left w:w="103" w:type="dxa"/>
+              <w:left w:w="98" w:type="dxa"/>
             </w:tcMar>
           </w:tcPr>
           <w:p>
@@ -2497,6 +2377,95 @@
                 <w:lang w:val="de-DE"/>
               </w:rPr>
               <w:t>15 Minuten</w:t>
+            </w:r>
+          </w:p>
+        </w:tc>
+      </w:tr>
+      <w:tr>
+        <w:trPr>
+          <w:cantSplit w:val="false"/>
+        </w:trPr>
+        <w:tc>
+          <w:tcPr>
+            <w:tcW w:w="3071" w:type="dxa"/>
+            <w:tcBorders>
+              <w:top w:val="nil"/>
+              <w:left w:val="single" w:sz="4" w:space="0" w:color="00000A"/>
+              <w:bottom w:val="single" w:sz="4" w:space="0" w:color="00000A"/>
+              <w:insideH w:val="single" w:sz="4" w:space="0" w:color="00000A"/>
+              <w:right w:val="single" w:sz="4" w:space="0" w:color="00000A"/>
+              <w:insideV w:val="single" w:sz="4" w:space="0" w:color="00000A"/>
+            </w:tcBorders>
+            <w:shd w:fill="FFFFFF" w:val="clear"/>
+            <w:tcMar>
+              <w:left w:w="98" w:type="dxa"/>
+            </w:tcMar>
+          </w:tcPr>
+          <w:p>
+            <w:pPr>
+              <w:pStyle w:val="Normal"/>
+              <w:spacing w:before="0" w:after="0"/>
+              <w:rPr/>
+            </w:pPr>
+            <w:r>
+              <w:rPr/>
+              <w:t>Simon Wortha</w:t>
+            </w:r>
+          </w:p>
+        </w:tc>
+        <w:tc>
+          <w:tcPr>
+            <w:tcW w:w="3071" w:type="dxa"/>
+            <w:tcBorders>
+              <w:top w:val="nil"/>
+              <w:left w:val="single" w:sz="4" w:space="0" w:color="00000A"/>
+              <w:bottom w:val="single" w:sz="4" w:space="0" w:color="00000A"/>
+              <w:insideH w:val="single" w:sz="4" w:space="0" w:color="00000A"/>
+              <w:right w:val="single" w:sz="4" w:space="0" w:color="00000A"/>
+              <w:insideV w:val="single" w:sz="4" w:space="0" w:color="00000A"/>
+            </w:tcBorders>
+            <w:shd w:fill="FFFFFF" w:val="clear"/>
+            <w:tcMar>
+              <w:left w:w="98" w:type="dxa"/>
+            </w:tcMar>
+          </w:tcPr>
+          <w:p>
+            <w:pPr>
+              <w:pStyle w:val="Normal"/>
+              <w:spacing w:before="0" w:after="0"/>
+              <w:rPr/>
+            </w:pPr>
+            <w:r>
+              <w:rPr/>
+              <w:t>Javadoc und Dokubearbeitet</w:t>
+            </w:r>
+          </w:p>
+        </w:tc>
+        <w:tc>
+          <w:tcPr>
+            <w:tcW w:w="3071" w:type="dxa"/>
+            <w:tcBorders>
+              <w:top w:val="nil"/>
+              <w:left w:val="single" w:sz="4" w:space="0" w:color="00000A"/>
+              <w:bottom w:val="single" w:sz="4" w:space="0" w:color="00000A"/>
+              <w:insideH w:val="single" w:sz="4" w:space="0" w:color="00000A"/>
+              <w:right w:val="single" w:sz="4" w:space="0" w:color="00000A"/>
+              <w:insideV w:val="single" w:sz="4" w:space="0" w:color="00000A"/>
+            </w:tcBorders>
+            <w:shd w:fill="FFFFFF" w:val="clear"/>
+            <w:tcMar>
+              <w:left w:w="98" w:type="dxa"/>
+            </w:tcMar>
+          </w:tcPr>
+          <w:p>
+            <w:pPr>
+              <w:pStyle w:val="Normal"/>
+              <w:spacing w:before="0" w:after="0"/>
+              <w:rPr/>
+            </w:pPr>
+            <w:r>
+              <w:rPr/>
+              <w:t>30 Minuten</w:t>
             </w:r>
           </w:p>
         </w:tc>
@@ -3109,7 +3078,7 @@
         </w:rPr>
         <w:t>Unser erstes Diagramm nach dem wir auch gearbeitet haben:</w:t>
         <w:pict>
-          <v:rect id="shape_0" stroked="f" style="position:absolute;margin-left:-39.75pt;margin-top:19.2pt;width:552.85pt;height:248.9pt">
+          <v:rect id="shape_0" stroked="f" style="position:absolute;margin-left:-39.7pt;margin-top:19.2pt;width:552.8pt;height:248.85pt">
             <v:imagedata r:id="rId5" detectmouseclick="t"/>
             <v:wrap v:type="none"/>
             <v:stroke color="#3465a4" joinstyle="round" endcap="flat"/>
@@ -3287,7 +3256,7 @@
           <w:lang w:val="de-DE"/>
         </w:rPr>
         <w:drawing>
-          <wp:anchor behindDoc="0" distT="0" distB="0" distL="0" distR="0" simplePos="0" locked="0" layoutInCell="1" allowOverlap="1" relativeHeight="3">
+          <wp:anchor behindDoc="0" distT="0" distB="0" distL="0" distR="0" simplePos="0" locked="0" layoutInCell="1" allowOverlap="1" relativeHeight="0">
             <wp:simplePos x="0" y="0"/>
             <wp:positionH relativeFrom="column">
               <wp:align>center</wp:align>
@@ -3712,6 +3681,113 @@
       <w:tab/>
       <w:t>12. September 2014</w:t>
       <w:tab/>
+    </w:r>
+    <w:r>
+      <w:pict>
+        <v:rect fillcolor="#4F81BD" stroked="f" strokeweight="0pt" style="position:absolute;width:422.3pt;height:760.3pt;mso-wrap-distance-left:9pt;mso-wrap-distance-right:9pt;mso-wrap-distance-top:0pt;mso-wrap-distance-bottom:0pt;margin-top:0pt;margin-left:0.05pt">
+          <v:textbox inset="0.3in,1in,0.3in,0.3in">
+            <w:txbxContent>
+              <w:p>
+                <w:pPr>
+                  <w:pStyle w:val="Titel"/>
+                  <w:pBdr>
+                    <w:top w:val="nil"/>
+                    <w:left w:val="nil"/>
+                    <w:bottom w:val="nil"/>
+                    <w:right w:val="nil"/>
+                  </w:pBdr>
+                  <w:jc w:val="right"/>
+                  <w:rPr>
+                    <w:caps/>
+                    <w:color w:val="FFFFFF"/>
+                    <w:sz w:val="72"/>
+                    <w:szCs w:val="72"/>
+                    <w:lang w:val="de-DE"/>
+                  </w:rPr>
+                </w:pPr>
+                <w:r>
+                  <w:rPr>
+                    <w:caps/>
+                    <w:color w:val="FFFFFF"/>
+                    <w:sz w:val="72"/>
+                    <w:szCs w:val="72"/>
+                    <w:lang w:val="de-DE"/>
+                  </w:rPr>
+                  <w:t>AU01 Roboterfabrik</w:t>
+                </w:r>
+              </w:p>
+              <w:p>
+                <w:pPr>
+                  <w:pStyle w:val="Rahmeninhalt"/>
+                  <w:spacing w:before="240" w:after="200"/>
+                  <w:ind w:left="720" w:right="0" w:hanging="0"/>
+                  <w:jc w:val="right"/>
+                  <w:rPr>
+                    <w:color w:val="FFFFFF"/>
+                    <w:lang w:val="de-DE"/>
+                  </w:rPr>
+                </w:pPr>
+                <w:r>
+                  <w:rPr>
+                    <w:color w:val="FFFFFF"/>
+                    <w:lang w:val="de-DE"/>
+                  </w:rPr>
+                </w:r>
+              </w:p>
+              <w:p>
+                <w:pPr>
+                  <w:pStyle w:val="Rahmeninhalt"/>
+                  <w:spacing w:before="240" w:after="200"/>
+                  <w:ind w:left="1008" w:right="0" w:hanging="0"/>
+                  <w:jc w:val="right"/>
+                  <w:rPr>
+                    <w:color w:val="FFFFFF"/>
+                    <w:sz w:val="21"/>
+                    <w:szCs w:val="21"/>
+                    <w:lang w:val="de-DE"/>
+                  </w:rPr>
+                </w:pPr>
+                <w:r>
+                  <w:rPr>
+                    <w:color w:val="FFFFFF"/>
+                    <w:sz w:val="21"/>
+                    <w:szCs w:val="21"/>
+                    <w:lang w:val="de-DE"/>
+                  </w:rPr>
+                  <w:t>Von Rene Hollander, Samuel Schober und Simon Wortha</w:t>
+                </w:r>
+              </w:p>
+            </w:txbxContent>
+          </v:textbox>
+        </v:rect>
+      </w:pict>
+    </w:r>
+    <w:r>
+      <w:pict>
+        <v:rect fillcolor="#1F497D" stroked="f" strokeweight="0pt" style="position:absolute;width:148.1pt;height:760.3pt;mso-wrap-distance-left:9pt;mso-wrap-distance-right:9pt;mso-wrap-distance-top:0pt;mso-wrap-distance-bottom:0pt;margin-top:40.8pt;margin-left:0.05pt">
+          <v:textbox inset="0.2in,0.05in,0.2in,0.2in">
+            <w:txbxContent>
+              <w:p>
+                <w:pPr>
+                  <w:pStyle w:val="Untertitel"/>
+                  <w:spacing w:before="0" w:after="200"/>
+                  <w:rPr>
+                    <w:color w:val="FFFFFF"/>
+                    <w:lang w:val="de-DE"/>
+                  </w:rPr>
+                </w:pPr>
+                <w:r>
+                  <w:rPr>
+                    <w:color w:val="FFFFFF"/>
+                    <w:lang w:val="de-DE"/>
+                  </w:rPr>
+                  <w:t>Dokumentation</w:t>
+                </w:r>
+              </w:p>
+            </w:txbxContent>
+          </v:textbox>
+        </v:rect>
+      </w:pict>
     </w:r>
   </w:p>
 </w:hdr>
@@ -4657,7 +4733,7 @@
       <w:color w:val="00000A"/>
       <w:sz w:val="22"/>
       <w:szCs w:val="22"/>
-      <w:lang w:eastAsia="en-US" w:bidi="ar-SA" w:val="de-DE"/>
+      <w:lang w:val="de-DE" w:eastAsia="en-US" w:bidi="ar-SA"/>
     </w:rPr>
   </w:style>
   <w:style w:type="character" w:styleId="DefaultParagraphFont" w:default="1">
@@ -4716,7 +4792,7 @@
     <w:rPr>
       <w:color w:val="0000FF"/>
       <w:u w:val="single"/>
-      <w:lang w:eastAsia="zxx" w:bidi="zxx"/>
+      <w:lang w:val="zxx" w:eastAsia="zxx" w:bidi="zxx"/>
     </w:rPr>
   </w:style>
   <w:style w:type="character" w:styleId="TitelZchn" w:customStyle="1">
@@ -4773,6 +4849,27 @@
   </w:style>
   <w:style w:type="character" w:styleId="ListLabel4">
     <w:name w:val="ListLabel 4"/>
+    <w:rPr>
+      <w:rFonts w:cs="Wingdings"/>
+      <w:sz w:val="20"/>
+    </w:rPr>
+  </w:style>
+  <w:style w:type="character" w:styleId="ListLabel5">
+    <w:name w:val="ListLabel 5"/>
+    <w:rPr>
+      <w:rFonts w:cs="Symbol"/>
+      <w:sz w:val="20"/>
+    </w:rPr>
+  </w:style>
+  <w:style w:type="character" w:styleId="ListLabel6">
+    <w:name w:val="ListLabel 6"/>
+    <w:rPr>
+      <w:rFonts w:cs="Courier New"/>
+      <w:sz w:val="20"/>
+    </w:rPr>
+  </w:style>
+  <w:style w:type="character" w:styleId="ListLabel7">
+    <w:name w:val="ListLabel 7"/>
     <w:rPr>
       <w:rFonts w:cs="Wingdings"/>
       <w:sz w:val="20"/>

</xml_diff>

<commit_message>
Added my Part to Doku
</commit_message>
<xml_diff>
--- a/files/protokoll/Dokumentation.docx
+++ b/files/protokoll/Dokumentation.docx
@@ -280,7 +280,7 @@
                 <w:noProof/>
                 <w:webHidden/>
               </w:rPr>
-              <w:t>2</w:t>
+              <w:t>1</w:t>
             </w:r>
             <w:r>
               <w:rPr>
@@ -348,7 +348,7 @@
                 <w:noProof/>
                 <w:webHidden/>
               </w:rPr>
-              <w:t>2</w:t>
+              <w:t>1</w:t>
             </w:r>
             <w:r>
               <w:rPr>
@@ -419,7 +419,7 @@
                 <w:noProof/>
                 <w:webHidden/>
               </w:rPr>
-              <w:t>4</w:t>
+              <w:t>1</w:t>
             </w:r>
             <w:r>
               <w:rPr>
@@ -490,7 +490,7 @@
                 <w:noProof/>
                 <w:webHidden/>
               </w:rPr>
-              <w:t>4</w:t>
+              <w:t>1</w:t>
             </w:r>
             <w:r>
               <w:rPr>
@@ -561,7 +561,7 @@
                 <w:noProof/>
                 <w:webHidden/>
               </w:rPr>
-              <w:t>4</w:t>
+              <w:t>1</w:t>
             </w:r>
             <w:r>
               <w:rPr>
@@ -632,7 +632,7 @@
                 <w:noProof/>
                 <w:webHidden/>
               </w:rPr>
-              <w:t>6</w:t>
+              <w:t>1</w:t>
             </w:r>
             <w:r>
               <w:rPr>
@@ -703,7 +703,7 @@
                 <w:noProof/>
                 <w:webHidden/>
               </w:rPr>
-              <w:t>7</w:t>
+              <w:t>1</w:t>
             </w:r>
             <w:r>
               <w:rPr>
@@ -774,7 +774,7 @@
                 <w:noProof/>
                 <w:webHidden/>
               </w:rPr>
-              <w:t>9</w:t>
+              <w:t>1</w:t>
             </w:r>
             <w:r>
               <w:rPr>
@@ -845,7 +845,7 @@
                 <w:noProof/>
                 <w:webHidden/>
               </w:rPr>
-              <w:t>9</w:t>
+              <w:t>1</w:t>
             </w:r>
             <w:r>
               <w:rPr>
@@ -916,7 +916,7 @@
                 <w:noProof/>
                 <w:webHidden/>
               </w:rPr>
-              <w:t>9</w:t>
+              <w:t>1</w:t>
             </w:r>
             <w:r>
               <w:rPr>
@@ -967,7 +967,6 @@
         <w:rPr>
           <w:sz w:val="36"/>
         </w:rPr>
-        <w:lastRenderedPageBreak/>
         <w:t>Angabe</w:t>
       </w:r>
       <w:bookmarkEnd w:id="0"/>
@@ -1267,15 +1266,6 @@
           <w:szCs w:val="22"/>
         </w:rPr>
         <w:br/>
-      </w:r>
-      <w:r>
-        <w:rPr>
-          <w:rFonts w:ascii="Calibri" w:hAnsi="Calibri"/>
-          <w:color w:val="333333"/>
-          <w:sz w:val="22"/>
-          <w:szCs w:val="22"/>
-        </w:rPr>
-        <w:lastRenderedPageBreak/>
         <w:t>Rumpf,91,62,3,4,54,6,7,8,9,10,11,12,13,14,15,16,17,18,119,21</w:t>
       </w:r>
       <w:r>
@@ -1526,7 +1516,6 @@
         <w:rPr>
           <w:sz w:val="36"/>
         </w:rPr>
-        <w:lastRenderedPageBreak/>
         <w:t>Zeit</w:t>
       </w:r>
       <w:bookmarkEnd w:id="4"/>
@@ -2841,6 +2830,217 @@
           </w:p>
         </w:tc>
       </w:tr>
+      <w:tr>
+        <w:tc>
+          <w:tcPr>
+            <w:tcW w:w="2376" w:type="dxa"/>
+          </w:tcPr>
+          <w:p>
+            <w:pPr>
+              <w:spacing w:after="0"/>
+            </w:pPr>
+            <w:r>
+              <w:t>Samuel Schober</w:t>
+            </w:r>
+          </w:p>
+        </w:tc>
+        <w:tc>
+          <w:tcPr>
+            <w:tcW w:w="4914" w:type="dxa"/>
+          </w:tcPr>
+          <w:p>
+            <w:pPr>
+              <w:spacing w:after="0"/>
+            </w:pPr>
+            <w:r>
+              <w:t>Testfälle für Employee, Supplier</w:t>
+            </w:r>
+          </w:p>
+        </w:tc>
+        <w:tc>
+          <w:tcPr>
+            <w:tcW w:w="2159" w:type="dxa"/>
+          </w:tcPr>
+          <w:p>
+            <w:pPr>
+              <w:spacing w:after="0"/>
+            </w:pPr>
+            <w:r>
+              <w:t>45 Minuten</w:t>
+            </w:r>
+          </w:p>
+        </w:tc>
+      </w:tr>
+      <w:tr>
+        <w:tc>
+          <w:tcPr>
+            <w:tcW w:w="2376" w:type="dxa"/>
+          </w:tcPr>
+          <w:p>
+            <w:pPr>
+              <w:spacing w:after="0"/>
+            </w:pPr>
+            <w:r>
+              <w:t>Samuel Schober</w:t>
+            </w:r>
+          </w:p>
+        </w:tc>
+        <w:tc>
+          <w:tcPr>
+            <w:tcW w:w="4914" w:type="dxa"/>
+          </w:tcPr>
+          <w:p>
+            <w:pPr>
+              <w:spacing w:after="0"/>
+            </w:pPr>
+            <w:r>
+              <w:t>Testfälle für Threadee</w:t>
+            </w:r>
+          </w:p>
+        </w:tc>
+        <w:tc>
+          <w:tcPr>
+            <w:tcW w:w="2159" w:type="dxa"/>
+          </w:tcPr>
+          <w:p>
+            <w:pPr>
+              <w:spacing w:after="0"/>
+            </w:pPr>
+            <w:r>
+              <w:t>30 Minuten</w:t>
+            </w:r>
+          </w:p>
+        </w:tc>
+      </w:tr>
+      <w:tr>
+        <w:tc>
+          <w:tcPr>
+            <w:tcW w:w="2376" w:type="dxa"/>
+          </w:tcPr>
+          <w:p>
+            <w:pPr>
+              <w:spacing w:after="0"/>
+            </w:pPr>
+            <w:r>
+              <w:t>Samuel Schober</w:t>
+            </w:r>
+          </w:p>
+        </w:tc>
+        <w:tc>
+          <w:tcPr>
+            <w:tcW w:w="4914" w:type="dxa"/>
+          </w:tcPr>
+          <w:p>
+            <w:pPr>
+              <w:spacing w:after="0"/>
+            </w:pPr>
+            <w:r>
+              <w:t>Testfälle für Watchdog</w:t>
+            </w:r>
+          </w:p>
+        </w:tc>
+        <w:tc>
+          <w:tcPr>
+            <w:tcW w:w="2159" w:type="dxa"/>
+          </w:tcPr>
+          <w:p>
+            <w:pPr>
+              <w:spacing w:after="0"/>
+            </w:pPr>
+            <w:r>
+              <w:t>20 Minuten</w:t>
+            </w:r>
+          </w:p>
+        </w:tc>
+      </w:tr>
+      <w:tr>
+        <w:tc>
+          <w:tcPr>
+            <w:tcW w:w="2376" w:type="dxa"/>
+          </w:tcPr>
+          <w:p>
+            <w:pPr>
+              <w:spacing w:after="0"/>
+            </w:pPr>
+            <w:r>
+              <w:t>Samuel Schober</w:t>
+            </w:r>
+          </w:p>
+        </w:tc>
+        <w:tc>
+          <w:tcPr>
+            <w:tcW w:w="4914" w:type="dxa"/>
+          </w:tcPr>
+          <w:p>
+            <w:pPr>
+              <w:spacing w:after="0"/>
+            </w:pPr>
+            <w:r>
+              <w:t>Aktualisierung aller Javadocs</w:t>
+            </w:r>
+          </w:p>
+        </w:tc>
+        <w:tc>
+          <w:tcPr>
+            <w:tcW w:w="2159" w:type="dxa"/>
+          </w:tcPr>
+          <w:p>
+            <w:pPr>
+              <w:spacing w:after="0"/>
+            </w:pPr>
+            <w:r>
+              <w:t>30 Minuten</w:t>
+            </w:r>
+          </w:p>
+        </w:tc>
+      </w:tr>
+      <w:tr>
+        <w:tc>
+          <w:tcPr>
+            <w:tcW w:w="2376" w:type="dxa"/>
+          </w:tcPr>
+          <w:p>
+            <w:pPr>
+              <w:spacing w:after="0"/>
+            </w:pPr>
+            <w:r>
+              <w:t>Samuel Schober</w:t>
+            </w:r>
+          </w:p>
+        </w:tc>
+        <w:tc>
+          <w:tcPr>
+            <w:tcW w:w="4914" w:type="dxa"/>
+          </w:tcPr>
+          <w:p>
+            <w:pPr>
+              <w:spacing w:after="0"/>
+            </w:pPr>
+            <w:r>
+              <w:t>F</w:t>
+            </w:r>
+            <w:r>
+              <w:t xml:space="preserve">ehlende </w:t>
+            </w:r>
+            <w:r>
+              <w:t>Javadoc der Testfälle hinzugefügt</w:t>
+            </w:r>
+          </w:p>
+        </w:tc>
+        <w:tc>
+          <w:tcPr>
+            <w:tcW w:w="2159" w:type="dxa"/>
+          </w:tcPr>
+          <w:p>
+            <w:pPr>
+              <w:spacing w:after="0"/>
+            </w:pPr>
+            <w:r>
+              <w:t>40 Minuten</w:t>
+            </w:r>
+          </w:p>
+        </w:tc>
+      </w:tr>
     </w:tbl>
     <w:p>
       <w:pPr>
@@ -2874,7 +3074,6 @@
         <w:rPr>
           <w:sz w:val="36"/>
         </w:rPr>
-        <w:lastRenderedPageBreak/>
         <w:t>R</w:t>
       </w:r>
       <w:r>
@@ -3314,8 +3513,6 @@
         </w:rPr>
         <w:t>r</w:t>
       </w:r>
-      <w:bookmarkStart w:id="8" w:name="_GoBack"/>
-      <w:bookmarkEnd w:id="8"/>
       <w:r>
         <w:rPr>
           <w:rFonts w:eastAsia="Times New Roman" w:cs="Arial"/>
@@ -3417,15 +3614,14 @@
           <w:lang w:eastAsia="de-DE"/>
         </w:rPr>
       </w:pPr>
-      <w:bookmarkStart w:id="9" w:name="_Toc399867432"/>
+      <w:bookmarkStart w:id="8" w:name="_Toc399867432"/>
       <w:r>
         <w:rPr>
           <w:sz w:val="36"/>
         </w:rPr>
-        <w:lastRenderedPageBreak/>
         <w:t>UML-Diagramm</w:t>
       </w:r>
-      <w:bookmarkEnd w:id="9"/>
+      <w:bookmarkEnd w:id="8"/>
     </w:p>
     <w:p/>
     <w:p>
@@ -3463,9 +3659,8 @@
       <w:r>
         <w:rPr>
           <w:noProof/>
-          <w:lang w:eastAsia="de-DE"/>
-        </w:rPr>
-        <w:lastRenderedPageBreak/>
+          <w:lang w:val="de-AT" w:eastAsia="de-AT"/>
+        </w:rPr>
         <w:drawing>
           <wp:anchor distT="0" distB="0" distL="0" distR="0" simplePos="0" relativeHeight="251657216" behindDoc="0" locked="0" layoutInCell="1" allowOverlap="1">
             <wp:simplePos x="0" y="0"/>
@@ -3527,13 +3722,130 @@
           <w:sz w:val="36"/>
         </w:rPr>
       </w:pPr>
-      <w:bookmarkStart w:id="10" w:name="_Toc399867433"/>
+      <w:bookmarkStart w:id="9" w:name="_Toc399867433"/>
       <w:r>
         <w:rPr>
           <w:sz w:val="36"/>
         </w:rPr>
-        <w:lastRenderedPageBreak/>
         <w:t>Things I have done</w:t>
+      </w:r>
+      <w:bookmarkEnd w:id="9"/>
+    </w:p>
+    <w:p>
+      <w:pPr>
+        <w:rPr>
+          <w:u w:val="single"/>
+          <w:lang w:val="de-AT"/>
+        </w:rPr>
+      </w:pPr>
+      <w:r>
+        <w:rPr>
+          <w:u w:val="single"/>
+          <w:lang w:val="de-AT"/>
+        </w:rPr>
+        <w:t>Hollander:</w:t>
+      </w:r>
+    </w:p>
+    <w:p>
+      <w:pPr>
+        <w:rPr>
+          <w:lang w:val="de-AT"/>
+        </w:rPr>
+      </w:pPr>
+      <w:r>
+        <w:rPr>
+          <w:lang w:val="de-AT"/>
+        </w:rPr>
+        <w:t>Umgesetzt habe ich Simulation, Warehouser und PartType. Wenn irgendwo etwas nicht gepasst hat, habe ich es passend gemacht. Bei Fragen habe ich meinen Teamkameraden geholfen und ihnen Sachen die sie bis dato nicht wussten erklärt (Enums).</w:t>
+      </w:r>
+    </w:p>
+    <w:p>
+      <w:pPr>
+        <w:rPr>
+          <w:lang w:val="de-AT"/>
+        </w:rPr>
+      </w:pPr>
+      <w:r>
+        <w:rPr>
+          <w:u w:val="single"/>
+          <w:lang w:val="de-AT"/>
+        </w:rPr>
+        <w:t>Schober:</w:t>
+      </w:r>
+      <w:r>
+        <w:rPr>
+          <w:lang w:val="de-AT"/>
+        </w:rPr>
+        <w:t xml:space="preserve"> </w:t>
+      </w:r>
+    </w:p>
+    <w:p>
+      <w:pPr>
+        <w:rPr>
+          <w:lang w:val="de-AT"/>
+        </w:rPr>
+      </w:pPr>
+      <w:r>
+        <w:rPr>
+          <w:lang w:val="de-AT"/>
+        </w:rPr>
+        <w:t>Von mir wurden die Klassen Supply, Supplier und Part implementiert. Da ich leider gesundheitlich nicht in der Lage dazu war an dem Unterricht mit dem Thema Watchdog teilzunehmen, half mir mein Gruppenleiter Rene Hollander bei der Implementierung der Watchdog Klasse. Ich habe mich auch noch darum gekümmert dass die Javadoc richtig ausgebessert wurde und Unklarheiten in der Javadoc beseitigt wurden.</w:t>
+      </w:r>
+    </w:p>
+    <w:p>
+      <w:pPr>
+        <w:rPr>
+          <w:u w:val="single"/>
+          <w:lang w:val="de-AT"/>
+        </w:rPr>
+      </w:pPr>
+      <w:r>
+        <w:rPr>
+          <w:u w:val="single"/>
+          <w:lang w:val="de-AT"/>
+        </w:rPr>
+        <w:t>Wortha:</w:t>
+      </w:r>
+    </w:p>
+    <w:p>
+      <w:pPr>
+        <w:rPr>
+          <w:lang w:val="de-AT"/>
+        </w:rPr>
+      </w:pPr>
+      <w:r>
+        <w:rPr>
+          <w:lang w:val="de-AT"/>
+        </w:rPr>
+        <w:t>Ich habe die Klassen Office, Threadee und Employee implementiert. Ich hatte relativ wenig Probleme, wenn welche aufgetreten sind konnte mir mien Teamleiter helfen. Natürlich wurden hier und da auch sachen „nach gegooglet“.</w:t>
+      </w:r>
+      <w:r>
+        <w:rPr>
+          <w:lang w:val="de-AT"/>
+        </w:rPr>
+        <w:br/>
+        <w:t>Weiters habe ich mich um Teile der Dokumenation und der Diagramme gekümmert.</w:t>
+      </w:r>
+    </w:p>
+    <w:p>
+      <w:pPr>
+        <w:pStyle w:val="berschrift1"/>
+        <w:rPr>
+          <w:sz w:val="36"/>
+        </w:rPr>
+      </w:pPr>
+      <w:bookmarkStart w:id="10" w:name="_Toc399867434"/>
+      <w:r>
+        <w:rPr>
+          <w:sz w:val="36"/>
+        </w:rPr>
+        <w:t>Less</w:t>
+      </w:r>
+      <w:r>
+        <w:rPr>
+          <w:sz w:val="36"/>
+        </w:rPr>
+        <w:t>ons Learned</w:t>
       </w:r>
       <w:bookmarkEnd w:id="10"/>
     </w:p>
@@ -3562,32 +3874,40 @@
         <w:rPr>
           <w:lang w:val="de-AT"/>
         </w:rPr>
-        <w:t>Umgesetzt habe ich Simulation, Warehouser und PartType. Wenn irgendwo etwas nicht gepasst hat, habe ich es passend gemacht. Bei Fragen habe ich meinen Teamkameraden geholfen und ihnen Sachen die sie bis dato nicht wussten erklärt (Enums).</w:t>
+        <w:t>Gelernt habe ich, dass weniger syncronized mehr sind. Wichtig ist vorallem was man syncronisiert. Anfangs war die Roboterfabrik sehr langsam (maximal 10 Threadees in 10 Sekunden). Durch ein paar überlegungen mit dem Lagermitarbeiter und dem entfernen einiger syncronized bzw einer besseren Aufteilung der syncronisierung konnte ich schnell über 3500 Threadees in nur 10 Sekunden bauen. Dadurch dass ich das Projekt aufgesetzt habe, habe ich ein paar Sachen bei Log4J wie dynamisches Setzen des Log Pfades oder dynamisch zwischen Debug und Info Level zu schalten herausgefunden. Auch bin ich nun mit der Verwendung von Commons CLI vertraut.</w:t>
       </w:r>
     </w:p>
     <w:p>
       <w:pPr>
         <w:rPr>
-          <w:lang w:val="de-AT"/>
-        </w:rPr>
-      </w:pPr>
-      <w:r>
-        <w:rPr>
           <w:u w:val="single"/>
           <w:lang w:val="de-AT"/>
         </w:rPr>
+      </w:pPr>
+      <w:r>
+        <w:rPr>
+          <w:u w:val="single"/>
+          <w:lang w:val="de-AT"/>
+        </w:rPr>
         <w:t>Schober:</w:t>
-      </w:r>
-      <w:r>
-        <w:rPr>
-          <w:lang w:val="de-AT"/>
-        </w:rPr>
-        <w:t xml:space="preserve"> ich bin der Schober fag ich bin im Kramnkenhaus mimimi</w:t>
       </w:r>
     </w:p>
     <w:p>
       <w:pPr>
         <w:rPr>
+          <w:lang w:val="de-AT"/>
+        </w:rPr>
+      </w:pPr>
+      <w:r>
+        <w:rPr>
+          <w:lang w:val="de-AT"/>
+        </w:rPr>
+        <w:t>Ich habe gelernt wie man effizient mit Threads arbeitet sodass es zu keinen Komplikationen zwischen den Threads gibt (wenn sie z.B. gleichzeitig auf eine Datei zugreifen wollen). Weiters habe ich über die Funktion/Ausführung des Watchdog gelernt.</w:t>
+      </w:r>
+    </w:p>
+    <w:p>
+      <w:pPr>
+        <w:rPr>
           <w:u w:val="single"/>
           <w:lang w:val="de-AT"/>
         </w:rPr>
@@ -3610,14 +3930,16 @@
         <w:rPr>
           <w:lang w:val="de-AT"/>
         </w:rPr>
-        <w:t>Ich habe die Klassen Office, Threadee und Employee implementiert. Ich hatte relativ wenig Probleme, wenn welche aufgetreten sind konnte mir mien Teamleiter helfen. Natürlich wurden hier und da auch sachen „nach gegooglet“.</w:t>
+        <w:t xml:space="preserve">Ich habe gelernt mit Threads zu arbeiten (mit synchronized, lock usw.) und die Anwendung von </w:t>
+      </w:r>
+      <w:r>
+        <w:t>Log4J</w:t>
       </w:r>
       <w:r>
         <w:rPr>
           <w:lang w:val="de-AT"/>
         </w:rPr>
-        <w:br/>
-        <w:t>Weiters habe ich mich um Teile der Dokumenation und der Diagramme gekümmert.</w:t>
+        <w:t>.</w:t>
       </w:r>
     </w:p>
     <w:p>
@@ -3627,116 +3949,14 @@
           <w:sz w:val="36"/>
         </w:rPr>
       </w:pPr>
-      <w:bookmarkStart w:id="11" w:name="_Toc399867434"/>
+      <w:bookmarkStart w:id="11" w:name="_Toc399867435"/>
       <w:r>
         <w:rPr>
           <w:sz w:val="36"/>
         </w:rPr>
-        <w:t>Less</w:t>
-      </w:r>
-      <w:r>
-        <w:rPr>
-          <w:sz w:val="36"/>
-        </w:rPr>
-        <w:t>ons Learned</w:t>
+        <w:t>Quellen</w:t>
       </w:r>
       <w:bookmarkEnd w:id="11"/>
-    </w:p>
-    <w:p>
-      <w:pPr>
-        <w:rPr>
-          <w:u w:val="single"/>
-          <w:lang w:val="de-AT"/>
-        </w:rPr>
-      </w:pPr>
-      <w:r>
-        <w:rPr>
-          <w:u w:val="single"/>
-          <w:lang w:val="de-AT"/>
-        </w:rPr>
-        <w:t>Hollander:</w:t>
-      </w:r>
-    </w:p>
-    <w:p>
-      <w:pPr>
-        <w:rPr>
-          <w:lang w:val="de-AT"/>
-        </w:rPr>
-      </w:pPr>
-      <w:r>
-        <w:rPr>
-          <w:lang w:val="de-AT"/>
-        </w:rPr>
-        <w:t>Gelernt habe ich, dass weniger syncronized mehr sind. Wichtig ist vorallem was man syncronisiert. Anfangs war die Roboterfabrik sehr langsam (maximal 10 Threadees in 10 Sekunden). Durch ein paar überlegungen mit dem Lagermitarbeiter und dem entfernen einiger syncronized bzw einer besseren Aufteilung der syncronisierung konnte ich schnell über 3500 Threadees in nur 10 Sekunden bauen. Dadurch dass ich das Projekt aufgesetzt habe, habe ich ein paar Sachen bei Log4J wie dynamisches Setzen des Log Pfades oder dynamisch zwischen Debug und Info Level zu schalten herausgefunden. Auch bin ich nun mit der Verwendung von Commons CLI vertraut.</w:t>
-      </w:r>
-    </w:p>
-    <w:p>
-      <w:pPr>
-        <w:rPr>
-          <w:u w:val="single"/>
-          <w:lang w:val="de-AT"/>
-        </w:rPr>
-      </w:pPr>
-      <w:r>
-        <w:rPr>
-          <w:u w:val="single"/>
-          <w:lang w:val="de-AT"/>
-        </w:rPr>
-        <w:t>Schober:</w:t>
-      </w:r>
-    </w:p>
-    <w:p>
-      <w:pPr>
-        <w:rPr>
-          <w:u w:val="single"/>
-          <w:lang w:val="de-AT"/>
-        </w:rPr>
-      </w:pPr>
-      <w:r>
-        <w:rPr>
-          <w:u w:val="single"/>
-          <w:lang w:val="de-AT"/>
-        </w:rPr>
-        <w:t>Wortha:</w:t>
-      </w:r>
-    </w:p>
-    <w:p>
-      <w:pPr>
-        <w:rPr>
-          <w:lang w:val="de-AT"/>
-        </w:rPr>
-      </w:pPr>
-      <w:r>
-        <w:rPr>
-          <w:lang w:val="de-AT"/>
-        </w:rPr>
-        <w:t xml:space="preserve">Ich habe gelernt mit Threads zu arbeiten (mit synchronized, lock usw.) und die Anwendung von </w:t>
-      </w:r>
-      <w:r>
-        <w:t>Log4J</w:t>
-      </w:r>
-      <w:r>
-        <w:rPr>
-          <w:lang w:val="de-AT"/>
-        </w:rPr>
-        <w:t>.</w:t>
-      </w:r>
-    </w:p>
-    <w:p>
-      <w:pPr>
-        <w:pStyle w:val="berschrift1"/>
-        <w:rPr>
-          <w:sz w:val="36"/>
-        </w:rPr>
-      </w:pPr>
-      <w:bookmarkStart w:id="12" w:name="_Toc399867435"/>
-      <w:r>
-        <w:rPr>
-          <w:sz w:val="36"/>
-        </w:rPr>
-        <w:t>Quellen</w:t>
-      </w:r>
-      <w:bookmarkEnd w:id="12"/>
     </w:p>
     <w:sectPr>
       <w:headerReference w:type="default" r:id="rId15"/>
@@ -3827,7 +4047,7 @@
           <w:rPr>
             <w:noProof/>
           </w:rPr>
-          <w:t>5</w:t>
+          <w:t>8</w:t>
         </w:r>
         <w:r>
           <w:fldChar w:fldCharType="end"/>
@@ -5362,6 +5582,7 @@
       <w:spacing w:line="240" w:lineRule="auto"/>
     </w:pPr>
     <w:tblPr>
+      <w:tblInd w:w="0" w:type="dxa"/>
       <w:tblBorders>
         <w:top w:val="single" w:sz="4" w:space="0" w:color="auto"/>
         <w:left w:val="single" w:sz="4" w:space="0" w:color="auto"/>
@@ -5370,6 +5591,12 @@
         <w:insideH w:val="single" w:sz="4" w:space="0" w:color="auto"/>
         <w:insideV w:val="single" w:sz="4" w:space="0" w:color="auto"/>
       </w:tblBorders>
+      <w:tblCellMar>
+        <w:top w:w="0" w:type="dxa"/>
+        <w:left w:w="108" w:type="dxa"/>
+        <w:bottom w:w="0" w:type="dxa"/>
+        <w:right w:w="108" w:type="dxa"/>
+      </w:tblCellMar>
     </w:tblPr>
   </w:style>
   <w:style w:type="character" w:customStyle="1" w:styleId="berschrift1Zchn">
@@ -5982,7 +6209,7 @@
 </file>
 
 <file path=customXml/itemProps2.xml><?xml version="1.0" encoding="utf-8"?>
-<ds:datastoreItem xmlns:ds="http://schemas.openxmlformats.org/officeDocument/2006/customXml" ds:itemID="{F2346466-DCDC-409F-BA55-3F8CC7A5C5EB}">
+<ds:datastoreItem xmlns:ds="http://schemas.openxmlformats.org/officeDocument/2006/customXml" ds:itemID="{F3819694-9BED-49F2-BE7E-5EE8C09F1088}">
   <ds:schemaRefs>
     <ds:schemaRef ds:uri="http://schemas.openxmlformats.org/officeDocument/2006/bibliography"/>
   </ds:schemaRefs>

</xml_diff>